<commit_message>
Alterada a margem do cabecalho e rodape
</commit_message>
<xml_diff>
--- a/docassemble/docassemble/brcomeducalegal/data/templates/acordo-individual-reducao-de-jornada-e-reducao-salarial-mp-936-2020.docx
+++ b/docassemble/docassemble/brcomeducalegal/data/templates/acordo-individual-reducao-de-jornada-e-reducao-salarial-mp-936-2020.docx
@@ -31,7 +31,7 @@
           <w:b w:val="1"/>
           <w:rtl w:val="0"/>
         </w:rPr>
-        <w:t xml:space="preserve">Redução de Jornada/Redução Salarial - Medida Provisória nº. 936 de 1º de Abril de 2020</w:t>
+        <w:t xml:space="preserve">Redução de Jornada/Redução Salarial - Lei 14.020 de 06 de julho de 2020</w:t>
       </w:r>
     </w:p>
     <w:p>
@@ -66,7 +66,31 @@
         <w:rPr>
           <w:rtl w:val="0"/>
         </w:rPr>
-        <w:t xml:space="preserve">{{ school["cnpj”] }}, com sede em {{ title_case( school["street”] | lower) }}, nº {{ school["street_number”] }}, </w:t>
+        <w:t xml:space="preserve">{{ school["cnpj”] }}</w:t>
+      </w:r>
+      <w:r>
+        <w:rPr>
+          <w:rtl w:val="0"/>
+        </w:rPr>
+        <w:t xml:space="preserve">, com sede em </w:t>
+      </w:r>
+      <w:r>
+        <w:rPr>
+          <w:rtl w:val="0"/>
+        </w:rPr>
+        <w:t xml:space="preserve">{{ title_case( school["street”] | lower) }}</w:t>
+      </w:r>
+      <w:r>
+        <w:rPr>
+          <w:rtl w:val="0"/>
+        </w:rPr>
+        <w:t xml:space="preserve">, nº </w:t>
+      </w:r>
+      <w:r>
+        <w:rPr>
+          <w:rtl w:val="0"/>
+        </w:rPr>
+        <w:t xml:space="preserve">{{ school["street_number”] }}, </w:t>
       </w:r>
       <w:r>
         <w:rPr>
@@ -90,7 +114,37 @@
         <w:rPr>
           <w:rtl w:val="0"/>
         </w:rPr>
-        <w:t xml:space="preserve"> bairro {{ title_case(school["neighborhood”] | lower) }}, CEP {{ school["zip”] }}, na cidade de {{ title_case(school["city”] | lower) }}/{{ school["state”] }},</w:t>
+        <w:t xml:space="preserve"> bairro </w:t>
+      </w:r>
+      <w:r>
+        <w:rPr>
+          <w:rtl w:val="0"/>
+        </w:rPr>
+        <w:t xml:space="preserve">{{ title_case(school["neighborhood”] | lower) }}</w:t>
+      </w:r>
+      <w:r>
+        <w:rPr>
+          <w:rtl w:val="0"/>
+        </w:rPr>
+        <w:t xml:space="preserve">, CEP </w:t>
+      </w:r>
+      <w:r>
+        <w:rPr>
+          <w:rtl w:val="0"/>
+        </w:rPr>
+        <w:t xml:space="preserve">{{ school["zip”] }}</w:t>
+      </w:r>
+      <w:r>
+        <w:rPr>
+          <w:rtl w:val="0"/>
+        </w:rPr>
+        <w:t xml:space="preserve">, na cidade de </w:t>
+      </w:r>
+      <w:r>
+        <w:rPr>
+          <w:rtl w:val="0"/>
+        </w:rPr>
+        <w:t xml:space="preserve">{{ title_case(school["city”] | lower) }}/{{ school["state”] }},</w:t>
       </w:r>
       <w:r>
         <w:rPr>
@@ -149,7 +203,43 @@
         <w:rPr>
           <w:rtl w:val="0"/>
         </w:rPr>
-        <w:t xml:space="preserve">, {{ item.nationality | lower }}, {{ item.marital_status | lower}}, inscrito(a) no CPF sob o n.º {{ item.cpf }} e no RG sob o n.º {{ item.rg }}, CTPS nº {{ item.ctps }}</w:t>
+        <w:t xml:space="preserve">, {{ item.nationality | lower }}, {{ item.marital_status | lower}}</w:t>
+      </w:r>
+      <w:r>
+        <w:rPr>
+          <w:rtl w:val="0"/>
+        </w:rPr>
+        <w:t xml:space="preserve">, inscrito(a) no CPF sob o n.º </w:t>
+      </w:r>
+      <w:r>
+        <w:rPr>
+          <w:rtl w:val="0"/>
+        </w:rPr>
+        <w:t xml:space="preserve">{{ item.cpf }}</w:t>
+      </w:r>
+      <w:r>
+        <w:rPr>
+          <w:rtl w:val="0"/>
+        </w:rPr>
+        <w:t xml:space="preserve"> e no RG sob o n.º </w:t>
+      </w:r>
+      <w:r>
+        <w:rPr>
+          <w:rtl w:val="0"/>
+        </w:rPr>
+        <w:t xml:space="preserve">{{ item.rg }}</w:t>
+      </w:r>
+      <w:r>
+        <w:rPr>
+          <w:rtl w:val="0"/>
+        </w:rPr>
+        <w:t xml:space="preserve">, CTPS nº </w:t>
+      </w:r>
+      <w:r>
+        <w:rPr>
+          <w:rtl w:val="0"/>
+        </w:rPr>
+        <w:t xml:space="preserve">{{ item.ctps }}</w:t>
       </w:r>
       <w:r>
         <w:rPr>
@@ -162,7 +252,13 @@
         <w:rPr>
           <w:rtl w:val="0"/>
         </w:rPr>
-        <w:t xml:space="preserve">Série {{ item.serie }}</w:t>
+        <w:t xml:space="preserve">Série </w:t>
+      </w:r>
+      <w:r>
+        <w:rPr>
+          <w:rtl w:val="0"/>
+        </w:rPr>
+        <w:t xml:space="preserve">{{ item.serie }}</w:t>
       </w:r>
       <w:r>
         <w:rPr>
@@ -199,7 +295,25 @@
         <w:rPr>
           <w:rtl w:val="0"/>
         </w:rPr>
-        <w:t xml:space="preserve">residente e domiciliado(a) no endereço {{ title_case( item.address.street_name | lower) }}, n.º {{ item.address.street_number }}, </w:t>
+        <w:t xml:space="preserve">residente e domiciliado(a) no endereço </w:t>
+      </w:r>
+      <w:r>
+        <w:rPr>
+          <w:rtl w:val="0"/>
+        </w:rPr>
+        <w:t xml:space="preserve">{{ title_case( item.address.street_name | lower) }}</w:t>
+      </w:r>
+      <w:r>
+        <w:rPr>
+          <w:rtl w:val="0"/>
+        </w:rPr>
+        <w:t xml:space="preserve">, n.º </w:t>
+      </w:r>
+      <w:r>
+        <w:rPr>
+          <w:rtl w:val="0"/>
+        </w:rPr>
+        <w:t xml:space="preserve">{{ item.address.street_number }}, </w:t>
       </w:r>
       <w:r>
         <w:rPr>
@@ -223,7 +337,13 @@
         <w:rPr>
           <w:rtl w:val="0"/>
         </w:rPr>
-        <w:t xml:space="preserve">Bairro {{ title_case(item.address.neighborhood | lower) }}, {{ title_case(item.address.city | lower) }}/{{ item.address.state }}, CEP {{ item.address.zip }}, doravante denominado(a) </w:t>
+        <w:t xml:space="preserve">Bairro {{ title_case(item.address.neighborhood | lower) }}, {{ title_case(item.address.city | lower) }}/{{ item.address.state }}, CEP {{ item.address.zip }},</w:t>
+      </w:r>
+      <w:r>
+        <w:rPr>
+          <w:rtl w:val="0"/>
+        </w:rPr>
+        <w:t xml:space="preserve"> doravante denominado(a) </w:t>
       </w:r>
       <w:r>
         <w:rPr>
@@ -232,11 +352,6 @@
         </w:rPr>
         <w:t xml:space="preserve">EMPREGADO(A).</w:t>
       </w:r>
-      <w:r>
-        <w:rPr>
-          <w:rtl w:val="0"/>
-        </w:rPr>
-      </w:r>
     </w:p>
     <w:p>
       <w:pPr>
@@ -249,11 +364,6 @@
           <w:rtl w:val="0"/>
         </w:rPr>
         <w:t xml:space="preserve">{%p endfor %}</w:t>
-      </w:r>
-      <w:r>
-        <w:rPr>
-          <w:rtl w:val="0"/>
-        </w:rPr>
       </w:r>
     </w:p>
     <w:p>
@@ -416,7 +526,31 @@
         <w:rPr>
           <w:rtl w:val="0"/>
         </w:rPr>
-        <w:t xml:space="preserve"> Pelo presente Instrumento, fica acordada entre as Partes, a redução salarial de {{ "%.2f"|format(pc_reducao) | replace(".",",") }}% ({{ pc_reducao_extenso }} por cento) com a correspondente redução da jornada de trabalho do EMPREGADO no mesmo percentual, qual seja, de {{ "%.2f"|format(pc_reducao) | replace(".",",") }}% ({{ pc_reducao_extenso }} por cento).</w:t>
+        <w:t xml:space="preserve"> Pelo presente Instrumento, fica acordada entre as Partes, a redução salarial de </w:t>
+      </w:r>
+      <w:r>
+        <w:rPr>
+          <w:rtl w:val="0"/>
+        </w:rPr>
+        <w:t xml:space="preserve">{{ "%.2f"|format(pc_reducao) | replace(".",",") }}% ({{ pc_reducao_extenso }}</w:t>
+      </w:r>
+      <w:r>
+        <w:rPr>
+          <w:rtl w:val="0"/>
+        </w:rPr>
+        <w:t xml:space="preserve"> por cento) com a correspondente redução da jornada de trabalho do EMPREGADO no mesmo percentual, qual seja, de </w:t>
+      </w:r>
+      <w:r>
+        <w:rPr>
+          <w:rtl w:val="0"/>
+        </w:rPr>
+        <w:t xml:space="preserve">{{ "%.2f"|format(pc_reducao) | replace(".",",") }}% ({{ pc_reducao_extenso }}</w:t>
+      </w:r>
+      <w:r>
+        <w:rPr>
+          <w:rtl w:val="0"/>
+        </w:rPr>
+        <w:t xml:space="preserve"> por cento).</w:t>
       </w:r>
     </w:p>
     <w:p>
@@ -436,7 +570,7 @@
         <w:rPr>
           <w:rtl w:val="0"/>
         </w:rPr>
-        <w:t xml:space="preserve">O EMPREGADOR deverá manter os benefícios já concedidos.</w:t>
+        <w:t xml:space="preserve">O EMPREGADOR manterá os benefícios já concedidos, cabendo ao poder público efetuar o pagamento do Benefício Emergencial de Preservação do Emprego e da Renda. Caso ocorra atraso no pagamento do Benefício Emergencial de Preservação do Emprego e da Renda, o EMPREGADOR realizará a antecipação do pagamento, a ser posteriormente ressarcido pelo EMPREGADO mediante dedução dos seus salários subsequentes.</w:t>
       </w:r>
     </w:p>
     <w:p>
@@ -456,7 +590,13 @@
         <w:rPr>
           <w:rtl w:val="0"/>
         </w:rPr>
-        <w:t xml:space="preserve">O EMPREGADOR pagará ao EMPREGADO ajuda compensatória mensal, de natureza indenizatória, em decorrência da redução de jornada de trabalho e de salário, no valor de R$ {{ "%.2f"|format(</w:t>
+        <w:t xml:space="preserve">O EMPREGADOR pagará ao EMPREGADO ajuda compensatória mensal, de natureza indenizatória, em decorrência da redução de jornada de trabalho e de salário, no valor de R$ </w:t>
+      </w:r>
+      <w:r>
+        <w:rPr>
+          <w:rtl w:val="0"/>
+        </w:rPr>
+        <w:t xml:space="preserve">{{ "%.2f"|format(</w:t>
       </w:r>
       <w:r>
         <w:rPr>
@@ -480,7 +620,13 @@
         <w:rPr>
           <w:rtl w:val="0"/>
         </w:rPr>
-        <w:t xml:space="preserve"> }}). Esta ajuda compensatória não integrará o salário devido pelo EMPREGADOR.</w:t>
+        <w:t xml:space="preserve"> }})</w:t>
+      </w:r>
+      <w:r>
+        <w:rPr>
+          <w:rtl w:val="0"/>
+        </w:rPr>
+        <w:t xml:space="preserve">, de forma a manter o salário líquido anterior à redução da jornada, incluído o valor correspondente ao FGTS incidente sobre a redução salarial. Esta ajuda compensatória não integrará o salário devido pelo EMPREGADOR.</w:t>
       </w:r>
     </w:p>
     <w:p>
@@ -500,7 +646,19 @@
         <w:rPr>
           <w:rtl w:val="0"/>
         </w:rPr>
-        <w:t xml:space="preserve"> As Partes estabelecem que o presente Instrumento terá prazo de {{ prazo }} ({{ prazo_extenso }}) dia(s)</w:t>
+        <w:t xml:space="preserve"> As Partes estabelecem que o presente Instrumento terá prazo de {</w:t>
+      </w:r>
+      <w:r>
+        <w:rPr>
+          <w:rtl w:val="0"/>
+        </w:rPr>
+        <w:t xml:space="preserve">{ prazo }} ({{ prazo_extenso }})</w:t>
+      </w:r>
+      <w:r>
+        <w:rPr>
+          <w:rtl w:val="0"/>
+        </w:rPr>
+        <w:t xml:space="preserve"> dia(s)</w:t>
       </w:r>
       <w:r>
         <w:rPr>
@@ -538,12 +696,13 @@
         <w:rPr>
           <w:rtl w:val="0"/>
         </w:rPr>
-        <w:t xml:space="preserve">{% endif %}.</w:t>
-      </w:r>
-      <w:r>
-        <w:rPr>
-          <w:rtl w:val="0"/>
-        </w:rPr>
+        <w:t xml:space="preserve">{% endif %}</w:t>
+      </w:r>
+      <w:r>
+        <w:rPr>
+          <w:rtl w:val="0"/>
+        </w:rPr>
+        <w:t xml:space="preserve">.</w:t>
       </w:r>
     </w:p>
     <w:p>
@@ -977,25 +1136,10 @@
         </w:rPr>
       </w:r>
     </w:p>
-    <w:p>
-      <w:pPr>
-        <w:spacing w:after="200" w:before="200" w:line="360" w:lineRule="auto"/>
-        <w:ind w:right="-7.795275590551114"/>
-        <w:jc w:val="center"/>
-        <w:rPr>
-          <w:b w:val="1"/>
-        </w:rPr>
-      </w:pPr>
-      <w:r>
-        <w:rPr>
-          <w:rtl w:val="0"/>
-        </w:rPr>
-      </w:r>
-    </w:p>
     <w:sectPr>
       <w:headerReference r:id="rId6" w:type="default"/>
       <w:pgSz w:h="16838" w:w="11906"/>
-      <w:pgMar w:bottom="850.3937007874016" w:top="2267.716535433071" w:left="1700.7874015748032" w:right="850.3937007874016" w:header="708" w:footer="708"/>
+      <w:pgMar w:bottom="850.3937007874016" w:top="2267.716535433071" w:left="1700.7874015748032" w:right="850.3937007874016" w:header="283.46456692913387" w:footer="283.46456692913387"/>
       <w:pgNumType w:start="1"/>
     </w:sectPr>
   </w:body>

</xml_diff>

<commit_message>
el-234: Atualização jurídica - adequação do prazo máximo de prorrogação da vigência do contrato para 120 dias
</commit_message>
<xml_diff>
--- a/docassemble/docassemble/brcomeducalegal/data/templates/acordo-individual-reducao-de-jornada-e-reducao-salarial-mp-936-2020.docx
+++ b/docassemble/docassemble/brcomeducalegal/data/templates/acordo-individual-reducao-de-jornada-e-reducao-salarial-mp-936-2020.docx
@@ -664,13 +664,13 @@
         <w:rPr>
           <w:rtl w:val="0"/>
         </w:rPr>
-        <w:t xml:space="preserve">{% if prazo &lt; 90 %}</w:t>
-      </w:r>
-      <w:r>
-        <w:rPr>
-          <w:rtl w:val="0"/>
-        </w:rPr>
-        <w:t xml:space="preserve">, podendo ser prorrogado até o prazo máximo de 90 (noventa) dias e durante a decretação do estado de calamidade pública.</w:t>
+        <w:t xml:space="preserve">{% if prazo &lt; 120 %}</w:t>
+      </w:r>
+      <w:r>
+        <w:rPr>
+          <w:rtl w:val="0"/>
+        </w:rPr>
+        <w:t xml:space="preserve">, podendo ser prorrogado até o prazo máximo de 120 (cento e vinte) dias e durante a decretação do estado de calamidade pública.</w:t>
       </w:r>
     </w:p>
     <w:p>
@@ -690,7 +690,7 @@
         <w:rPr>
           <w:rtl w:val="0"/>
         </w:rPr>
-        <w:t xml:space="preserve"> O EMPREGADOR poderá prorrogar o prazo estabelecido no “caput”, mediante comunicação ao EMPREGADO, contudo, deverá respeitar o limite estabelecido de 90 (noventa) dias</w:t>
+        <w:t xml:space="preserve"> O EMPREGADOR poderá prorrogar o prazo estabelecido no “caput”, mediante comunicação ao EMPREGADO, contudo, deverá respeitar o limite estabelecido de 120 (cento e vinte) dias</w:t>
       </w:r>
       <w:r>
         <w:rPr>
@@ -722,7 +722,7 @@
         <w:rPr>
           <w:rtl w:val="0"/>
         </w:rPr>
-        <w:t xml:space="preserve">{% if prazo &lt; 90 %}</w:t>
+        <w:t xml:space="preserve">{% if prazo &lt; 120 %}</w:t>
       </w:r>
       <w:r>
         <w:rPr>

</xml_diff>

<commit_message>
Atualizado 936 e pacote corona vírus
</commit_message>
<xml_diff>
--- a/docassemble/docassemble/brcomeducalegal/data/templates/acordo-individual-reducao-de-jornada-e-reducao-salarial-mp-936-2020.docx
+++ b/docassemble/docassemble/brcomeducalegal/data/templates/acordo-individual-reducao-de-jornada-e-reducao-salarial-mp-936-2020.docx
@@ -550,7 +550,31 @@
         <w:rPr>
           <w:rtl w:val="0"/>
         </w:rPr>
-        <w:t xml:space="preserve"> por cento).</w:t>
+        <w:t xml:space="preserve"> por cento), passando a remuneração para o valor de R$ </w:t>
+      </w:r>
+      <w:r>
+        <w:rPr>
+          <w:rtl w:val="0"/>
+        </w:rPr>
+        <w:t xml:space="preserve">{{ "%.2f"|format(low_salary_value) | replace(".",",") }} ({{low_salary_value</w:t>
+      </w:r>
+      <w:r>
+        <w:rPr>
+          <w:rtl w:val="0"/>
+        </w:rPr>
+        <w:t xml:space="preserve">_extenso</w:t>
+      </w:r>
+      <w:r>
+        <w:rPr>
+          <w:rtl w:val="0"/>
+        </w:rPr>
+        <w:t xml:space="preserve"> }})</w:t>
+      </w:r>
+      <w:r>
+        <w:rPr>
+          <w:rtl w:val="0"/>
+        </w:rPr>
+        <w:t xml:space="preserve">.</w:t>
       </w:r>
     </w:p>
     <w:p>
@@ -651,13 +675,13 @@
         <w:rPr>
           <w:rtl w:val="0"/>
         </w:rPr>
-        <w:t xml:space="preserve"> As Partes estabelecem que o presente Instrumento terá prazo de {</w:t>
-      </w:r>
-      <w:r>
-        <w:rPr>
-          <w:rtl w:val="0"/>
-        </w:rPr>
-        <w:t xml:space="preserve">{ prazo }} ({{ prazo_extenso }})</w:t>
+        <w:t xml:space="preserve"> As Partes estabelecem que o presente Instrumento terá prazo de </w:t>
+      </w:r>
+      <w:r>
+        <w:rPr>
+          <w:rtl w:val="0"/>
+        </w:rPr>
+        <w:t xml:space="preserve">{{ prazo }} ({{ prazo_extenso }})</w:t>
       </w:r>
       <w:r>
         <w:rPr>
@@ -842,7 +866,7 @@
         <w:rPr>
           <w:rtl w:val="0"/>
         </w:rPr>
-        <w:t xml:space="preserve"> O EMPREGADO concorda, expressamente, que, sobrevindo legislação diferenciada, o EMPREGADOR poderá adotá-la, contudo, deverá comunicar ao EMPREGADO. </w:t>
+        <w:t xml:space="preserve"> A presente redução de jornada não impactará nas férias e/ou 13º salário.</w:t>
       </w:r>
     </w:p>
     <w:p>

</xml_diff>

<commit_message>
el-294: Corrigida funcionalidade de email e assinatura eletrônica
</commit_message>
<xml_diff>
--- a/docassemble/docassemble/brcomeducalegal/data/templates/acordo-individual-reducao-de-jornada-e-reducao-salarial-mp-936-2020.docx
+++ b/docassemble/docassemble/brcomeducalegal/data/templates/acordo-individual-reducao-de-jornada-e-reducao-salarial-mp-936-2020.docx
@@ -8,11 +8,13 @@
         <w:jc w:val="center"/>
         <w:rPr>
           <w:b w:val="1"/>
-        </w:rPr>
-      </w:pPr>
-      <w:r>
-        <w:rPr>
-          <w:b w:val="1"/>
+          <w:highlight w:val="white"/>
+        </w:rPr>
+      </w:pPr>
+      <w:r>
+        <w:rPr>
+          <w:b w:val="1"/>
+          <w:highlight w:val="white"/>
           <w:rtl w:val="0"/>
         </w:rPr>
         <w:t xml:space="preserve">ACORDO INDIVIDUAL DE TRABALHO</w:t>
@@ -24,11 +26,13 @@
         <w:jc w:val="center"/>
         <w:rPr>
           <w:b w:val="1"/>
-        </w:rPr>
-      </w:pPr>
-      <w:r>
-        <w:rPr>
-          <w:b w:val="1"/>
+          <w:highlight w:val="white"/>
+        </w:rPr>
+      </w:pPr>
+      <w:r>
+        <w:rPr>
+          <w:b w:val="1"/>
+          <w:highlight w:val="white"/>
           <w:rtl w:val="0"/>
         </w:rPr>
         <w:t xml:space="preserve">Redução de Jornada/Redução Salarial - Lei 14.020 de 06 de julho de 2020</w:t>
@@ -40,17 +44,20 @@
         <w:jc w:val="both"/>
         <w:rPr>
           <w:b w:val="1"/>
-        </w:rPr>
-      </w:pPr>
-      <w:r>
-        <w:rPr>
-          <w:b w:val="1"/>
+          <w:highlight w:val="white"/>
+        </w:rPr>
+      </w:pPr>
+      <w:r>
+        <w:rPr>
+          <w:b w:val="1"/>
+          <w:highlight w:val="yellow"/>
           <w:rtl w:val="0"/>
         </w:rPr>
         <w:t xml:space="preserve">{{ school["legal_name”] | upper }}</w:t>
       </w:r>
       <w:r>
         <w:rPr>
+          <w:highlight w:val="white"/>
           <w:rtl w:val="0"/>
         </w:rPr>
         <w:t xml:space="preserve">, pessoa jurídica de direito privado, inscrita no CNPJ sob n°</w:t>
@@ -58,96 +65,112 @@
       <w:r>
         <w:rPr>
           <w:b w:val="1"/>
+          <w:highlight w:val="white"/>
           <w:rtl w:val="0"/>
         </w:rPr>
         <w:t xml:space="preserve"> </w:t>
       </w:r>
       <w:r>
         <w:rPr>
+          <w:highlight w:val="yellow"/>
           <w:rtl w:val="0"/>
         </w:rPr>
         <w:t xml:space="preserve">{{ school["cnpj”] }}</w:t>
       </w:r>
       <w:r>
         <w:rPr>
+          <w:highlight w:val="white"/>
           <w:rtl w:val="0"/>
         </w:rPr>
         <w:t xml:space="preserve">, com sede em </w:t>
       </w:r>
       <w:r>
         <w:rPr>
+          <w:highlight w:val="yellow"/>
           <w:rtl w:val="0"/>
         </w:rPr>
         <w:t xml:space="preserve">{{ title_case( school["street”] | lower) }}</w:t>
       </w:r>
       <w:r>
         <w:rPr>
+          <w:highlight w:val="white"/>
           <w:rtl w:val="0"/>
         </w:rPr>
         <w:t xml:space="preserve">, nº </w:t>
       </w:r>
       <w:r>
         <w:rPr>
+          <w:highlight w:val="yellow"/>
           <w:rtl w:val="0"/>
         </w:rPr>
         <w:t xml:space="preserve">{{ school["street_number”] }}, </w:t>
       </w:r>
       <w:r>
         <w:rPr>
+          <w:highlight w:val="cyan"/>
           <w:rtl w:val="0"/>
         </w:rPr>
         <w:t xml:space="preserve">{% if school["unit”] %}</w:t>
       </w:r>
       <w:r>
         <w:rPr>
+          <w:highlight w:val="yellow"/>
           <w:rtl w:val="0"/>
         </w:rPr>
         <w:t xml:space="preserve"> {{ title_case(school["unit”] | lower) }}, </w:t>
       </w:r>
       <w:r>
         <w:rPr>
+          <w:highlight w:val="cyan"/>
           <w:rtl w:val="0"/>
         </w:rPr>
         <w:t xml:space="preserve">{% endif %}</w:t>
       </w:r>
       <w:r>
         <w:rPr>
+          <w:highlight w:val="white"/>
           <w:rtl w:val="0"/>
         </w:rPr>
         <w:t xml:space="preserve"> bairro </w:t>
       </w:r>
       <w:r>
         <w:rPr>
+          <w:highlight w:val="yellow"/>
           <w:rtl w:val="0"/>
         </w:rPr>
         <w:t xml:space="preserve">{{ title_case(school["neighborhood”] | lower) }}</w:t>
       </w:r>
       <w:r>
         <w:rPr>
+          <w:highlight w:val="white"/>
           <w:rtl w:val="0"/>
         </w:rPr>
         <w:t xml:space="preserve">, CEP </w:t>
       </w:r>
       <w:r>
         <w:rPr>
+          <w:highlight w:val="yellow"/>
           <w:rtl w:val="0"/>
         </w:rPr>
         <w:t xml:space="preserve">{{ school["zip”] }}</w:t>
       </w:r>
       <w:r>
         <w:rPr>
+          <w:highlight w:val="white"/>
           <w:rtl w:val="0"/>
         </w:rPr>
         <w:t xml:space="preserve">, na cidade de </w:t>
       </w:r>
       <w:r>
         <w:rPr>
+          <w:highlight w:val="yellow"/>
           <w:rtl w:val="0"/>
         </w:rPr>
         <w:t xml:space="preserve">{{ title_case(school["city”] | lower) }}/{{ school["state”] }},</w:t>
       </w:r>
       <w:r>
         <w:rPr>
+          <w:highlight w:val="white"/>
           <w:rtl w:val="0"/>
         </w:rPr>
         <w:t xml:space="preserve"> doravante denominado simplesmente </w:t>
@@ -155,12 +178,14 @@
       <w:r>
         <w:rPr>
           <w:b w:val="1"/>
+          <w:highlight w:val="white"/>
           <w:rtl w:val="0"/>
         </w:rPr>
         <w:t xml:space="preserve">EMPREGADOR</w:t>
       </w:r>
       <w:r>
         <w:rPr>
+          <w:highlight w:val="white"/>
           <w:rtl w:val="0"/>
         </w:rPr>
         <w:t xml:space="preserve">; e de outro lado,</w:t>
@@ -175,10 +200,13 @@
       <w:pPr>
         <w:spacing w:after="200" w:before="200" w:line="300" w:lineRule="auto"/>
         <w:jc w:val="both"/>
-        <w:rPr/>
-      </w:pPr>
-      <w:r>
-        <w:rPr>
+        <w:rPr>
+          <w:highlight w:val="cyan"/>
+        </w:rPr>
+      </w:pPr>
+      <w:r>
+        <w:rPr>
+          <w:highlight w:val="cyan"/>
           <w:rtl w:val="0"/>
         </w:rPr>
         <w:t xml:space="preserve">{%p for item in workers %}</w:t>
@@ -190,53 +218,62 @@
         <w:jc w:val="both"/>
         <w:rPr>
           <w:b w:val="1"/>
-        </w:rPr>
-      </w:pPr>
-      <w:r>
-        <w:rPr>
-          <w:b w:val="1"/>
+          <w:highlight w:val="white"/>
+        </w:rPr>
+      </w:pPr>
+      <w:r>
+        <w:rPr>
+          <w:b w:val="1"/>
+          <w:highlight w:val="yellow"/>
           <w:rtl w:val="0"/>
         </w:rPr>
         <w:t xml:space="preserve">{{ item.name.text | upper }}</w:t>
       </w:r>
       <w:r>
         <w:rPr>
+          <w:highlight w:val="yellow"/>
           <w:rtl w:val="0"/>
         </w:rPr>
         <w:t xml:space="preserve">, {{ item.nationality | lower }}, {{ item.marital_status | lower}}</w:t>
       </w:r>
       <w:r>
         <w:rPr>
+          <w:highlight w:val="white"/>
           <w:rtl w:val="0"/>
         </w:rPr>
         <w:t xml:space="preserve">, inscrito(a) no CPF sob o n.º </w:t>
       </w:r>
       <w:r>
         <w:rPr>
+          <w:highlight w:val="yellow"/>
           <w:rtl w:val="0"/>
         </w:rPr>
         <w:t xml:space="preserve">{{ item.cpf }}</w:t>
       </w:r>
       <w:r>
         <w:rPr>
+          <w:highlight w:val="white"/>
           <w:rtl w:val="0"/>
         </w:rPr>
         <w:t xml:space="preserve"> e no RG sob o n.º </w:t>
       </w:r>
       <w:r>
         <w:rPr>
+          <w:highlight w:val="yellow"/>
           <w:rtl w:val="0"/>
         </w:rPr>
         <w:t xml:space="preserve">{{ item.rg }}</w:t>
       </w:r>
       <w:r>
         <w:rPr>
+          <w:highlight w:val="white"/>
           <w:rtl w:val="0"/>
         </w:rPr>
         <w:t xml:space="preserve">, CTPS nº </w:t>
       </w:r>
       <w:r>
         <w:rPr>
+          <w:highlight w:val="yellow"/>
           <w:rtl w:val="0"/>
         </w:rPr>
         <w:t xml:space="preserve">{{ item.ctps }}</w:t>
@@ -244,18 +281,21 @@
       <w:r>
         <w:rPr>
           <w:b w:val="1"/>
+          <w:highlight w:val="white"/>
           <w:rtl w:val="0"/>
         </w:rPr>
         <w:t xml:space="preserve">, </w:t>
       </w:r>
       <w:r>
         <w:rPr>
+          <w:highlight w:val="white"/>
           <w:rtl w:val="0"/>
         </w:rPr>
         <w:t xml:space="preserve">Série </w:t>
       </w:r>
       <w:r>
         <w:rPr>
+          <w:highlight w:val="yellow"/>
           <w:rtl w:val="0"/>
         </w:rPr>
         <w:t xml:space="preserve">{{ item.serie }}</w:t>
@@ -263,84 +303,98 @@
       <w:r>
         <w:rPr>
           <w:b w:val="1"/>
+          <w:highlight w:val="yellow"/>
           <w:rtl w:val="0"/>
         </w:rPr>
         <w:t xml:space="preserve">,</w:t>
       </w:r>
       <w:r>
         <w:rPr>
+          <w:highlight w:val="yellow"/>
           <w:rtl w:val="0"/>
         </w:rPr>
         <w:t xml:space="preserve"> </w:t>
       </w:r>
       <w:r>
         <w:rPr>
+          <w:highlight w:val="cyan"/>
           <w:rtl w:val="0"/>
         </w:rPr>
         <w:t xml:space="preserve">{% if item.email %}</w:t>
       </w:r>
       <w:r>
         <w:rPr>
+          <w:highlight w:val="yellow"/>
           <w:rtl w:val="0"/>
         </w:rPr>
         <w:t xml:space="preserve">{{ item.email }}, </w:t>
       </w:r>
       <w:r>
         <w:rPr>
+          <w:highlight w:val="cyan"/>
           <w:rtl w:val="0"/>
         </w:rPr>
         <w:t xml:space="preserve">{% endif %}</w:t>
       </w:r>
       <w:r>
         <w:rPr>
+          <w:highlight w:val="white"/>
           <w:rtl w:val="0"/>
         </w:rPr>
         <w:t xml:space="preserve">residente e domiciliado(a) no endereço </w:t>
       </w:r>
       <w:r>
         <w:rPr>
+          <w:highlight w:val="yellow"/>
           <w:rtl w:val="0"/>
         </w:rPr>
         <w:t xml:space="preserve">{{ title_case( item.address.street_name | lower) }}</w:t>
       </w:r>
       <w:r>
         <w:rPr>
+          <w:highlight w:val="white"/>
           <w:rtl w:val="0"/>
         </w:rPr>
         <w:t xml:space="preserve">, n.º </w:t>
       </w:r>
       <w:r>
         <w:rPr>
+          <w:highlight w:val="yellow"/>
           <w:rtl w:val="0"/>
         </w:rPr>
         <w:t xml:space="preserve">{{ item.address.street_number }}, </w:t>
       </w:r>
       <w:r>
         <w:rPr>
+          <w:highlight w:val="cyan"/>
           <w:rtl w:val="0"/>
         </w:rPr>
         <w:t xml:space="preserve">{% if item.address.unit %}</w:t>
       </w:r>
       <w:r>
         <w:rPr>
+          <w:highlight w:val="yellow"/>
           <w:rtl w:val="0"/>
         </w:rPr>
         <w:t xml:space="preserve">{{ title_case(item.address.unit | lower) }}, </w:t>
       </w:r>
       <w:r>
         <w:rPr>
+          <w:highlight w:val="cyan"/>
           <w:rtl w:val="0"/>
         </w:rPr>
         <w:t xml:space="preserve">{% endif %}</w:t>
       </w:r>
       <w:r>
         <w:rPr>
+          <w:highlight w:val="yellow"/>
           <w:rtl w:val="0"/>
         </w:rPr>
         <w:t xml:space="preserve">Bairro {{ title_case(item.address.neighborhood | lower) }}, {{ title_case(item.address.city | lower) }}/{{ item.address.state }}, CEP {{ item.address.zip }},</w:t>
       </w:r>
       <w:r>
         <w:rPr>
+          <w:highlight w:val="white"/>
           <w:rtl w:val="0"/>
         </w:rPr>
         <w:t xml:space="preserve"> doravante denominado(a) </w:t>
@@ -348,6 +402,7 @@
       <w:r>
         <w:rPr>
           <w:b w:val="1"/>
+          <w:highlight w:val="white"/>
           <w:rtl w:val="0"/>
         </w:rPr>
         <w:t xml:space="preserve">EMPREGADO(A).</w:t>
@@ -357,10 +412,13 @@
       <w:pPr>
         <w:spacing w:after="200" w:before="200" w:line="300" w:lineRule="auto"/>
         <w:jc w:val="both"/>
-        <w:rPr/>
-      </w:pPr>
-      <w:r>
-        <w:rPr>
+        <w:rPr>
+          <w:highlight w:val="cyan"/>
+        </w:rPr>
+      </w:pPr>
+      <w:r>
+        <w:rPr>
+          <w:highlight w:val="cyan"/>
           <w:rtl w:val="0"/>
         </w:rPr>
         <w:t xml:space="preserve">{%p endfor %}</w:t>
@@ -370,11 +428,14 @@
       <w:pPr>
         <w:spacing w:after="200" w:before="200" w:line="300" w:lineRule="auto"/>
         <w:jc w:val="both"/>
-        <w:rPr/>
-      </w:pPr>
-      <w:r>
-        <w:rPr>
-          <w:b w:val="1"/>
+        <w:rPr>
+          <w:highlight w:val="white"/>
+        </w:rPr>
+      </w:pPr>
+      <w:r>
+        <w:rPr>
+          <w:b w:val="1"/>
+          <w:highlight w:val="white"/>
           <w:rtl w:val="0"/>
         </w:rPr>
         <w:t xml:space="preserve">CONSIDERANDO QUE</w:t>
@@ -389,11 +450,14 @@
       <w:pPr>
         <w:spacing w:after="200" w:before="200" w:line="240" w:lineRule="auto"/>
         <w:jc w:val="both"/>
-        <w:rPr/>
-      </w:pPr>
-      <w:r>
-        <w:rPr>
-          <w:b w:val="1"/>
+        <w:rPr>
+          <w:highlight w:val="white"/>
+        </w:rPr>
+      </w:pPr>
+      <w:r>
+        <w:rPr>
+          <w:b w:val="1"/>
+          <w:highlight w:val="white"/>
           <w:rtl w:val="0"/>
         </w:rPr>
         <w:t xml:space="preserve">a)</w:t>
@@ -401,6 +465,7 @@
       </w:r>
       <w:r>
         <w:rPr>
+          <w:highlight w:val="white"/>
           <w:rtl w:val="0"/>
         </w:rPr>
         <w:t xml:space="preserve">foi declarado em 30/01/2020 Emergência de Saúde Pública Mundial e, posteriormente, em decorrência do aumento do número de casos de infecção do COVID-19 e disseminação global a Organização Mundial da Saúde entendeu por qualificar a infecção como uma Pandemia Mundial;</w:t>
@@ -410,17 +475,21 @@
       <w:pPr>
         <w:spacing w:after="200" w:before="200" w:line="240" w:lineRule="auto"/>
         <w:jc w:val="both"/>
-        <w:rPr/>
-      </w:pPr>
-      <w:r>
-        <w:rPr>
-          <w:b w:val="1"/>
+        <w:rPr>
+          <w:highlight w:val="white"/>
+        </w:rPr>
+      </w:pPr>
+      <w:r>
+        <w:rPr>
+          <w:b w:val="1"/>
+          <w:highlight w:val="white"/>
           <w:rtl w:val="0"/>
         </w:rPr>
         <w:t xml:space="preserve">b)</w:t>
       </w:r>
       <w:r>
         <w:rPr>
+          <w:highlight w:val="white"/>
           <w:rtl w:val="0"/>
         </w:rPr>
         <w:tab/>
@@ -431,17 +500,21 @@
       <w:pPr>
         <w:spacing w:after="200" w:before="200" w:line="240" w:lineRule="auto"/>
         <w:jc w:val="both"/>
-        <w:rPr/>
-      </w:pPr>
-      <w:r>
-        <w:rPr>
-          <w:b w:val="1"/>
+        <w:rPr>
+          <w:highlight w:val="white"/>
+        </w:rPr>
+      </w:pPr>
+      <w:r>
+        <w:rPr>
+          <w:b w:val="1"/>
+          <w:highlight w:val="white"/>
           <w:rtl w:val="0"/>
         </w:rPr>
         <w:t xml:space="preserve">c)</w:t>
       </w:r>
       <w:r>
         <w:rPr>
+          <w:highlight w:val="white"/>
           <w:rtl w:val="0"/>
         </w:rPr>
         <w:tab/>
@@ -452,11 +525,14 @@
       <w:pPr>
         <w:spacing w:after="200" w:before="200" w:line="240" w:lineRule="auto"/>
         <w:jc w:val="both"/>
-        <w:rPr/>
-      </w:pPr>
-      <w:r>
-        <w:rPr>
-          <w:b w:val="1"/>
+        <w:rPr>
+          <w:highlight w:val="white"/>
+        </w:rPr>
+      </w:pPr>
+      <w:r>
+        <w:rPr>
+          <w:b w:val="1"/>
+          <w:highlight w:val="white"/>
           <w:rtl w:val="0"/>
         </w:rPr>
         <w:t xml:space="preserve">d)</w:t>
@@ -464,6 +540,7 @@
       </w:r>
       <w:r>
         <w:rPr>
+          <w:highlight w:val="white"/>
           <w:rtl w:val="0"/>
         </w:rPr>
         <w:t xml:space="preserve">para atender as determinações dos órgãos competentes, faz-se necessário, </w:t>
@@ -471,6 +548,7 @@
       <w:r>
         <w:rPr>
           <w:b w:val="1"/>
+          <w:highlight w:val="white"/>
           <w:u w:val="single"/>
           <w:rtl w:val="0"/>
         </w:rPr>
@@ -478,6 +556,7 @@
       </w:r>
       <w:r>
         <w:rPr>
+          <w:highlight w:val="white"/>
           <w:rtl w:val="0"/>
         </w:rPr>
         <w:t xml:space="preserve">, de forma excepcional e temporariamente, a fim de preservação da vida e atendimento aos preceitos e ordenamentos jurídicos emitidos pelas autoridades competentes;</w:t>
@@ -487,10 +566,13 @@
       <w:pPr>
         <w:spacing w:after="200" w:before="200" w:line="300" w:lineRule="auto"/>
         <w:jc w:val="both"/>
-        <w:rPr/>
-      </w:pPr>
-      <w:r>
-        <w:rPr>
+        <w:rPr>
+          <w:highlight w:val="white"/>
+        </w:rPr>
+      </w:pPr>
+      <w:r>
+        <w:rPr>
+          <w:highlight w:val="white"/>
           <w:rtl w:val="0"/>
         </w:rPr>
         <w:t xml:space="preserve">têm entre si, por justo e contratado o presente </w:t>
@@ -498,12 +580,14 @@
       <w:r>
         <w:rPr>
           <w:b w:val="1"/>
+          <w:highlight w:val="white"/>
           <w:rtl w:val="0"/>
         </w:rPr>
         <w:t xml:space="preserve">ACORDO INDIVIDUAL DE TRABALHO</w:t>
       </w:r>
       <w:r>
         <w:rPr>
+          <w:highlight w:val="white"/>
           <w:rtl w:val="0"/>
         </w:rPr>
         <w:t xml:space="preserve">, nas seguintes condições que se regerão de acordo com as seguintes cláusulas e condições, que mutuamente outorgam e aceitam:</w:t>
@@ -513,65 +597,77 @@
       <w:pPr>
         <w:spacing w:after="200" w:before="200" w:line="300" w:lineRule="auto"/>
         <w:jc w:val="both"/>
-        <w:rPr/>
-      </w:pPr>
-      <w:r>
-        <w:rPr>
-          <w:b w:val="1"/>
+        <w:rPr>
+          <w:highlight w:val="white"/>
+        </w:rPr>
+      </w:pPr>
+      <w:r>
+        <w:rPr>
+          <w:b w:val="1"/>
+          <w:highlight w:val="white"/>
           <w:rtl w:val="0"/>
         </w:rPr>
         <w:t xml:space="preserve">CLÁUSULA PRIMEIRA:</w:t>
       </w:r>
       <w:r>
         <w:rPr>
+          <w:highlight w:val="white"/>
           <w:rtl w:val="0"/>
         </w:rPr>
         <w:t xml:space="preserve"> Pelo presente Instrumento, fica acordada entre as Partes, a redução salarial de </w:t>
       </w:r>
       <w:r>
         <w:rPr>
+          <w:highlight w:val="yellow"/>
           <w:rtl w:val="0"/>
         </w:rPr>
         <w:t xml:space="preserve">{{ "%.2f"|format(pc_reducao) | replace(".",",") }}% ({{ pc_reducao_extenso }}</w:t>
       </w:r>
       <w:r>
         <w:rPr>
+          <w:highlight w:val="white"/>
           <w:rtl w:val="0"/>
         </w:rPr>
         <w:t xml:space="preserve"> por cento) com a correspondente redução da jornada de trabalho do EMPREGADO no mesmo percentual, qual seja, de </w:t>
       </w:r>
       <w:r>
         <w:rPr>
+          <w:highlight w:val="yellow"/>
           <w:rtl w:val="0"/>
         </w:rPr>
         <w:t xml:space="preserve">{{ "%.2f"|format(pc_reducao) | replace(".",",") }}% ({{ pc_reducao_extenso }}</w:t>
       </w:r>
       <w:r>
         <w:rPr>
+          <w:highlight w:val="white"/>
           <w:rtl w:val="0"/>
         </w:rPr>
         <w:t xml:space="preserve"> por cento), passando a remuneração para o valor de R$ </w:t>
       </w:r>
       <w:r>
         <w:rPr>
+          <w:highlight w:val="yellow"/>
           <w:rtl w:val="0"/>
         </w:rPr>
         <w:t xml:space="preserve">{{ "%.2f"|format(low_salary_value) | replace(".",",") }} ({{low_salary_value</w:t>
       </w:r>
       <w:r>
         <w:rPr>
+          <w:highlight w:val="yellow"/>
           <w:rtl w:val="0"/>
         </w:rPr>
         <w:t xml:space="preserve">_extenso</w:t>
       </w:r>
       <w:r>
         <w:rPr>
+          <w:highlight w:val="yellow"/>
           <w:rtl w:val="0"/>
         </w:rPr>
         <w:t xml:space="preserve"> }})</w:t>
       </w:r>
       <w:r>
         <w:rPr>
+          <w:highlight w:val="white"/>
           <w:rtl w:val="0"/>
         </w:rPr>
         <w:t xml:space="preserve">.</w:t>
@@ -581,17 +677,21 @@
       <w:pPr>
         <w:spacing w:after="200" w:before="200" w:line="300" w:lineRule="auto"/>
         <w:jc w:val="both"/>
-        <w:rPr/>
-      </w:pPr>
-      <w:r>
-        <w:rPr>
-          <w:b w:val="1"/>
+        <w:rPr>
+          <w:highlight w:val="white"/>
+        </w:rPr>
+      </w:pPr>
+      <w:r>
+        <w:rPr>
+          <w:b w:val="1"/>
+          <w:highlight w:val="white"/>
           <w:rtl w:val="0"/>
         </w:rPr>
         <w:t xml:space="preserve">Parágrafo Primeiro: </w:t>
       </w:r>
       <w:r>
         <w:rPr>
+          <w:highlight w:val="white"/>
           <w:rtl w:val="0"/>
         </w:rPr>
         <w:t xml:space="preserve">O EMPREGADOR manterá os benefícios já concedidos, cabendo ao poder público efetuar o pagamento do Benefício Emergencial de Preservação do Emprego e da Renda. Caso ocorra atraso no pagamento do Benefício Emergencial de Preservação do Emprego e da Renda, o EMPREGADOR realizará a antecipação do pagamento, a ser posteriormente ressarcido pelo EMPREGADO mediante dedução dos seus salários subsequentes.</w:t>
@@ -601,53 +701,63 @@
       <w:pPr>
         <w:spacing w:after="200" w:before="200" w:line="300" w:lineRule="auto"/>
         <w:jc w:val="both"/>
-        <w:rPr/>
-      </w:pPr>
-      <w:r>
-        <w:rPr>
-          <w:b w:val="1"/>
+        <w:rPr>
+          <w:highlight w:val="red"/>
+        </w:rPr>
+      </w:pPr>
+      <w:r>
+        <w:rPr>
+          <w:b w:val="1"/>
+          <w:highlight w:val="white"/>
           <w:rtl w:val="0"/>
         </w:rPr>
         <w:t xml:space="preserve">Parágrafo Segundo: </w:t>
       </w:r>
       <w:r>
         <w:rPr>
+          <w:highlight w:val="white"/>
           <w:rtl w:val="0"/>
         </w:rPr>
         <w:t xml:space="preserve">O EMPREGADOR pagará ao EMPREGADO ajuda compensatória mensal, de natureza indenizatória, em decorrência da redução de jornada de trabalho e de salário, no valor de R$ </w:t>
       </w:r>
       <w:r>
         <w:rPr>
+          <w:highlight w:val="yellow"/>
           <w:rtl w:val="0"/>
         </w:rPr>
         <w:t xml:space="preserve">{{ "%.2f"|format(</w:t>
       </w:r>
       <w:r>
         <w:rPr>
+          <w:highlight w:val="yellow"/>
           <w:rtl w:val="0"/>
         </w:rPr>
         <w:t xml:space="preserve">valor</w:t>
       </w:r>
       <w:r>
         <w:rPr>
+          <w:highlight w:val="yellow"/>
           <w:rtl w:val="0"/>
         </w:rPr>
         <w:t xml:space="preserve">) | replace(".",",") }} ({{ </w:t>
       </w:r>
       <w:r>
         <w:rPr>
+          <w:highlight w:val="yellow"/>
           <w:rtl w:val="0"/>
         </w:rPr>
         <w:t xml:space="preserve">valor_extenso</w:t>
       </w:r>
       <w:r>
         <w:rPr>
+          <w:highlight w:val="yellow"/>
           <w:rtl w:val="0"/>
         </w:rPr>
         <w:t xml:space="preserve"> }})</w:t>
       </w:r>
       <w:r>
         <w:rPr>
+          <w:highlight w:val="white"/>
           <w:rtl w:val="0"/>
         </w:rPr>
         <w:t xml:space="preserve">, de forma a manter o salário líquido anterior à redução da jornada.</w:t>
@@ -662,41 +772,49 @@
       <w:pPr>
         <w:spacing w:after="200" w:before="200" w:line="300" w:lineRule="auto"/>
         <w:jc w:val="both"/>
-        <w:rPr/>
-      </w:pPr>
-      <w:r>
-        <w:rPr>
-          <w:b w:val="1"/>
+        <w:rPr>
+          <w:highlight w:val="white"/>
+        </w:rPr>
+      </w:pPr>
+      <w:r>
+        <w:rPr>
+          <w:b w:val="1"/>
+          <w:highlight w:val="white"/>
           <w:rtl w:val="0"/>
         </w:rPr>
         <w:t xml:space="preserve">CLÁUSULA SEGUNDA:</w:t>
       </w:r>
       <w:r>
         <w:rPr>
+          <w:highlight w:val="white"/>
           <w:rtl w:val="0"/>
         </w:rPr>
         <w:t xml:space="preserve"> As Partes estabelecem que o presente Instrumento terá prazo de </w:t>
       </w:r>
       <w:r>
         <w:rPr>
+          <w:highlight w:val="yellow"/>
           <w:rtl w:val="0"/>
         </w:rPr>
         <w:t xml:space="preserve">{{ prazo }} ({{ prazo_extenso }})</w:t>
       </w:r>
       <w:r>
         <w:rPr>
+          <w:highlight w:val="white"/>
           <w:rtl w:val="0"/>
         </w:rPr>
         <w:t xml:space="preserve"> dia(s)</w:t>
       </w:r>
       <w:r>
         <w:rPr>
+          <w:highlight w:val="cyan"/>
           <w:rtl w:val="0"/>
         </w:rPr>
         <w:t xml:space="preserve">{% if prazo &lt; 120 %}</w:t>
       </w:r>
       <w:r>
         <w:rPr>
+          <w:highlight w:val="white"/>
           <w:rtl w:val="0"/>
         </w:rPr>
         <w:t xml:space="preserve">, podendo ser prorrogado até o prazo máximo de 120 (cento e vinte) dias, observados os acordos individuais já estabelecidos entre as partes,  e durante a decretação do estado de calamidade pública.</w:t>
@@ -706,29 +824,35 @@
       <w:pPr>
         <w:spacing w:after="200" w:before="200" w:line="300" w:lineRule="auto"/>
         <w:jc w:val="both"/>
-        <w:rPr/>
-      </w:pPr>
-      <w:r>
-        <w:rPr>
-          <w:b w:val="1"/>
+        <w:rPr>
+          <w:highlight w:val="white"/>
+        </w:rPr>
+      </w:pPr>
+      <w:r>
+        <w:rPr>
+          <w:b w:val="1"/>
+          <w:highlight w:val="white"/>
           <w:rtl w:val="0"/>
         </w:rPr>
         <w:t xml:space="preserve">Parágrafo Primeiro:</w:t>
       </w:r>
       <w:r>
         <w:rPr>
+          <w:highlight w:val="white"/>
           <w:rtl w:val="0"/>
         </w:rPr>
         <w:t xml:space="preserve"> O EMPREGADOR poderá prorrogar o prazo estabelecido no “caput”, mediante comunicação ao EMPREGADO, contudo, deverá respeitar o limite estabelecido de 120 (cento e vinte) dias</w:t>
       </w:r>
       <w:r>
         <w:rPr>
+          <w:highlight w:val="cyan"/>
           <w:rtl w:val="0"/>
         </w:rPr>
         <w:t xml:space="preserve">{% endif %}</w:t>
       </w:r>
       <w:r>
         <w:rPr>
+          <w:highlight w:val="white"/>
           <w:rtl w:val="0"/>
         </w:rPr>
         <w:t xml:space="preserve">.</w:t>
@@ -738,17 +862,21 @@
       <w:pPr>
         <w:spacing w:after="200" w:before="200" w:line="300" w:lineRule="auto"/>
         <w:jc w:val="both"/>
-        <w:rPr/>
-      </w:pPr>
-      <w:r>
-        <w:rPr>
-          <w:b w:val="1"/>
+        <w:rPr>
+          <w:highlight w:val="white"/>
+        </w:rPr>
+      </w:pPr>
+      <w:r>
+        <w:rPr>
+          <w:b w:val="1"/>
+          <w:highlight w:val="white"/>
           <w:rtl w:val="0"/>
         </w:rPr>
         <w:t xml:space="preserve">Parágrafo </w:t>
       </w:r>
       <w:r>
         <w:rPr>
+          <w:highlight w:val="cyan"/>
           <w:rtl w:val="0"/>
         </w:rPr>
         <w:t xml:space="preserve">{% if prazo &lt; 120 %}</w:t>
@@ -756,12 +884,14 @@
       <w:r>
         <w:rPr>
           <w:b w:val="1"/>
+          <w:highlight w:val="white"/>
           <w:rtl w:val="0"/>
         </w:rPr>
         <w:t xml:space="preserve">Segundo</w:t>
       </w:r>
       <w:r>
         <w:rPr>
+          <w:highlight w:val="cyan"/>
           <w:rtl w:val="0"/>
         </w:rPr>
         <w:t xml:space="preserve">{% else %}</w:t>
@@ -769,12 +899,14 @@
       <w:r>
         <w:rPr>
           <w:b w:val="1"/>
+          <w:highlight w:val="white"/>
           <w:rtl w:val="0"/>
         </w:rPr>
         <w:t xml:space="preserve">Primeiro</w:t>
       </w:r>
       <w:r>
         <w:rPr>
+          <w:highlight w:val="cyan"/>
           <w:rtl w:val="0"/>
         </w:rPr>
         <w:t xml:space="preserve">{% endif %}</w:t>
@@ -782,12 +914,14 @@
       <w:r>
         <w:rPr>
           <w:b w:val="1"/>
+          <w:highlight w:val="white"/>
           <w:rtl w:val="0"/>
         </w:rPr>
         <w:t xml:space="preserve">:</w:t>
       </w:r>
       <w:r>
         <w:rPr>
+          <w:highlight w:val="white"/>
           <w:rtl w:val="0"/>
         </w:rPr>
         <w:t xml:space="preserve"> As Partes acordam que será reestabelecida a jornada de trabalho integral e o respectivo salário pago, no prazo de 2 (dois) dias, quando houver (i) a cessação do estado de calamidade; (ii) o encerramento do prazo estabelecido no “caput” desta cláusula; e, (iii) caso o EMPREGADOR comunique a antecipação do fim do período pactuado.</w:t>
@@ -797,53 +931,63 @@
       <w:pPr>
         <w:spacing w:after="200" w:before="200" w:line="300" w:lineRule="auto"/>
         <w:jc w:val="both"/>
-        <w:rPr/>
-      </w:pPr>
-      <w:r>
-        <w:rPr>
-          <w:b w:val="1"/>
+        <w:rPr>
+          <w:highlight w:val="white"/>
+        </w:rPr>
+      </w:pPr>
+      <w:r>
+        <w:rPr>
+          <w:b w:val="1"/>
+          <w:highlight w:val="white"/>
           <w:rtl w:val="0"/>
         </w:rPr>
         <w:t xml:space="preserve">CLÁUSULA TERCEIRA:</w:t>
       </w:r>
       <w:r>
         <w:rPr>
+          <w:highlight w:val="white"/>
           <w:rtl w:val="0"/>
         </w:rPr>
         <w:t xml:space="preserve"> Fica assegurado ao EMPREGADO a garantia provisória no emprego </w:t>
       </w:r>
       <w:r>
         <w:rPr>
+          <w:highlight w:val="cyan"/>
           <w:rtl w:val="0"/>
         </w:rPr>
         <w:t xml:space="preserve">{% if clausula_estabilidade == “MP” %}</w:t>
       </w:r>
       <w:r>
         <w:rPr>
+          <w:highlight w:val="white"/>
           <w:rtl w:val="0"/>
         </w:rPr>
         <w:t xml:space="preserve">pelo prazo de vigência do presente Instrumento, bem como, pelo período equivalente após o efetivo retorno ao trabalho</w:t>
       </w:r>
       <w:r>
         <w:rPr>
+          <w:highlight w:val="cyan"/>
           <w:rtl w:val="0"/>
         </w:rPr>
         <w:t xml:space="preserve">{% else %}</w:t>
       </w:r>
       <w:r>
         <w:rPr>
+          <w:highlight w:val="yellow"/>
           <w:rtl w:val="0"/>
         </w:rPr>
         <w:t xml:space="preserve">{{ tempo_garantia_emprego }}</w:t>
       </w:r>
       <w:r>
         <w:rPr>
+          <w:highlight w:val="cyan"/>
           <w:rtl w:val="0"/>
         </w:rPr>
         <w:t xml:space="preserve">{% endif %}</w:t>
       </w:r>
       <w:r>
         <w:rPr>
+          <w:highlight w:val="white"/>
           <w:rtl w:val="0"/>
         </w:rPr>
         <w:t xml:space="preserve">.</w:t>
@@ -853,17 +997,21 @@
       <w:pPr>
         <w:spacing w:after="200" w:before="200" w:line="300" w:lineRule="auto"/>
         <w:jc w:val="both"/>
-        <w:rPr/>
-      </w:pPr>
-      <w:r>
-        <w:rPr>
-          <w:b w:val="1"/>
+        <w:rPr>
+          <w:highlight w:val="white"/>
+        </w:rPr>
+      </w:pPr>
+      <w:r>
+        <w:rPr>
+          <w:b w:val="1"/>
+          <w:highlight w:val="white"/>
           <w:rtl w:val="0"/>
         </w:rPr>
         <w:t xml:space="preserve">CLÁUSULA QUARTA:</w:t>
       </w:r>
       <w:r>
         <w:rPr>
+          <w:highlight w:val="white"/>
           <w:rtl w:val="0"/>
         </w:rPr>
         <w:t xml:space="preserve"> A presente redução de jornada não impactará nas férias e/ou 13º salário.</w:t>
@@ -873,17 +1021,21 @@
       <w:pPr>
         <w:spacing w:after="200" w:before="200" w:line="300" w:lineRule="auto"/>
         <w:jc w:val="both"/>
-        <w:rPr/>
-      </w:pPr>
-      <w:r>
-        <w:rPr>
-          <w:b w:val="1"/>
+        <w:rPr>
+          <w:highlight w:val="white"/>
+        </w:rPr>
+      </w:pPr>
+      <w:r>
+        <w:rPr>
+          <w:b w:val="1"/>
+          <w:highlight w:val="white"/>
           <w:rtl w:val="0"/>
         </w:rPr>
         <w:t xml:space="preserve">CLÁUSULA QUINTA:</w:t>
       </w:r>
       <w:r>
         <w:rPr>
+          <w:highlight w:val="white"/>
           <w:rtl w:val="0"/>
         </w:rPr>
         <w:t xml:space="preserve"> O EMPREGADOR poderá rescindir o contrato de trabalho por justa causa, caso o EMPREGADO, no curso do avençado, deixe de respeitar as cláusulas anteriores.</w:t>
@@ -893,17 +1045,21 @@
       <w:pPr>
         <w:spacing w:after="200" w:before="200" w:line="300" w:lineRule="auto"/>
         <w:jc w:val="both"/>
-        <w:rPr/>
-      </w:pPr>
-      <w:r>
-        <w:rPr>
-          <w:b w:val="1"/>
+        <w:rPr>
+          <w:highlight w:val="white"/>
+        </w:rPr>
+      </w:pPr>
+      <w:r>
+        <w:rPr>
+          <w:b w:val="1"/>
+          <w:highlight w:val="white"/>
           <w:rtl w:val="0"/>
         </w:rPr>
         <w:t xml:space="preserve">CLÁUSULA SEXTA:</w:t>
       </w:r>
       <w:r>
         <w:rPr>
+          <w:highlight w:val="white"/>
           <w:rtl w:val="0"/>
         </w:rPr>
         <w:t xml:space="preserve"> As partes ratificam, também neste ato, sem exceção, todos os demais termos e condições constantes do Contrato de Trabalho, que não foram expressamente alterados pelo presente Acordo Individual.</w:t>
@@ -913,17 +1069,21 @@
       <w:pPr>
         <w:spacing w:after="200" w:before="200" w:line="300" w:lineRule="auto"/>
         <w:jc w:val="both"/>
-        <w:rPr/>
-      </w:pPr>
-      <w:r>
-        <w:rPr>
-          <w:b w:val="1"/>
+        <w:rPr>
+          <w:highlight w:val="white"/>
+        </w:rPr>
+      </w:pPr>
+      <w:r>
+        <w:rPr>
+          <w:b w:val="1"/>
+          <w:highlight w:val="white"/>
           <w:rtl w:val="0"/>
         </w:rPr>
         <w:t xml:space="preserve">CLÁUSULA SÉTIMA:</w:t>
       </w:r>
       <w:r>
         <w:rPr>
+          <w:highlight w:val="white"/>
           <w:rtl w:val="0"/>
         </w:rPr>
         <w:t xml:space="preserve"> O presente Acordo Individual passa a fazer parte integrante do Contrato de Trabalho a partir da data de sua assinatura.</w:t>
@@ -933,10 +1093,13 @@
       <w:pPr>
         <w:spacing w:after="200" w:before="200" w:line="300" w:lineRule="auto"/>
         <w:jc w:val="both"/>
-        <w:rPr/>
-      </w:pPr>
-      <w:r>
-        <w:rPr>
+        <w:rPr>
+          <w:highlight w:val="white"/>
+        </w:rPr>
+      </w:pPr>
+      <w:r>
+        <w:rPr>
+          <w:highlight w:val="white"/>
           <w:rtl w:val="0"/>
         </w:rPr>
         <w:t xml:space="preserve">E, por estarem assim justas e contratadas, as partes assinam o presente Acordo Individual de Trabalho em 2 (duas) vias de igual forma e teor, na presença de duas testemunhas.</w:t>
@@ -954,10 +1117,12 @@
         <w:rPr>
           <w:sz w:val="24"/>
           <w:szCs w:val="24"/>
-        </w:rPr>
-      </w:pPr>
-      <w:r>
-        <w:rPr>
+          <w:highlight w:val="yellow"/>
+        </w:rPr>
+      </w:pPr>
+      <w:r>
+        <w:rPr>
+          <w:highlight w:val="yellow"/>
           <w:rtl w:val="0"/>
         </w:rPr>
         <w:t xml:space="preserve">{{ title_case(signature_local | lower) }}, {{ signature_date }}.</w:t>
@@ -974,11 +1139,13 @@
         <w:jc w:val="center"/>
         <w:rPr>
           <w:b w:val="1"/>
-        </w:rPr>
-      </w:pPr>
-      <w:r>
-        <w:rPr>
-          <w:b w:val="1"/>
+          <w:highlight w:val="white"/>
+        </w:rPr>
+      </w:pPr>
+      <w:r>
+        <w:rPr>
+          <w:b w:val="1"/>
+          <w:highlight w:val="white"/>
           <w:rtl w:val="0"/>
         </w:rPr>
         <w:t xml:space="preserve">Empregador:</w:t>
@@ -995,6 +1162,7 @@
           <w:color w:val="ffffff"/>
           <w:sz w:val="22"/>
           <w:szCs w:val="22"/>
+          <w:shd w:fill="ff9900" w:val="clear"/>
         </w:rPr>
       </w:pPr>
       <w:bookmarkStart w:colFirst="0" w:colLast="0" w:name="_nlubexuilrk" w:id="0"/>
@@ -1005,9 +1173,10 @@
           <w:color w:val="ffffff"/>
           <w:sz w:val="22"/>
           <w:szCs w:val="22"/>
-          <w:rtl w:val="0"/>
-        </w:rPr>
-        <w:t xml:space="preserve">{{  generate_anchor('signHere', school["email”])  }}</w:t>
+          <w:shd w:fill="ff9900" w:val="clear"/>
+          <w:rtl w:val="0"/>
+        </w:rPr>
+        <w:t xml:space="preserve">{{  generate_anchor('signHere', school_email)  }}</w:t>
       </w:r>
     </w:p>
     <w:p>
@@ -1015,10 +1184,13 @@
         <w:spacing w:after="0" w:line="300" w:lineRule="auto"/>
         <w:ind w:right="-7.795275590551114"/>
         <w:jc w:val="center"/>
-        <w:rPr/>
-      </w:pPr>
-      <w:r>
-        <w:rPr>
+        <w:rPr>
+          <w:highlight w:val="white"/>
+        </w:rPr>
+      </w:pPr>
+      <w:r>
+        <w:rPr>
+          <w:highlight w:val="white"/>
           <w:rtl w:val="0"/>
         </w:rPr>
         <w:t xml:space="preserve">____________________________________________</w:t>
@@ -1031,11 +1203,13 @@
         <w:jc w:val="center"/>
         <w:rPr>
           <w:b w:val="1"/>
-        </w:rPr>
-      </w:pPr>
-      <w:r>
-        <w:rPr>
-          <w:b w:val="1"/>
+          <w:highlight w:val="yellow"/>
+        </w:rPr>
+      </w:pPr>
+      <w:r>
+        <w:rPr>
+          <w:b w:val="1"/>
+          <w:highlight w:val="yellow"/>
           <w:rtl w:val="0"/>
         </w:rPr>
         <w:t xml:space="preserve">{{ school["legal_name”] }}</w:t>
@@ -1047,11 +1221,13 @@
         <w:jc w:val="center"/>
         <w:rPr>
           <w:b w:val="1"/>
-        </w:rPr>
-      </w:pPr>
-      <w:r>
-        <w:rPr>
-          <w:b w:val="1"/>
+          <w:highlight w:val="white"/>
+        </w:rPr>
+      </w:pPr>
+      <w:r>
+        <w:rPr>
+          <w:b w:val="1"/>
+          <w:highlight w:val="white"/>
           <w:rtl w:val="0"/>
         </w:rPr>
         <w:t xml:space="preserve">Empregado(a):</w:t>
@@ -1063,10 +1239,12 @@
         <w:jc w:val="center"/>
         <w:rPr>
           <w:b w:val="1"/>
-        </w:rPr>
-      </w:pPr>
-      <w:r>
-        <w:rPr>
+          <w:highlight w:val="cyan"/>
+        </w:rPr>
+      </w:pPr>
+      <w:r>
+        <w:rPr>
+          <w:highlight w:val="cyan"/>
           <w:rtl w:val="0"/>
         </w:rPr>
         <w:t xml:space="preserve">{%p for item in workers %}</w:t>
@@ -1088,6 +1266,7 @@
           <w:color w:val="ffffff"/>
           <w:sz w:val="22"/>
           <w:szCs w:val="22"/>
+          <w:shd w:fill="ff9900" w:val="clear"/>
         </w:rPr>
       </w:pPr>
       <w:bookmarkStart w:colFirst="0" w:colLast="0" w:name="_4hf8i5bju0gc" w:id="1"/>
@@ -1098,6 +1277,7 @@
           <w:color w:val="ffffff"/>
           <w:sz w:val="20"/>
           <w:szCs w:val="20"/>
+          <w:shd w:fill="ff9900" w:val="clear"/>
           <w:rtl w:val="0"/>
         </w:rPr>
         <w:t xml:space="preserve">{{  generate_anchor('signHere', item.email)  }}</w:t>
@@ -1115,10 +1295,12 @@
         <w:jc w:val="center"/>
         <w:rPr>
           <w:b w:val="1"/>
-        </w:rPr>
-      </w:pPr>
-      <w:r>
-        <w:rPr>
+          <w:highlight w:val="white"/>
+        </w:rPr>
+      </w:pPr>
+      <w:r>
+        <w:rPr>
+          <w:highlight w:val="white"/>
           <w:rtl w:val="0"/>
         </w:rPr>
         <w:t xml:space="preserve">____________________________________________</w:t>
@@ -1135,11 +1317,13 @@
         <w:jc w:val="center"/>
         <w:rPr>
           <w:b w:val="1"/>
-        </w:rPr>
-      </w:pPr>
-      <w:r>
-        <w:rPr>
-          <w:b w:val="1"/>
+          <w:highlight w:val="yellow"/>
+        </w:rPr>
+      </w:pPr>
+      <w:r>
+        <w:rPr>
+          <w:b w:val="1"/>
+          <w:highlight w:val="yellow"/>
           <w:rtl w:val="0"/>
         </w:rPr>
         <w:t xml:space="preserve">{{ item.name.text  }}</w:t>
@@ -1151,10 +1335,12 @@
         <w:jc w:val="center"/>
         <w:rPr>
           <w:b w:val="1"/>
-        </w:rPr>
-      </w:pPr>
-      <w:r>
-        <w:rPr>
+          <w:highlight w:val="white"/>
+        </w:rPr>
+      </w:pPr>
+      <w:r>
+        <w:rPr>
+          <w:highlight w:val="cyan"/>
           <w:rtl w:val="0"/>
         </w:rPr>
         <w:t xml:space="preserve">{%p endfor %}</w:t>

</xml_diff>

<commit_message>
el-241: Marcação retirada dos templates
</commit_message>
<xml_diff>
--- a/docassemble/docassemble/brcomeducalegal/data/templates/acordo-individual-reducao-de-jornada-e-reducao-salarial-mp-936-2020.docx
+++ b/docassemble/docassemble/brcomeducalegal/data/templates/acordo-individual-reducao-de-jornada-e-reducao-salarial-mp-936-2020.docx
@@ -8,13 +8,11 @@
         <w:jc w:val="center"/>
         <w:rPr>
           <w:b w:val="1"/>
-          <w:highlight w:val="white"/>
-        </w:rPr>
-      </w:pPr>
-      <w:r>
-        <w:rPr>
-          <w:b w:val="1"/>
-          <w:highlight w:val="white"/>
+        </w:rPr>
+      </w:pPr>
+      <w:r>
+        <w:rPr>
+          <w:b w:val="1"/>
           <w:rtl w:val="0"/>
         </w:rPr>
         <w:t xml:space="preserve">ACORDO INDIVIDUAL DE TRABALHO</w:t>
@@ -26,13 +24,11 @@
         <w:jc w:val="center"/>
         <w:rPr>
           <w:b w:val="1"/>
-          <w:highlight w:val="white"/>
-        </w:rPr>
-      </w:pPr>
-      <w:r>
-        <w:rPr>
-          <w:b w:val="1"/>
-          <w:highlight w:val="white"/>
+        </w:rPr>
+      </w:pPr>
+      <w:r>
+        <w:rPr>
+          <w:b w:val="1"/>
           <w:rtl w:val="0"/>
         </w:rPr>
         <w:t xml:space="preserve">Redução de Jornada/Redução Salarial - Lei 14.020 de 06 de julho de 2020</w:t>
@@ -44,20 +40,17 @@
         <w:jc w:val="both"/>
         <w:rPr>
           <w:b w:val="1"/>
-          <w:highlight w:val="white"/>
-        </w:rPr>
-      </w:pPr>
-      <w:r>
-        <w:rPr>
-          <w:b w:val="1"/>
-          <w:highlight w:val="yellow"/>
+        </w:rPr>
+      </w:pPr>
+      <w:r>
+        <w:rPr>
+          <w:b w:val="1"/>
           <w:rtl w:val="0"/>
         </w:rPr>
         <w:t xml:space="preserve">{{ school["legal_name”] | upper }}</w:t>
       </w:r>
       <w:r>
         <w:rPr>
-          <w:highlight w:val="white"/>
           <w:rtl w:val="0"/>
         </w:rPr>
         <w:t xml:space="preserve">, pessoa jurídica de direito privado, inscrita no CNPJ sob n°</w:t>
@@ -65,112 +58,96 @@
       <w:r>
         <w:rPr>
           <w:b w:val="1"/>
-          <w:highlight w:val="white"/>
           <w:rtl w:val="0"/>
         </w:rPr>
         <w:t xml:space="preserve"> </w:t>
       </w:r>
       <w:r>
         <w:rPr>
-          <w:highlight w:val="yellow"/>
           <w:rtl w:val="0"/>
         </w:rPr>
         <w:t xml:space="preserve">{{ school["cnpj”] }}</w:t>
       </w:r>
       <w:r>
         <w:rPr>
-          <w:highlight w:val="white"/>
           <w:rtl w:val="0"/>
         </w:rPr>
         <w:t xml:space="preserve">, com sede em </w:t>
       </w:r>
       <w:r>
         <w:rPr>
-          <w:highlight w:val="yellow"/>
           <w:rtl w:val="0"/>
         </w:rPr>
         <w:t xml:space="preserve">{{ title_case( school["street”] | lower) }}</w:t>
       </w:r>
       <w:r>
         <w:rPr>
-          <w:highlight w:val="white"/>
           <w:rtl w:val="0"/>
         </w:rPr>
         <w:t xml:space="preserve">, nº </w:t>
       </w:r>
       <w:r>
         <w:rPr>
-          <w:highlight w:val="yellow"/>
           <w:rtl w:val="0"/>
         </w:rPr>
         <w:t xml:space="preserve">{{ school["street_number”] }}, </w:t>
       </w:r>
       <w:r>
         <w:rPr>
-          <w:highlight w:val="cyan"/>
           <w:rtl w:val="0"/>
         </w:rPr>
         <w:t xml:space="preserve">{% if school["unit”] %}</w:t>
       </w:r>
       <w:r>
         <w:rPr>
-          <w:highlight w:val="yellow"/>
           <w:rtl w:val="0"/>
         </w:rPr>
         <w:t xml:space="preserve"> {{ title_case(school["unit”] | lower) }}, </w:t>
       </w:r>
       <w:r>
         <w:rPr>
-          <w:highlight w:val="cyan"/>
           <w:rtl w:val="0"/>
         </w:rPr>
         <w:t xml:space="preserve">{% endif %}</w:t>
       </w:r>
       <w:r>
         <w:rPr>
-          <w:highlight w:val="white"/>
           <w:rtl w:val="0"/>
         </w:rPr>
         <w:t xml:space="preserve"> bairro </w:t>
       </w:r>
       <w:r>
         <w:rPr>
-          <w:highlight w:val="yellow"/>
           <w:rtl w:val="0"/>
         </w:rPr>
         <w:t xml:space="preserve">{{ title_case(school["neighborhood”] | lower) }}</w:t>
       </w:r>
       <w:r>
         <w:rPr>
-          <w:highlight w:val="white"/>
           <w:rtl w:val="0"/>
         </w:rPr>
         <w:t xml:space="preserve">, CEP </w:t>
       </w:r>
       <w:r>
         <w:rPr>
-          <w:highlight w:val="yellow"/>
           <w:rtl w:val="0"/>
         </w:rPr>
         <w:t xml:space="preserve">{{ school["zip”] }}</w:t>
       </w:r>
       <w:r>
         <w:rPr>
-          <w:highlight w:val="white"/>
           <w:rtl w:val="0"/>
         </w:rPr>
         <w:t xml:space="preserve">, na cidade de </w:t>
       </w:r>
       <w:r>
         <w:rPr>
-          <w:highlight w:val="yellow"/>
           <w:rtl w:val="0"/>
         </w:rPr>
         <w:t xml:space="preserve">{{ title_case(school["city”] | lower) }}/{{ school["state”] }},</w:t>
       </w:r>
       <w:r>
         <w:rPr>
-          <w:highlight w:val="white"/>
           <w:rtl w:val="0"/>
         </w:rPr>
         <w:t xml:space="preserve"> doravante denominado simplesmente </w:t>
@@ -178,14 +155,12 @@
       <w:r>
         <w:rPr>
           <w:b w:val="1"/>
-          <w:highlight w:val="white"/>
           <w:rtl w:val="0"/>
         </w:rPr>
         <w:t xml:space="preserve">EMPREGADOR</w:t>
       </w:r>
       <w:r>
         <w:rPr>
-          <w:highlight w:val="white"/>
           <w:rtl w:val="0"/>
         </w:rPr>
         <w:t xml:space="preserve">; e de outro lado,</w:t>
@@ -200,13 +175,10 @@
       <w:pPr>
         <w:spacing w:after="200" w:before="200" w:line="300" w:lineRule="auto"/>
         <w:jc w:val="both"/>
-        <w:rPr>
-          <w:highlight w:val="cyan"/>
-        </w:rPr>
-      </w:pPr>
-      <w:r>
-        <w:rPr>
-          <w:highlight w:val="cyan"/>
+        <w:rPr/>
+      </w:pPr>
+      <w:r>
+        <w:rPr>
           <w:rtl w:val="0"/>
         </w:rPr>
         <w:t xml:space="preserve">{%p for item in workers %}</w:t>
@@ -218,62 +190,53 @@
         <w:jc w:val="both"/>
         <w:rPr>
           <w:b w:val="1"/>
-          <w:highlight w:val="white"/>
-        </w:rPr>
-      </w:pPr>
-      <w:r>
-        <w:rPr>
-          <w:b w:val="1"/>
-          <w:highlight w:val="yellow"/>
+        </w:rPr>
+      </w:pPr>
+      <w:r>
+        <w:rPr>
+          <w:b w:val="1"/>
           <w:rtl w:val="0"/>
         </w:rPr>
         <w:t xml:space="preserve">{{ item.name.text | upper }}</w:t>
       </w:r>
       <w:r>
         <w:rPr>
-          <w:highlight w:val="yellow"/>
           <w:rtl w:val="0"/>
         </w:rPr>
         <w:t xml:space="preserve">, {{ item.nationality | lower }}, {{ item.marital_status | lower}}</w:t>
       </w:r>
       <w:r>
         <w:rPr>
-          <w:highlight w:val="white"/>
           <w:rtl w:val="0"/>
         </w:rPr>
         <w:t xml:space="preserve">, inscrito(a) no CPF sob o n.º </w:t>
       </w:r>
       <w:r>
         <w:rPr>
-          <w:highlight w:val="yellow"/>
           <w:rtl w:val="0"/>
         </w:rPr>
         <w:t xml:space="preserve">{{ item.cpf }}</w:t>
       </w:r>
       <w:r>
         <w:rPr>
-          <w:highlight w:val="white"/>
           <w:rtl w:val="0"/>
         </w:rPr>
         <w:t xml:space="preserve"> e no RG sob o n.º </w:t>
       </w:r>
       <w:r>
         <w:rPr>
-          <w:highlight w:val="yellow"/>
           <w:rtl w:val="0"/>
         </w:rPr>
         <w:t xml:space="preserve">{{ item.rg }}</w:t>
       </w:r>
       <w:r>
         <w:rPr>
-          <w:highlight w:val="white"/>
           <w:rtl w:val="0"/>
         </w:rPr>
         <w:t xml:space="preserve">, CTPS nº </w:t>
       </w:r>
       <w:r>
         <w:rPr>
-          <w:highlight w:val="yellow"/>
           <w:rtl w:val="0"/>
         </w:rPr>
         <w:t xml:space="preserve">{{ item.ctps }}</w:t>
@@ -281,21 +244,18 @@
       <w:r>
         <w:rPr>
           <w:b w:val="1"/>
-          <w:highlight w:val="white"/>
           <w:rtl w:val="0"/>
         </w:rPr>
         <w:t xml:space="preserve">, </w:t>
       </w:r>
       <w:r>
         <w:rPr>
-          <w:highlight w:val="white"/>
           <w:rtl w:val="0"/>
         </w:rPr>
         <w:t xml:space="preserve">Série </w:t>
       </w:r>
       <w:r>
         <w:rPr>
-          <w:highlight w:val="yellow"/>
           <w:rtl w:val="0"/>
         </w:rPr>
         <w:t xml:space="preserve">{{ item.serie }}</w:t>
@@ -303,98 +263,84 @@
       <w:r>
         <w:rPr>
           <w:b w:val="1"/>
-          <w:highlight w:val="yellow"/>
           <w:rtl w:val="0"/>
         </w:rPr>
         <w:t xml:space="preserve">,</w:t>
       </w:r>
       <w:r>
         <w:rPr>
-          <w:highlight w:val="yellow"/>
           <w:rtl w:val="0"/>
         </w:rPr>
         <w:t xml:space="preserve"> </w:t>
       </w:r>
       <w:r>
         <w:rPr>
-          <w:highlight w:val="cyan"/>
           <w:rtl w:val="0"/>
         </w:rPr>
         <w:t xml:space="preserve">{% if item.email %}</w:t>
       </w:r>
       <w:r>
         <w:rPr>
-          <w:highlight w:val="yellow"/>
           <w:rtl w:val="0"/>
         </w:rPr>
         <w:t xml:space="preserve">{{ item.email }}, </w:t>
       </w:r>
       <w:r>
         <w:rPr>
-          <w:highlight w:val="cyan"/>
           <w:rtl w:val="0"/>
         </w:rPr>
         <w:t xml:space="preserve">{% endif %}</w:t>
       </w:r>
       <w:r>
         <w:rPr>
-          <w:highlight w:val="white"/>
           <w:rtl w:val="0"/>
         </w:rPr>
         <w:t xml:space="preserve">residente e domiciliado(a) no endereço </w:t>
       </w:r>
       <w:r>
         <w:rPr>
-          <w:highlight w:val="yellow"/>
           <w:rtl w:val="0"/>
         </w:rPr>
         <w:t xml:space="preserve">{{ title_case( item.address.street_name | lower) }}</w:t>
       </w:r>
       <w:r>
         <w:rPr>
-          <w:highlight w:val="white"/>
           <w:rtl w:val="0"/>
         </w:rPr>
         <w:t xml:space="preserve">, n.º </w:t>
       </w:r>
       <w:r>
         <w:rPr>
-          <w:highlight w:val="yellow"/>
           <w:rtl w:val="0"/>
         </w:rPr>
         <w:t xml:space="preserve">{{ item.address.street_number }}, </w:t>
       </w:r>
       <w:r>
         <w:rPr>
-          <w:highlight w:val="cyan"/>
           <w:rtl w:val="0"/>
         </w:rPr>
         <w:t xml:space="preserve">{% if item.address.unit %}</w:t>
       </w:r>
       <w:r>
         <w:rPr>
-          <w:highlight w:val="yellow"/>
           <w:rtl w:val="0"/>
         </w:rPr>
         <w:t xml:space="preserve">{{ title_case(item.address.unit | lower) }}, </w:t>
       </w:r>
       <w:r>
         <w:rPr>
-          <w:highlight w:val="cyan"/>
           <w:rtl w:val="0"/>
         </w:rPr>
         <w:t xml:space="preserve">{% endif %}</w:t>
       </w:r>
       <w:r>
         <w:rPr>
-          <w:highlight w:val="yellow"/>
           <w:rtl w:val="0"/>
         </w:rPr>
         <w:t xml:space="preserve">Bairro {{ title_case(item.address.neighborhood | lower) }}, {{ title_case(item.address.city | lower) }}/{{ item.address.state }}, CEP {{ item.address.zip }},</w:t>
       </w:r>
       <w:r>
         <w:rPr>
-          <w:highlight w:val="white"/>
           <w:rtl w:val="0"/>
         </w:rPr>
         <w:t xml:space="preserve"> doravante denominado(a) </w:t>
@@ -402,7 +348,6 @@
       <w:r>
         <w:rPr>
           <w:b w:val="1"/>
-          <w:highlight w:val="white"/>
           <w:rtl w:val="0"/>
         </w:rPr>
         <w:t xml:space="preserve">EMPREGADO(A).</w:t>
@@ -412,13 +357,10 @@
       <w:pPr>
         <w:spacing w:after="200" w:before="200" w:line="300" w:lineRule="auto"/>
         <w:jc w:val="both"/>
-        <w:rPr>
-          <w:highlight w:val="cyan"/>
-        </w:rPr>
-      </w:pPr>
-      <w:r>
-        <w:rPr>
-          <w:highlight w:val="cyan"/>
+        <w:rPr/>
+      </w:pPr>
+      <w:r>
+        <w:rPr>
           <w:rtl w:val="0"/>
         </w:rPr>
         <w:t xml:space="preserve">{%p endfor %}</w:t>
@@ -428,14 +370,11 @@
       <w:pPr>
         <w:spacing w:after="200" w:before="200" w:line="300" w:lineRule="auto"/>
         <w:jc w:val="both"/>
-        <w:rPr>
-          <w:highlight w:val="white"/>
-        </w:rPr>
-      </w:pPr>
-      <w:r>
-        <w:rPr>
-          <w:b w:val="1"/>
-          <w:highlight w:val="white"/>
+        <w:rPr/>
+      </w:pPr>
+      <w:r>
+        <w:rPr>
+          <w:b w:val="1"/>
           <w:rtl w:val="0"/>
         </w:rPr>
         <w:t xml:space="preserve">CONSIDERANDO QUE</w:t>
@@ -450,14 +389,11 @@
       <w:pPr>
         <w:spacing w:after="200" w:before="200" w:line="240" w:lineRule="auto"/>
         <w:jc w:val="both"/>
-        <w:rPr>
-          <w:highlight w:val="white"/>
-        </w:rPr>
-      </w:pPr>
-      <w:r>
-        <w:rPr>
-          <w:b w:val="1"/>
-          <w:highlight w:val="white"/>
+        <w:rPr/>
+      </w:pPr>
+      <w:r>
+        <w:rPr>
+          <w:b w:val="1"/>
           <w:rtl w:val="0"/>
         </w:rPr>
         <w:t xml:space="preserve">a)</w:t>
@@ -465,7 +401,6 @@
       </w:r>
       <w:r>
         <w:rPr>
-          <w:highlight w:val="white"/>
           <w:rtl w:val="0"/>
         </w:rPr>
         <w:t xml:space="preserve">foi declarado em 30/01/2020 Emergência de Saúde Pública Mundial e, posteriormente, em decorrência do aumento do número de casos de infecção do COVID-19 e disseminação global a Organização Mundial da Saúde entendeu por qualificar a infecção como uma Pandemia Mundial;</w:t>
@@ -475,21 +410,17 @@
       <w:pPr>
         <w:spacing w:after="200" w:before="200" w:line="240" w:lineRule="auto"/>
         <w:jc w:val="both"/>
-        <w:rPr>
-          <w:highlight w:val="white"/>
-        </w:rPr>
-      </w:pPr>
-      <w:r>
-        <w:rPr>
-          <w:b w:val="1"/>
-          <w:highlight w:val="white"/>
+        <w:rPr/>
+      </w:pPr>
+      <w:r>
+        <w:rPr>
+          <w:b w:val="1"/>
           <w:rtl w:val="0"/>
         </w:rPr>
         <w:t xml:space="preserve">b)</w:t>
       </w:r>
       <w:r>
         <w:rPr>
-          <w:highlight w:val="white"/>
           <w:rtl w:val="0"/>
         </w:rPr>
         <w:tab/>
@@ -500,21 +431,17 @@
       <w:pPr>
         <w:spacing w:after="200" w:before="200" w:line="240" w:lineRule="auto"/>
         <w:jc w:val="both"/>
-        <w:rPr>
-          <w:highlight w:val="white"/>
-        </w:rPr>
-      </w:pPr>
-      <w:r>
-        <w:rPr>
-          <w:b w:val="1"/>
-          <w:highlight w:val="white"/>
+        <w:rPr/>
+      </w:pPr>
+      <w:r>
+        <w:rPr>
+          <w:b w:val="1"/>
           <w:rtl w:val="0"/>
         </w:rPr>
         <w:t xml:space="preserve">c)</w:t>
       </w:r>
       <w:r>
         <w:rPr>
-          <w:highlight w:val="white"/>
           <w:rtl w:val="0"/>
         </w:rPr>
         <w:tab/>
@@ -525,14 +452,11 @@
       <w:pPr>
         <w:spacing w:after="200" w:before="200" w:line="240" w:lineRule="auto"/>
         <w:jc w:val="both"/>
-        <w:rPr>
-          <w:highlight w:val="white"/>
-        </w:rPr>
-      </w:pPr>
-      <w:r>
-        <w:rPr>
-          <w:b w:val="1"/>
-          <w:highlight w:val="white"/>
+        <w:rPr/>
+      </w:pPr>
+      <w:r>
+        <w:rPr>
+          <w:b w:val="1"/>
           <w:rtl w:val="0"/>
         </w:rPr>
         <w:t xml:space="preserve">d)</w:t>
@@ -540,7 +464,6 @@
       </w:r>
       <w:r>
         <w:rPr>
-          <w:highlight w:val="white"/>
           <w:rtl w:val="0"/>
         </w:rPr>
         <w:t xml:space="preserve">para atender as determinações dos órgãos competentes, faz-se necessário, </w:t>
@@ -548,7 +471,6 @@
       <w:r>
         <w:rPr>
           <w:b w:val="1"/>
-          <w:highlight w:val="white"/>
           <w:u w:val="single"/>
           <w:rtl w:val="0"/>
         </w:rPr>
@@ -556,7 +478,6 @@
       </w:r>
       <w:r>
         <w:rPr>
-          <w:highlight w:val="white"/>
           <w:rtl w:val="0"/>
         </w:rPr>
         <w:t xml:space="preserve">, de forma excepcional e temporariamente, a fim de preservação da vida e atendimento aos preceitos e ordenamentos jurídicos emitidos pelas autoridades competentes;</w:t>
@@ -566,13 +487,10 @@
       <w:pPr>
         <w:spacing w:after="200" w:before="200" w:line="300" w:lineRule="auto"/>
         <w:jc w:val="both"/>
-        <w:rPr>
-          <w:highlight w:val="white"/>
-        </w:rPr>
-      </w:pPr>
-      <w:r>
-        <w:rPr>
-          <w:highlight w:val="white"/>
+        <w:rPr/>
+      </w:pPr>
+      <w:r>
+        <w:rPr>
           <w:rtl w:val="0"/>
         </w:rPr>
         <w:t xml:space="preserve">têm entre si, por justo e contratado o presente </w:t>
@@ -580,14 +498,12 @@
       <w:r>
         <w:rPr>
           <w:b w:val="1"/>
-          <w:highlight w:val="white"/>
           <w:rtl w:val="0"/>
         </w:rPr>
         <w:t xml:space="preserve">ACORDO INDIVIDUAL DE TRABALHO</w:t>
       </w:r>
       <w:r>
         <w:rPr>
-          <w:highlight w:val="white"/>
           <w:rtl w:val="0"/>
         </w:rPr>
         <w:t xml:space="preserve">, nas seguintes condições que se regerão de acordo com as seguintes cláusulas e condições, que mutuamente outorgam e aceitam:</w:t>
@@ -597,77 +513,65 @@
       <w:pPr>
         <w:spacing w:after="200" w:before="200" w:line="300" w:lineRule="auto"/>
         <w:jc w:val="both"/>
-        <w:rPr>
-          <w:highlight w:val="white"/>
-        </w:rPr>
-      </w:pPr>
-      <w:r>
-        <w:rPr>
-          <w:b w:val="1"/>
-          <w:highlight w:val="white"/>
+        <w:rPr/>
+      </w:pPr>
+      <w:r>
+        <w:rPr>
+          <w:b w:val="1"/>
           <w:rtl w:val="0"/>
         </w:rPr>
         <w:t xml:space="preserve">CLÁUSULA PRIMEIRA:</w:t>
       </w:r>
       <w:r>
         <w:rPr>
-          <w:highlight w:val="white"/>
           <w:rtl w:val="0"/>
         </w:rPr>
         <w:t xml:space="preserve"> Pelo presente Instrumento, fica acordada entre as Partes, a redução salarial de </w:t>
       </w:r>
       <w:r>
         <w:rPr>
-          <w:highlight w:val="yellow"/>
           <w:rtl w:val="0"/>
         </w:rPr>
         <w:t xml:space="preserve">{{ "%.2f"|format(pc_reducao) | replace(".",",") }}% ({{ pc_reducao_extenso }}</w:t>
       </w:r>
       <w:r>
         <w:rPr>
-          <w:highlight w:val="white"/>
           <w:rtl w:val="0"/>
         </w:rPr>
         <w:t xml:space="preserve"> por cento) com a correspondente redução da jornada de trabalho do EMPREGADO no mesmo percentual, qual seja, de </w:t>
       </w:r>
       <w:r>
         <w:rPr>
-          <w:highlight w:val="yellow"/>
           <w:rtl w:val="0"/>
         </w:rPr>
         <w:t xml:space="preserve">{{ "%.2f"|format(pc_reducao) | replace(".",",") }}% ({{ pc_reducao_extenso }}</w:t>
       </w:r>
       <w:r>
         <w:rPr>
-          <w:highlight w:val="white"/>
           <w:rtl w:val="0"/>
         </w:rPr>
         <w:t xml:space="preserve"> por cento), passando a remuneração para o valor de R$ </w:t>
       </w:r>
       <w:r>
         <w:rPr>
-          <w:highlight w:val="yellow"/>
           <w:rtl w:val="0"/>
         </w:rPr>
         <w:t xml:space="preserve">{{ "%.2f"|format(low_salary_value) | replace(".",",") }} ({{low_salary_value</w:t>
       </w:r>
       <w:r>
         <w:rPr>
-          <w:highlight w:val="yellow"/>
           <w:rtl w:val="0"/>
         </w:rPr>
         <w:t xml:space="preserve">_extenso</w:t>
       </w:r>
       <w:r>
         <w:rPr>
-          <w:highlight w:val="yellow"/>
           <w:rtl w:val="0"/>
         </w:rPr>
         <w:t xml:space="preserve"> }})</w:t>
       </w:r>
       <w:r>
         <w:rPr>
-          <w:highlight w:val="white"/>
           <w:rtl w:val="0"/>
         </w:rPr>
         <w:t xml:space="preserve">.</w:t>
@@ -677,21 +581,17 @@
       <w:pPr>
         <w:spacing w:after="200" w:before="200" w:line="300" w:lineRule="auto"/>
         <w:jc w:val="both"/>
-        <w:rPr>
-          <w:highlight w:val="white"/>
-        </w:rPr>
-      </w:pPr>
-      <w:r>
-        <w:rPr>
-          <w:b w:val="1"/>
-          <w:highlight w:val="white"/>
+        <w:rPr/>
+      </w:pPr>
+      <w:r>
+        <w:rPr>
+          <w:b w:val="1"/>
           <w:rtl w:val="0"/>
         </w:rPr>
         <w:t xml:space="preserve">Parágrafo Primeiro: </w:t>
       </w:r>
       <w:r>
         <w:rPr>
-          <w:highlight w:val="white"/>
           <w:rtl w:val="0"/>
         </w:rPr>
         <w:t xml:space="preserve">O EMPREGADOR manterá os benefícios já concedidos, cabendo ao poder público efetuar o pagamento do Benefício Emergencial de Preservação do Emprego e da Renda. Caso ocorra atraso no pagamento do Benefício Emergencial de Preservação do Emprego e da Renda, o EMPREGADOR realizará a antecipação do pagamento, a ser posteriormente ressarcido pelo EMPREGADO mediante dedução dos seus salários subsequentes.</w:t>
@@ -701,63 +601,53 @@
       <w:pPr>
         <w:spacing w:after="200" w:before="200" w:line="300" w:lineRule="auto"/>
         <w:jc w:val="both"/>
-        <w:rPr>
-          <w:highlight w:val="red"/>
-        </w:rPr>
-      </w:pPr>
-      <w:r>
-        <w:rPr>
-          <w:b w:val="1"/>
-          <w:highlight w:val="white"/>
+        <w:rPr/>
+      </w:pPr>
+      <w:r>
+        <w:rPr>
+          <w:b w:val="1"/>
           <w:rtl w:val="0"/>
         </w:rPr>
         <w:t xml:space="preserve">Parágrafo Segundo: </w:t>
       </w:r>
       <w:r>
         <w:rPr>
-          <w:highlight w:val="white"/>
           <w:rtl w:val="0"/>
         </w:rPr>
         <w:t xml:space="preserve">O EMPREGADOR pagará ao EMPREGADO ajuda compensatória mensal, de natureza indenizatória, em decorrência da redução de jornada de trabalho e de salário, no valor de R$ </w:t>
       </w:r>
       <w:r>
         <w:rPr>
-          <w:highlight w:val="yellow"/>
           <w:rtl w:val="0"/>
         </w:rPr>
         <w:t xml:space="preserve">{{ "%.2f"|format(</w:t>
       </w:r>
       <w:r>
         <w:rPr>
-          <w:highlight w:val="yellow"/>
           <w:rtl w:val="0"/>
         </w:rPr>
         <w:t xml:space="preserve">valor</w:t>
       </w:r>
       <w:r>
         <w:rPr>
-          <w:highlight w:val="yellow"/>
           <w:rtl w:val="0"/>
         </w:rPr>
         <w:t xml:space="preserve">) | replace(".",",") }} ({{ </w:t>
       </w:r>
       <w:r>
         <w:rPr>
-          <w:highlight w:val="yellow"/>
           <w:rtl w:val="0"/>
         </w:rPr>
         <w:t xml:space="preserve">valor_extenso</w:t>
       </w:r>
       <w:r>
         <w:rPr>
-          <w:highlight w:val="yellow"/>
           <w:rtl w:val="0"/>
         </w:rPr>
         <w:t xml:space="preserve"> }})</w:t>
       </w:r>
       <w:r>
         <w:rPr>
-          <w:highlight w:val="white"/>
           <w:rtl w:val="0"/>
         </w:rPr>
         <w:t xml:space="preserve">, de forma a manter o salário líquido anterior à redução da jornada.</w:t>
@@ -772,49 +662,41 @@
       <w:pPr>
         <w:spacing w:after="200" w:before="200" w:line="300" w:lineRule="auto"/>
         <w:jc w:val="both"/>
-        <w:rPr>
-          <w:highlight w:val="white"/>
-        </w:rPr>
-      </w:pPr>
-      <w:r>
-        <w:rPr>
-          <w:b w:val="1"/>
-          <w:highlight w:val="white"/>
+        <w:rPr/>
+      </w:pPr>
+      <w:r>
+        <w:rPr>
+          <w:b w:val="1"/>
           <w:rtl w:val="0"/>
         </w:rPr>
         <w:t xml:space="preserve">CLÁUSULA SEGUNDA:</w:t>
       </w:r>
       <w:r>
         <w:rPr>
-          <w:highlight w:val="white"/>
           <w:rtl w:val="0"/>
         </w:rPr>
         <w:t xml:space="preserve"> As Partes estabelecem que o presente Instrumento terá prazo de </w:t>
       </w:r>
       <w:r>
         <w:rPr>
-          <w:highlight w:val="yellow"/>
           <w:rtl w:val="0"/>
         </w:rPr>
         <w:t xml:space="preserve">{{ prazo }} ({{ prazo_extenso }})</w:t>
       </w:r>
       <w:r>
         <w:rPr>
-          <w:highlight w:val="white"/>
           <w:rtl w:val="0"/>
         </w:rPr>
         <w:t xml:space="preserve"> dia(s)</w:t>
       </w:r>
       <w:r>
         <w:rPr>
-          <w:highlight w:val="cyan"/>
           <w:rtl w:val="0"/>
         </w:rPr>
         <w:t xml:space="preserve">{% if prazo &lt; 120 %}</w:t>
       </w:r>
       <w:r>
         <w:rPr>
-          <w:highlight w:val="white"/>
           <w:rtl w:val="0"/>
         </w:rPr>
         <w:t xml:space="preserve">, podendo ser prorrogado até o prazo máximo de 120 (cento e vinte) dias, observados os acordos individuais já estabelecidos entre as partes,  e durante a decretação do estado de calamidade pública.</w:t>
@@ -824,35 +706,29 @@
       <w:pPr>
         <w:spacing w:after="200" w:before="200" w:line="300" w:lineRule="auto"/>
         <w:jc w:val="both"/>
-        <w:rPr>
-          <w:highlight w:val="white"/>
-        </w:rPr>
-      </w:pPr>
-      <w:r>
-        <w:rPr>
-          <w:b w:val="1"/>
-          <w:highlight w:val="white"/>
+        <w:rPr/>
+      </w:pPr>
+      <w:r>
+        <w:rPr>
+          <w:b w:val="1"/>
           <w:rtl w:val="0"/>
         </w:rPr>
         <w:t xml:space="preserve">Parágrafo Primeiro:</w:t>
       </w:r>
       <w:r>
         <w:rPr>
-          <w:highlight w:val="white"/>
           <w:rtl w:val="0"/>
         </w:rPr>
         <w:t xml:space="preserve"> O EMPREGADOR poderá prorrogar o prazo estabelecido no “caput”, mediante comunicação ao EMPREGADO, contudo, deverá respeitar o limite estabelecido de 120 (cento e vinte) dias</w:t>
       </w:r>
       <w:r>
         <w:rPr>
-          <w:highlight w:val="cyan"/>
           <w:rtl w:val="0"/>
         </w:rPr>
         <w:t xml:space="preserve">{% endif %}</w:t>
       </w:r>
       <w:r>
         <w:rPr>
-          <w:highlight w:val="white"/>
           <w:rtl w:val="0"/>
         </w:rPr>
         <w:t xml:space="preserve">.</w:t>
@@ -862,21 +738,17 @@
       <w:pPr>
         <w:spacing w:after="200" w:before="200" w:line="300" w:lineRule="auto"/>
         <w:jc w:val="both"/>
-        <w:rPr>
-          <w:highlight w:val="white"/>
-        </w:rPr>
-      </w:pPr>
-      <w:r>
-        <w:rPr>
-          <w:b w:val="1"/>
-          <w:highlight w:val="white"/>
+        <w:rPr/>
+      </w:pPr>
+      <w:r>
+        <w:rPr>
+          <w:b w:val="1"/>
           <w:rtl w:val="0"/>
         </w:rPr>
         <w:t xml:space="preserve">Parágrafo </w:t>
       </w:r>
       <w:r>
         <w:rPr>
-          <w:highlight w:val="cyan"/>
           <w:rtl w:val="0"/>
         </w:rPr>
         <w:t xml:space="preserve">{% if prazo &lt; 120 %}</w:t>
@@ -884,14 +756,12 @@
       <w:r>
         <w:rPr>
           <w:b w:val="1"/>
-          <w:highlight w:val="white"/>
           <w:rtl w:val="0"/>
         </w:rPr>
         <w:t xml:space="preserve">Segundo</w:t>
       </w:r>
       <w:r>
         <w:rPr>
-          <w:highlight w:val="cyan"/>
           <w:rtl w:val="0"/>
         </w:rPr>
         <w:t xml:space="preserve">{% else %}</w:t>
@@ -899,14 +769,12 @@
       <w:r>
         <w:rPr>
           <w:b w:val="1"/>
-          <w:highlight w:val="white"/>
           <w:rtl w:val="0"/>
         </w:rPr>
         <w:t xml:space="preserve">Primeiro</w:t>
       </w:r>
       <w:r>
         <w:rPr>
-          <w:highlight w:val="cyan"/>
           <w:rtl w:val="0"/>
         </w:rPr>
         <w:t xml:space="preserve">{% endif %}</w:t>
@@ -914,14 +782,12 @@
       <w:r>
         <w:rPr>
           <w:b w:val="1"/>
-          <w:highlight w:val="white"/>
           <w:rtl w:val="0"/>
         </w:rPr>
         <w:t xml:space="preserve">:</w:t>
       </w:r>
       <w:r>
         <w:rPr>
-          <w:highlight w:val="white"/>
           <w:rtl w:val="0"/>
         </w:rPr>
         <w:t xml:space="preserve"> As Partes acordam que será reestabelecida a jornada de trabalho integral e o respectivo salário pago, no prazo de 2 (dois) dias, quando houver (i) a cessação do estado de calamidade; (ii) o encerramento do prazo estabelecido no “caput” desta cláusula; e, (iii) caso o EMPREGADOR comunique a antecipação do fim do período pactuado.</w:t>
@@ -931,63 +797,53 @@
       <w:pPr>
         <w:spacing w:after="200" w:before="200" w:line="300" w:lineRule="auto"/>
         <w:jc w:val="both"/>
-        <w:rPr>
-          <w:highlight w:val="white"/>
-        </w:rPr>
-      </w:pPr>
-      <w:r>
-        <w:rPr>
-          <w:b w:val="1"/>
-          <w:highlight w:val="white"/>
+        <w:rPr/>
+      </w:pPr>
+      <w:r>
+        <w:rPr>
+          <w:b w:val="1"/>
           <w:rtl w:val="0"/>
         </w:rPr>
         <w:t xml:space="preserve">CLÁUSULA TERCEIRA:</w:t>
       </w:r>
       <w:r>
         <w:rPr>
-          <w:highlight w:val="white"/>
           <w:rtl w:val="0"/>
         </w:rPr>
         <w:t xml:space="preserve"> Fica assegurado ao EMPREGADO a garantia provisória no emprego </w:t>
       </w:r>
       <w:r>
         <w:rPr>
-          <w:highlight w:val="cyan"/>
           <w:rtl w:val="0"/>
         </w:rPr>
         <w:t xml:space="preserve">{% if clausula_estabilidade == “MP” %}</w:t>
       </w:r>
       <w:r>
         <w:rPr>
-          <w:highlight w:val="white"/>
           <w:rtl w:val="0"/>
         </w:rPr>
         <w:t xml:space="preserve">pelo prazo de vigência do presente Instrumento, bem como, pelo período equivalente após o efetivo retorno ao trabalho</w:t>
       </w:r>
       <w:r>
         <w:rPr>
-          <w:highlight w:val="cyan"/>
           <w:rtl w:val="0"/>
         </w:rPr>
         <w:t xml:space="preserve">{% else %}</w:t>
       </w:r>
       <w:r>
         <w:rPr>
-          <w:highlight w:val="yellow"/>
           <w:rtl w:val="0"/>
         </w:rPr>
         <w:t xml:space="preserve">{{ tempo_garantia_emprego }}</w:t>
       </w:r>
       <w:r>
         <w:rPr>
-          <w:highlight w:val="cyan"/>
           <w:rtl w:val="0"/>
         </w:rPr>
         <w:t xml:space="preserve">{% endif %}</w:t>
       </w:r>
       <w:r>
         <w:rPr>
-          <w:highlight w:val="white"/>
           <w:rtl w:val="0"/>
         </w:rPr>
         <w:t xml:space="preserve">.</w:t>
@@ -997,21 +853,17 @@
       <w:pPr>
         <w:spacing w:after="200" w:before="200" w:line="300" w:lineRule="auto"/>
         <w:jc w:val="both"/>
-        <w:rPr>
-          <w:highlight w:val="white"/>
-        </w:rPr>
-      </w:pPr>
-      <w:r>
-        <w:rPr>
-          <w:b w:val="1"/>
-          <w:highlight w:val="white"/>
+        <w:rPr/>
+      </w:pPr>
+      <w:r>
+        <w:rPr>
+          <w:b w:val="1"/>
           <w:rtl w:val="0"/>
         </w:rPr>
         <w:t xml:space="preserve">CLÁUSULA QUARTA:</w:t>
       </w:r>
       <w:r>
         <w:rPr>
-          <w:highlight w:val="white"/>
           <w:rtl w:val="0"/>
         </w:rPr>
         <w:t xml:space="preserve"> A presente redução de jornada não impactará nas férias e/ou 13º salário.</w:t>
@@ -1021,21 +873,17 @@
       <w:pPr>
         <w:spacing w:after="200" w:before="200" w:line="300" w:lineRule="auto"/>
         <w:jc w:val="both"/>
-        <w:rPr>
-          <w:highlight w:val="white"/>
-        </w:rPr>
-      </w:pPr>
-      <w:r>
-        <w:rPr>
-          <w:b w:val="1"/>
-          <w:highlight w:val="white"/>
+        <w:rPr/>
+      </w:pPr>
+      <w:r>
+        <w:rPr>
+          <w:b w:val="1"/>
           <w:rtl w:val="0"/>
         </w:rPr>
         <w:t xml:space="preserve">CLÁUSULA QUINTA:</w:t>
       </w:r>
       <w:r>
         <w:rPr>
-          <w:highlight w:val="white"/>
           <w:rtl w:val="0"/>
         </w:rPr>
         <w:t xml:space="preserve"> O EMPREGADOR poderá rescindir o contrato de trabalho por justa causa, caso o EMPREGADO, no curso do avençado, deixe de respeitar as cláusulas anteriores.</w:t>
@@ -1045,21 +893,17 @@
       <w:pPr>
         <w:spacing w:after="200" w:before="200" w:line="300" w:lineRule="auto"/>
         <w:jc w:val="both"/>
-        <w:rPr>
-          <w:highlight w:val="white"/>
-        </w:rPr>
-      </w:pPr>
-      <w:r>
-        <w:rPr>
-          <w:b w:val="1"/>
-          <w:highlight w:val="white"/>
+        <w:rPr/>
+      </w:pPr>
+      <w:r>
+        <w:rPr>
+          <w:b w:val="1"/>
           <w:rtl w:val="0"/>
         </w:rPr>
         <w:t xml:space="preserve">CLÁUSULA SEXTA:</w:t>
       </w:r>
       <w:r>
         <w:rPr>
-          <w:highlight w:val="white"/>
           <w:rtl w:val="0"/>
         </w:rPr>
         <w:t xml:space="preserve"> As partes ratificam, também neste ato, sem exceção, todos os demais termos e condições constantes do Contrato de Trabalho, que não foram expressamente alterados pelo presente Acordo Individual.</w:t>
@@ -1069,21 +913,17 @@
       <w:pPr>
         <w:spacing w:after="200" w:before="200" w:line="300" w:lineRule="auto"/>
         <w:jc w:val="both"/>
-        <w:rPr>
-          <w:highlight w:val="white"/>
-        </w:rPr>
-      </w:pPr>
-      <w:r>
-        <w:rPr>
-          <w:b w:val="1"/>
-          <w:highlight w:val="white"/>
+        <w:rPr/>
+      </w:pPr>
+      <w:r>
+        <w:rPr>
+          <w:b w:val="1"/>
           <w:rtl w:val="0"/>
         </w:rPr>
         <w:t xml:space="preserve">CLÁUSULA SÉTIMA:</w:t>
       </w:r>
       <w:r>
         <w:rPr>
-          <w:highlight w:val="white"/>
           <w:rtl w:val="0"/>
         </w:rPr>
         <w:t xml:space="preserve"> O presente Acordo Individual passa a fazer parte integrante do Contrato de Trabalho a partir da data de sua assinatura.</w:t>
@@ -1093,13 +933,10 @@
       <w:pPr>
         <w:spacing w:after="200" w:before="200" w:line="300" w:lineRule="auto"/>
         <w:jc w:val="both"/>
-        <w:rPr>
-          <w:highlight w:val="white"/>
-        </w:rPr>
-      </w:pPr>
-      <w:r>
-        <w:rPr>
-          <w:highlight w:val="white"/>
+        <w:rPr/>
+      </w:pPr>
+      <w:r>
+        <w:rPr>
           <w:rtl w:val="0"/>
         </w:rPr>
         <w:t xml:space="preserve">E, por estarem assim justas e contratadas, as partes assinam o presente Acordo Individual de Trabalho em 2 (duas) vias de igual forma e teor, na presença de duas testemunhas.</w:t>
@@ -1117,12 +954,10 @@
         <w:rPr>
           <w:sz w:val="24"/>
           <w:szCs w:val="24"/>
-          <w:highlight w:val="yellow"/>
-        </w:rPr>
-      </w:pPr>
-      <w:r>
-        <w:rPr>
-          <w:highlight w:val="yellow"/>
+        </w:rPr>
+      </w:pPr>
+      <w:r>
+        <w:rPr>
           <w:rtl w:val="0"/>
         </w:rPr>
         <w:t xml:space="preserve">{{ title_case(signature_local | lower) }}, {{ signature_date }}.</w:t>
@@ -1139,13 +974,11 @@
         <w:jc w:val="center"/>
         <w:rPr>
           <w:b w:val="1"/>
-          <w:highlight w:val="white"/>
-        </w:rPr>
-      </w:pPr>
-      <w:r>
-        <w:rPr>
-          <w:b w:val="1"/>
-          <w:highlight w:val="white"/>
+        </w:rPr>
+      </w:pPr>
+      <w:r>
+        <w:rPr>
+          <w:b w:val="1"/>
           <w:rtl w:val="0"/>
         </w:rPr>
         <w:t xml:space="preserve">Empregador:</w:t>
@@ -1162,7 +995,6 @@
           <w:color w:val="ffffff"/>
           <w:sz w:val="22"/>
           <w:szCs w:val="22"/>
-          <w:shd w:fill="ff9900" w:val="clear"/>
         </w:rPr>
       </w:pPr>
       <w:bookmarkStart w:colFirst="0" w:colLast="0" w:name="_nlubexuilrk" w:id="0"/>
@@ -1173,7 +1005,6 @@
           <w:color w:val="ffffff"/>
           <w:sz w:val="22"/>
           <w:szCs w:val="22"/>
-          <w:shd w:fill="ff9900" w:val="clear"/>
           <w:rtl w:val="0"/>
         </w:rPr>
         <w:t xml:space="preserve">{{  generate_anchor('signHere', school_email)  }}</w:t>
@@ -1184,13 +1015,10 @@
         <w:spacing w:after="0" w:line="300" w:lineRule="auto"/>
         <w:ind w:right="-7.795275590551114"/>
         <w:jc w:val="center"/>
-        <w:rPr>
-          <w:highlight w:val="white"/>
-        </w:rPr>
-      </w:pPr>
-      <w:r>
-        <w:rPr>
-          <w:highlight w:val="white"/>
+        <w:rPr/>
+      </w:pPr>
+      <w:r>
+        <w:rPr>
           <w:rtl w:val="0"/>
         </w:rPr>
         <w:t xml:space="preserve">____________________________________________</w:t>
@@ -1203,13 +1031,11 @@
         <w:jc w:val="center"/>
         <w:rPr>
           <w:b w:val="1"/>
-          <w:highlight w:val="yellow"/>
-        </w:rPr>
-      </w:pPr>
-      <w:r>
-        <w:rPr>
-          <w:b w:val="1"/>
-          <w:highlight w:val="yellow"/>
+        </w:rPr>
+      </w:pPr>
+      <w:r>
+        <w:rPr>
+          <w:b w:val="1"/>
           <w:rtl w:val="0"/>
         </w:rPr>
         <w:t xml:space="preserve">{{ school["legal_name”] }}</w:t>
@@ -1221,13 +1047,11 @@
         <w:jc w:val="center"/>
         <w:rPr>
           <w:b w:val="1"/>
-          <w:highlight w:val="white"/>
-        </w:rPr>
-      </w:pPr>
-      <w:r>
-        <w:rPr>
-          <w:b w:val="1"/>
-          <w:highlight w:val="white"/>
+        </w:rPr>
+      </w:pPr>
+      <w:r>
+        <w:rPr>
+          <w:b w:val="1"/>
           <w:rtl w:val="0"/>
         </w:rPr>
         <w:t xml:space="preserve">Empregado(a):</w:t>
@@ -1239,12 +1063,10 @@
         <w:jc w:val="center"/>
         <w:rPr>
           <w:b w:val="1"/>
-          <w:highlight w:val="cyan"/>
-        </w:rPr>
-      </w:pPr>
-      <w:r>
-        <w:rPr>
-          <w:highlight w:val="cyan"/>
+        </w:rPr>
+      </w:pPr>
+      <w:r>
+        <w:rPr>
           <w:rtl w:val="0"/>
         </w:rPr>
         <w:t xml:space="preserve">{%p for item in workers %}</w:t>
@@ -1266,7 +1088,6 @@
           <w:color w:val="ffffff"/>
           <w:sz w:val="22"/>
           <w:szCs w:val="22"/>
-          <w:shd w:fill="ff9900" w:val="clear"/>
         </w:rPr>
       </w:pPr>
       <w:bookmarkStart w:colFirst="0" w:colLast="0" w:name="_4hf8i5bju0gc" w:id="1"/>
@@ -1277,7 +1098,6 @@
           <w:color w:val="ffffff"/>
           <w:sz w:val="20"/>
           <w:szCs w:val="20"/>
-          <w:shd w:fill="ff9900" w:val="clear"/>
           <w:rtl w:val="0"/>
         </w:rPr>
         <w:t xml:space="preserve">{{  generate_anchor('signHere', item.email)  }}</w:t>
@@ -1295,12 +1115,10 @@
         <w:jc w:val="center"/>
         <w:rPr>
           <w:b w:val="1"/>
-          <w:highlight w:val="white"/>
-        </w:rPr>
-      </w:pPr>
-      <w:r>
-        <w:rPr>
-          <w:highlight w:val="white"/>
+        </w:rPr>
+      </w:pPr>
+      <w:r>
+        <w:rPr>
           <w:rtl w:val="0"/>
         </w:rPr>
         <w:t xml:space="preserve">____________________________________________</w:t>
@@ -1317,13 +1135,11 @@
         <w:jc w:val="center"/>
         <w:rPr>
           <w:b w:val="1"/>
-          <w:highlight w:val="yellow"/>
-        </w:rPr>
-      </w:pPr>
-      <w:r>
-        <w:rPr>
-          <w:b w:val="1"/>
-          <w:highlight w:val="yellow"/>
+        </w:rPr>
+      </w:pPr>
+      <w:r>
+        <w:rPr>
+          <w:b w:val="1"/>
           <w:rtl w:val="0"/>
         </w:rPr>
         <w:t xml:space="preserve">{{ item.name.text  }}</w:t>
@@ -1335,12 +1151,10 @@
         <w:jc w:val="center"/>
         <w:rPr>
           <w:b w:val="1"/>
-          <w:highlight w:val="white"/>
-        </w:rPr>
-      </w:pPr>
-      <w:r>
-        <w:rPr>
-          <w:highlight w:val="cyan"/>
+        </w:rPr>
+      </w:pPr>
+      <w:r>
+        <w:rPr>
           <w:rtl w:val="0"/>
         </w:rPr>
         <w:t xml:space="preserve">{%p endfor %}</w:t>

</xml_diff>

<commit_message>
el-254: Ajute assinatura acordo-individual-reducao-de-jornada-e-reducao-salarial-mp-936-2020.docx
</commit_message>
<xml_diff>
--- a/docassemble/docassemble/brcomeducalegal/data/templates/acordo-individual-reducao-de-jornada-e-reducao-salarial-mp-936-2020.docx
+++ b/docassemble/docassemble/brcomeducalegal/data/templates/acordo-individual-reducao-de-jornada-e-reducao-salarial-mp-936-2020.docx
@@ -931,6 +931,7 @@
     </w:p>
     <w:p>
       <w:pPr>
+        <w:keepNext w:val="1"/>
         <w:spacing w:after="200" w:before="200" w:line="300" w:lineRule="auto"/>
         <w:jc w:val="both"/>
         <w:rPr/>
@@ -944,221 +945,326 @@
     </w:p>
     <w:p>
       <w:pPr>
-        <w:tabs>
-          <w:tab w:val="left" w:pos="2150"/>
-          <w:tab w:val="left" w:pos="2822"/>
-          <w:tab w:val="center" w:pos="4252"/>
-        </w:tabs>
+        <w:keepNext w:val="1"/>
+        <w:widowControl w:val="0"/>
+        <w:spacing w:after="400" w:before="240" w:line="300" w:lineRule="auto"/>
+        <w:jc w:val="center"/>
+        <w:rPr>
+          <w:b w:val="1"/>
+        </w:rPr>
+      </w:pPr>
+      <w:r>
+        <w:rPr>
+          <w:rtl w:val="0"/>
+        </w:rPr>
+        <w:t xml:space="preserve">{{ title_case(signature_local | lower) }}, {{signature_date }}.</w:t>
+      </w:r>
+      <w:r>
+        <w:rPr>
+          <w:rtl w:val="0"/>
+        </w:rPr>
+      </w:r>
+    </w:p>
+    <w:tbl>
+      <w:tblPr>
+        <w:tblStyle w:val="Table1"/>
+        <w:tblW w:w="10200.0" w:type="dxa"/>
+        <w:jc w:val="center"/>
+        <w:tblLayout w:type="fixed"/>
+        <w:tblLook w:val="0600"/>
+      </w:tblPr>
+      <w:tblGrid>
+        <w:gridCol w:w="5100"/>
+        <w:gridCol w:w="5100"/>
+        <w:tblGridChange w:id="0">
+          <w:tblGrid>
+            <w:gridCol w:w="5100"/>
+            <w:gridCol w:w="5100"/>
+          </w:tblGrid>
+        </w:tblGridChange>
+      </w:tblGrid>
+      <w:tr>
+        <w:trPr>
+          <w:trHeight w:val="2535" w:hRule="atLeast"/>
+        </w:trPr>
+        <w:tc>
+          <w:tcPr>
+            <w:tcBorders>
+              <w:top w:color="000000" w:space="0" w:sz="0" w:val="nil"/>
+              <w:left w:color="000000" w:space="0" w:sz="0" w:val="nil"/>
+              <w:bottom w:color="000000" w:space="0" w:sz="0" w:val="nil"/>
+              <w:right w:color="000000" w:space="0" w:sz="0" w:val="nil"/>
+            </w:tcBorders>
+            <w:shd w:fill="auto" w:val="clear"/>
+            <w:tcMar>
+              <w:top w:w="100.0" w:type="dxa"/>
+              <w:left w:w="100.0" w:type="dxa"/>
+              <w:bottom w:w="100.0" w:type="dxa"/>
+              <w:right w:w="100.0" w:type="dxa"/>
+            </w:tcMar>
+            <w:vAlign w:val="top"/>
+          </w:tcPr>
+          <w:p>
+            <w:pPr>
+              <w:keepNext w:val="1"/>
+              <w:spacing w:after="0" w:line="348" w:lineRule="auto"/>
+              <w:jc w:val="center"/>
+              <w:rPr>
+                <w:b w:val="1"/>
+              </w:rPr>
+            </w:pPr>
+            <w:r>
+              <w:rPr>
+                <w:b w:val="1"/>
+                <w:rtl w:val="0"/>
+              </w:rPr>
+              <w:t xml:space="preserve">Empregador:</w:t>
+            </w:r>
+            <w:r>
+              <w:rPr>
+                <w:rtl w:val="0"/>
+              </w:rPr>
+            </w:r>
+          </w:p>
+          <w:p>
+            <w:pPr>
+              <w:pStyle w:val="Heading3"/>
+              <w:keepNext w:val="1"/>
+              <w:widowControl w:val="0"/>
+              <w:spacing w:after="0" w:before="0" w:line="240" w:lineRule="auto"/>
+              <w:ind w:right="5.669291338583093"/>
+              <w:rPr>
+                <w:b w:val="0"/>
+                <w:color w:val="ffffff"/>
+                <w:sz w:val="22"/>
+                <w:szCs w:val="22"/>
+              </w:rPr>
+            </w:pPr>
+            <w:bookmarkStart w:colFirst="0" w:colLast="0" w:name="_lup8fc84ibq8" w:id="0"/>
+            <w:bookmarkEnd w:id="0"/>
+            <w:r>
+              <w:rPr>
+                <w:b w:val="0"/>
+                <w:color w:val="ffffff"/>
+                <w:sz w:val="20"/>
+                <w:szCs w:val="20"/>
+                <w:rtl w:val="0"/>
+              </w:rPr>
+              <w:t xml:space="preserve"> {{  generate_anchor('signHere', school_email)  }}</w:t>
+            </w:r>
+            <w:r>
+              <w:rPr>
+                <w:rtl w:val="0"/>
+              </w:rPr>
+            </w:r>
+          </w:p>
+          <w:p>
+            <w:pPr>
+              <w:keepNext w:val="1"/>
+              <w:spacing w:after="0" w:line="240" w:lineRule="auto"/>
+              <w:ind w:right="-7.795275590551114"/>
+              <w:jc w:val="center"/>
+              <w:rPr/>
+            </w:pPr>
+            <w:r>
+              <w:rPr>
+                <w:rtl w:val="0"/>
+              </w:rPr>
+              <w:t xml:space="preserve">________________________________________</w:t>
+            </w:r>
+          </w:p>
+          <w:p>
+            <w:pPr>
+              <w:keepNext w:val="1"/>
+              <w:spacing w:after="0" w:line="348" w:lineRule="auto"/>
+              <w:ind w:right="-7.795275590551114"/>
+              <w:jc w:val="center"/>
+              <w:rPr>
+                <w:b w:val="1"/>
+              </w:rPr>
+            </w:pPr>
+            <w:r>
+              <w:rPr>
+                <w:b w:val="1"/>
+                <w:rtl w:val="0"/>
+              </w:rPr>
+              <w:t xml:space="preserve">{{ school[“legal_name”] | upper }}</w:t>
+            </w:r>
+          </w:p>
+          <w:p>
+            <w:pPr>
+              <w:keepNext w:val="1"/>
+              <w:spacing w:after="0" w:line="300" w:lineRule="auto"/>
+              <w:jc w:val="center"/>
+              <w:rPr>
+                <w:b w:val="1"/>
+              </w:rPr>
+            </w:pPr>
+            <w:r>
+              <w:rPr>
+                <w:rtl w:val="0"/>
+              </w:rPr>
+            </w:r>
+          </w:p>
+        </w:tc>
+        <w:tc>
+          <w:tcPr>
+            <w:tcBorders>
+              <w:top w:color="000000" w:space="0" w:sz="0" w:val="nil"/>
+              <w:left w:color="000000" w:space="0" w:sz="0" w:val="nil"/>
+              <w:bottom w:color="000000" w:space="0" w:sz="0" w:val="nil"/>
+              <w:right w:color="000000" w:space="0" w:sz="0" w:val="nil"/>
+            </w:tcBorders>
+            <w:shd w:fill="auto" w:val="clear"/>
+            <w:tcMar>
+              <w:top w:w="100.0" w:type="dxa"/>
+              <w:left w:w="100.0" w:type="dxa"/>
+              <w:bottom w:w="100.0" w:type="dxa"/>
+              <w:right w:w="100.0" w:type="dxa"/>
+            </w:tcMar>
+            <w:vAlign w:val="top"/>
+          </w:tcPr>
+          <w:p>
+            <w:pPr>
+              <w:keepNext w:val="1"/>
+              <w:spacing w:after="0" w:line="348" w:lineRule="auto"/>
+              <w:jc w:val="center"/>
+              <w:rPr>
+                <w:b w:val="1"/>
+              </w:rPr>
+            </w:pPr>
+            <w:r>
+              <w:rPr>
+                <w:b w:val="1"/>
+                <w:rtl w:val="0"/>
+              </w:rPr>
+              <w:t xml:space="preserve">Empregado(a):</w:t>
+            </w:r>
+            <w:r>
+              <w:rPr>
+                <w:rtl w:val="0"/>
+              </w:rPr>
+            </w:r>
+          </w:p>
+          <w:p>
+            <w:pPr>
+              <w:keepNext w:val="1"/>
+              <w:spacing w:after="0" w:line="348" w:lineRule="auto"/>
+              <w:jc w:val="center"/>
+              <w:rPr/>
+            </w:pPr>
+            <w:r>
+              <w:rPr>
+                <w:rtl w:val="0"/>
+              </w:rPr>
+              <w:t xml:space="preserve">{%p for item in workers %}</w:t>
+            </w:r>
+          </w:p>
+          <w:p>
+            <w:pPr>
+              <w:pStyle w:val="Heading3"/>
+              <w:keepNext w:val="1"/>
+              <w:widowControl w:val="0"/>
+              <w:spacing w:after="0" w:before="0" w:line="240" w:lineRule="auto"/>
+              <w:ind w:right="5.669291338583093"/>
+              <w:rPr>
+                <w:b w:val="0"/>
+                <w:color w:val="ffffff"/>
+                <w:sz w:val="22"/>
+                <w:szCs w:val="22"/>
+              </w:rPr>
+            </w:pPr>
+            <w:bookmarkStart w:colFirst="0" w:colLast="0" w:name="_epcg7s1uoqhi" w:id="1"/>
+            <w:bookmarkEnd w:id="1"/>
+            <w:r>
+              <w:rPr>
+                <w:b w:val="0"/>
+                <w:color w:val="ffffff"/>
+                <w:sz w:val="20"/>
+                <w:szCs w:val="20"/>
+                <w:rtl w:val="0"/>
+              </w:rPr>
+              <w:t xml:space="preserve">                {{ generate_anchor('signHere', item.email)  }}</w:t>
+            </w:r>
+            <w:r>
+              <w:rPr>
+                <w:rtl w:val="0"/>
+              </w:rPr>
+            </w:r>
+          </w:p>
+          <w:p>
+            <w:pPr>
+              <w:keepNext w:val="1"/>
+              <w:spacing w:after="0" w:line="240" w:lineRule="auto"/>
+              <w:ind w:right="-7.795275590551114"/>
+              <w:jc w:val="center"/>
+              <w:rPr/>
+            </w:pPr>
+            <w:r>
+              <w:rPr>
+                <w:rtl w:val="0"/>
+              </w:rPr>
+              <w:t xml:space="preserve">________________________________________</w:t>
+            </w:r>
+          </w:p>
+          <w:p>
+            <w:pPr>
+              <w:keepNext w:val="1"/>
+              <w:spacing w:after="0" w:line="348" w:lineRule="auto"/>
+              <w:ind w:right="-7.795275590551114"/>
+              <w:jc w:val="center"/>
+              <w:rPr>
+                <w:b w:val="1"/>
+              </w:rPr>
+            </w:pPr>
+            <w:r>
+              <w:rPr>
+                <w:b w:val="1"/>
+                <w:rtl w:val="0"/>
+              </w:rPr>
+              <w:t xml:space="preserve">{{ item.name.text | upper }}</w:t>
+            </w:r>
+          </w:p>
+          <w:p>
+            <w:pPr>
+              <w:keepNext w:val="1"/>
+              <w:spacing w:after="0" w:line="348" w:lineRule="auto"/>
+              <w:jc w:val="center"/>
+              <w:rPr/>
+            </w:pPr>
+            <w:r>
+              <w:rPr>
+                <w:rtl w:val="0"/>
+              </w:rPr>
+              <w:t xml:space="preserve">{%p endfor %}</w:t>
+            </w:r>
+          </w:p>
+          <w:p>
+            <w:pPr>
+              <w:keepNext w:val="1"/>
+              <w:widowControl w:val="0"/>
+              <w:spacing w:after="0" w:line="240" w:lineRule="auto"/>
+              <w:rPr>
+                <w:b w:val="1"/>
+              </w:rPr>
+            </w:pPr>
+            <w:r>
+              <w:rPr>
+                <w:rtl w:val="0"/>
+              </w:rPr>
+            </w:r>
+          </w:p>
+        </w:tc>
+      </w:tr>
+    </w:tbl>
+    <w:p>
+      <w:pPr>
         <w:spacing w:after="200" w:before="200" w:line="360" w:lineRule="auto"/>
-        <w:jc w:val="center"/>
-        <w:rPr>
-          <w:sz w:val="24"/>
-          <w:szCs w:val="24"/>
-        </w:rPr>
-      </w:pPr>
-      <w:r>
-        <w:rPr>
-          <w:rtl w:val="0"/>
-        </w:rPr>
-        <w:t xml:space="preserve">{{ title_case(signature_local | lower) }}, {{ signature_date }}.</w:t>
-      </w:r>
-      <w:r>
-        <w:rPr>
-          <w:rtl w:val="0"/>
-        </w:rPr>
-      </w:r>
-    </w:p>
-    <w:p>
-      <w:pPr>
-        <w:spacing w:after="200" w:before="200" w:line="360" w:lineRule="auto"/>
-        <w:jc w:val="center"/>
-        <w:rPr>
-          <w:b w:val="1"/>
-        </w:rPr>
-      </w:pPr>
-      <w:r>
-        <w:rPr>
-          <w:b w:val="1"/>
-          <w:rtl w:val="0"/>
-        </w:rPr>
-        <w:t xml:space="preserve">Empregador:</w:t>
-      </w:r>
-    </w:p>
-    <w:p>
-      <w:pPr>
-        <w:pStyle w:val="Heading3"/>
-        <w:widowControl w:val="0"/>
-        <w:spacing w:after="0" w:before="300" w:line="240" w:lineRule="auto"/>
-        <w:ind w:left="1440" w:right="5.669291338583093" w:firstLine="720"/>
-        <w:rPr>
-          <w:b w:val="0"/>
-          <w:color w:val="ffffff"/>
-          <w:sz w:val="22"/>
-          <w:szCs w:val="22"/>
-        </w:rPr>
-      </w:pPr>
-      <w:bookmarkStart w:colFirst="0" w:colLast="0" w:name="_nlubexuilrk" w:id="0"/>
-      <w:bookmarkEnd w:id="0"/>
-      <w:r>
-        <w:rPr>
-          <w:b w:val="0"/>
-          <w:color w:val="ffffff"/>
-          <w:sz w:val="22"/>
-          <w:szCs w:val="22"/>
-          <w:rtl w:val="0"/>
-        </w:rPr>
-        <w:t xml:space="preserve">{{  generate_anchor('signHere', school_email)  }}</w:t>
-      </w:r>
-    </w:p>
-    <w:p>
-      <w:pPr>
-        <w:spacing w:after="0" w:line="300" w:lineRule="auto"/>
-        <w:ind w:right="-7.795275590551114"/>
-        <w:jc w:val="center"/>
-        <w:rPr/>
-      </w:pPr>
-      <w:r>
-        <w:rPr>
-          <w:rtl w:val="0"/>
-        </w:rPr>
-        <w:t xml:space="preserve">____________________________________________</w:t>
-      </w:r>
-    </w:p>
-    <w:p>
-      <w:pPr>
-        <w:spacing w:after="0" w:line="300" w:lineRule="auto"/>
-        <w:ind w:right="-7.795275590551114"/>
-        <w:jc w:val="center"/>
-        <w:rPr>
-          <w:b w:val="1"/>
-        </w:rPr>
-      </w:pPr>
-      <w:r>
-        <w:rPr>
-          <w:b w:val="1"/>
-          <w:rtl w:val="0"/>
-        </w:rPr>
-        <w:t xml:space="preserve">{{ school["legal_name”] }}</w:t>
-      </w:r>
-    </w:p>
-    <w:p>
-      <w:pPr>
-        <w:spacing w:after="0" w:before="200" w:line="360" w:lineRule="auto"/>
-        <w:jc w:val="center"/>
-        <w:rPr>
-          <w:b w:val="1"/>
-        </w:rPr>
-      </w:pPr>
-      <w:r>
-        <w:rPr>
-          <w:b w:val="1"/>
-          <w:rtl w:val="0"/>
-        </w:rPr>
-        <w:t xml:space="preserve">Empregado(a):</w:t>
-      </w:r>
-    </w:p>
-    <w:p>
-      <w:pPr>
-        <w:spacing w:after="200" w:before="0" w:line="360" w:lineRule="auto"/>
-        <w:jc w:val="center"/>
-        <w:rPr>
-          <w:b w:val="1"/>
-        </w:rPr>
-      </w:pPr>
-      <w:r>
-        <w:rPr>
-          <w:rtl w:val="0"/>
-        </w:rPr>
-        <w:t xml:space="preserve">{%p for item in workers %}</w:t>
-      </w:r>
-      <w:r>
-        <w:rPr>
-          <w:rtl w:val="0"/>
-        </w:rPr>
-      </w:r>
-    </w:p>
-    <w:p>
-      <w:pPr>
-        <w:pStyle w:val="Heading3"/>
-        <w:widowControl w:val="0"/>
-        <w:spacing w:after="0" w:before="0" w:line="348" w:lineRule="auto"/>
-        <w:ind w:left="2409.4488188976375" w:right="5.669291338583093" w:hanging="30"/>
-        <w:rPr>
-          <w:b w:val="0"/>
-          <w:color w:val="ffffff"/>
-          <w:sz w:val="22"/>
-          <w:szCs w:val="22"/>
-        </w:rPr>
-      </w:pPr>
-      <w:bookmarkStart w:colFirst="0" w:colLast="0" w:name="_4hf8i5bju0gc" w:id="1"/>
-      <w:bookmarkEnd w:id="1"/>
-      <w:r>
-        <w:rPr>
-          <w:b w:val="0"/>
-          <w:color w:val="ffffff"/>
-          <w:sz w:val="20"/>
-          <w:szCs w:val="20"/>
-          <w:rtl w:val="0"/>
-        </w:rPr>
-        <w:t xml:space="preserve">{{  generate_anchor('signHere', item.email)  }}</w:t>
-      </w:r>
-      <w:r>
-        <w:rPr>
-          <w:rtl w:val="0"/>
-        </w:rPr>
-      </w:r>
-    </w:p>
-    <w:p>
-      <w:pPr>
-        <w:spacing w:after="0" w:line="348" w:lineRule="auto"/>
-        <w:ind w:right="-7.795275590551114"/>
-        <w:jc w:val="center"/>
-        <w:rPr>
-          <w:b w:val="1"/>
-        </w:rPr>
-      </w:pPr>
-      <w:r>
-        <w:rPr>
-          <w:rtl w:val="0"/>
-        </w:rPr>
-        <w:t xml:space="preserve">____________________________________________</w:t>
-      </w:r>
-      <w:r>
-        <w:rPr>
-          <w:rtl w:val="0"/>
-        </w:rPr>
-      </w:r>
-    </w:p>
-    <w:p>
-      <w:pPr>
-        <w:spacing w:after="200" w:before="200" w:line="360" w:lineRule="auto"/>
-        <w:jc w:val="center"/>
-        <w:rPr>
-          <w:b w:val="1"/>
-        </w:rPr>
-      </w:pPr>
-      <w:r>
-        <w:rPr>
-          <w:b w:val="1"/>
-          <w:rtl w:val="0"/>
-        </w:rPr>
-        <w:t xml:space="preserve">{{ item.name.text  }}</w:t>
-      </w:r>
-    </w:p>
-    <w:p>
-      <w:pPr>
-        <w:spacing w:after="200" w:before="200" w:line="360" w:lineRule="auto"/>
-        <w:jc w:val="center"/>
-        <w:rPr>
-          <w:b w:val="1"/>
-        </w:rPr>
-      </w:pPr>
-      <w:r>
-        <w:rPr>
-          <w:rtl w:val="0"/>
-        </w:rPr>
-        <w:t xml:space="preserve">{%p endfor %}</w:t>
-      </w:r>
+        <w:jc w:val="left"/>
+        <w:rPr>
+          <w:b w:val="1"/>
+        </w:rPr>
+      </w:pPr>
       <w:r>
         <w:rPr>
           <w:rtl w:val="0"/>
@@ -1338,6 +1444,55 @@
       <w:sz w:val="48"/>
       <w:szCs w:val="48"/>
     </w:rPr>
+  </w:style>
+  <w:style w:type="table" w:styleId="Table1">
+    <w:basedOn w:val="TableNormal"/>
+    <w:tblPr>
+      <w:tblStyleRowBandSize w:val="1"/>
+      <w:tblStyleColBandSize w:val="1"/>
+      <w:tblCellMar>
+        <w:top w:w="100.0" w:type="dxa"/>
+        <w:left w:w="100.0" w:type="dxa"/>
+        <w:bottom w:w="100.0" w:type="dxa"/>
+        <w:right w:w="100.0" w:type="dxa"/>
+      </w:tblCellMar>
+    </w:tblPr>
+    <w:tblStylePr w:type="band1Horz">
+      <w:tcPr/>
+    </w:tblStylePr>
+    <w:tblStylePr w:type="band1Vert">
+      <w:tcPr/>
+    </w:tblStylePr>
+    <w:tblStylePr w:type="band2Horz">
+      <w:tcPr/>
+    </w:tblStylePr>
+    <w:tblStylePr w:type="band2Vert">
+      <w:tcPr/>
+    </w:tblStylePr>
+    <w:tblStylePr w:type="firstCol">
+      <w:tcPr/>
+    </w:tblStylePr>
+    <w:tblStylePr w:type="firstRow">
+      <w:tcPr/>
+    </w:tblStylePr>
+    <w:tblStylePr w:type="lastCol">
+      <w:tcPr/>
+    </w:tblStylePr>
+    <w:tblStylePr w:type="lastRow">
+      <w:tcPr/>
+    </w:tblStylePr>
+    <w:tblStylePr w:type="neCell">
+      <w:tcPr/>
+    </w:tblStylePr>
+    <w:tblStylePr w:type="nwCell">
+      <w:tcPr/>
+    </w:tblStylePr>
+    <w:tblStylePr w:type="seCell">
+      <w:tcPr/>
+    </w:tblStylePr>
+    <w:tblStylePr w:type="swCell">
+      <w:tcPr/>
+    </w:tblStylePr>
   </w:style>
 </w:styles>
 </file>

</xml_diff>

<commit_message>
el-254: Ajute assinatura aditivo-de-reparcelamento-do-contrato-do-aluno.docx
</commit_message>
<xml_diff>
--- a/docassemble/docassemble/brcomeducalegal/data/templates/acordo-individual-reducao-de-jornada-e-reducao-salarial-mp-936-2020.docx
+++ b/docassemble/docassemble/brcomeducalegal/data/templates/acordo-individual-reducao-de-jornada-e-reducao-salarial-mp-936-2020.docx
@@ -36,7 +36,7 @@
     </w:p>
     <w:p>
       <w:pPr>
-        <w:spacing w:after="200" w:before="200" w:line="300" w:lineRule="auto"/>
+        <w:spacing w:after="200" w:before="200" w:line="335.99999999999994" w:lineRule="auto"/>
         <w:jc w:val="both"/>
         <w:rPr>
           <w:b w:val="1"/>
@@ -173,7 +173,7 @@
     </w:p>
     <w:p>
       <w:pPr>
-        <w:spacing w:after="200" w:before="200" w:line="300" w:lineRule="auto"/>
+        <w:spacing w:after="200" w:before="200" w:line="335.99999999999994" w:lineRule="auto"/>
         <w:jc w:val="both"/>
         <w:rPr/>
       </w:pPr>
@@ -186,7 +186,7 @@
     </w:p>
     <w:p>
       <w:pPr>
-        <w:spacing w:after="200" w:before="200" w:line="300" w:lineRule="auto"/>
+        <w:spacing w:after="200" w:before="200" w:line="335.99999999999994" w:lineRule="auto"/>
         <w:jc w:val="both"/>
         <w:rPr>
           <w:b w:val="1"/>
@@ -355,7 +355,7 @@
     </w:p>
     <w:p>
       <w:pPr>
-        <w:spacing w:after="200" w:before="200" w:line="300" w:lineRule="auto"/>
+        <w:spacing w:after="200" w:before="200" w:line="335.99999999999994" w:lineRule="auto"/>
         <w:jc w:val="both"/>
         <w:rPr/>
       </w:pPr>
@@ -368,7 +368,7 @@
     </w:p>
     <w:p>
       <w:pPr>
-        <w:spacing w:after="200" w:before="200" w:line="300" w:lineRule="auto"/>
+        <w:spacing w:after="200" w:before="200" w:line="335.99999999999994" w:lineRule="auto"/>
         <w:jc w:val="both"/>
         <w:rPr/>
       </w:pPr>
@@ -387,7 +387,7 @@
     </w:p>
     <w:p>
       <w:pPr>
-        <w:spacing w:after="200" w:before="200" w:line="240" w:lineRule="auto"/>
+        <w:spacing w:after="200" w:before="200" w:line="335.99999999999994" w:lineRule="auto"/>
         <w:jc w:val="both"/>
         <w:rPr/>
       </w:pPr>
@@ -408,7 +408,7 @@
     </w:p>
     <w:p>
       <w:pPr>
-        <w:spacing w:after="200" w:before="200" w:line="240" w:lineRule="auto"/>
+        <w:spacing w:after="200" w:before="200" w:line="335.99999999999994" w:lineRule="auto"/>
         <w:jc w:val="both"/>
         <w:rPr/>
       </w:pPr>
@@ -429,7 +429,7 @@
     </w:p>
     <w:p>
       <w:pPr>
-        <w:spacing w:after="200" w:before="200" w:line="240" w:lineRule="auto"/>
+        <w:spacing w:after="200" w:before="200" w:line="335.99999999999994" w:lineRule="auto"/>
         <w:jc w:val="both"/>
         <w:rPr/>
       </w:pPr>
@@ -450,7 +450,7 @@
     </w:p>
     <w:p>
       <w:pPr>
-        <w:spacing w:after="200" w:before="200" w:line="240" w:lineRule="auto"/>
+        <w:spacing w:after="200" w:before="200" w:line="335.99999999999994" w:lineRule="auto"/>
         <w:jc w:val="both"/>
         <w:rPr/>
       </w:pPr>
@@ -485,7 +485,7 @@
     </w:p>
     <w:p>
       <w:pPr>
-        <w:spacing w:after="200" w:before="200" w:line="300" w:lineRule="auto"/>
+        <w:spacing w:after="200" w:before="200" w:line="335.99999999999994" w:lineRule="auto"/>
         <w:jc w:val="both"/>
         <w:rPr/>
       </w:pPr>
@@ -511,7 +511,7 @@
     </w:p>
     <w:p>
       <w:pPr>
-        <w:spacing w:after="200" w:before="200" w:line="300" w:lineRule="auto"/>
+        <w:spacing w:after="200" w:before="200" w:line="335.99999999999994" w:lineRule="auto"/>
         <w:jc w:val="both"/>
         <w:rPr/>
       </w:pPr>
@@ -579,7 +579,7 @@
     </w:p>
     <w:p>
       <w:pPr>
-        <w:spacing w:after="200" w:before="200" w:line="300" w:lineRule="auto"/>
+        <w:spacing w:after="200" w:before="200" w:line="335.99999999999994" w:lineRule="auto"/>
         <w:jc w:val="both"/>
         <w:rPr/>
       </w:pPr>
@@ -599,7 +599,7 @@
     </w:p>
     <w:p>
       <w:pPr>
-        <w:spacing w:after="200" w:before="200" w:line="300" w:lineRule="auto"/>
+        <w:spacing w:after="200" w:before="200" w:line="335.99999999999994" w:lineRule="auto"/>
         <w:jc w:val="both"/>
         <w:rPr/>
       </w:pPr>
@@ -660,7 +660,7 @@
     </w:p>
     <w:p>
       <w:pPr>
-        <w:spacing w:after="200" w:before="200" w:line="300" w:lineRule="auto"/>
+        <w:spacing w:after="200" w:before="200" w:line="335.99999999999994" w:lineRule="auto"/>
         <w:jc w:val="both"/>
         <w:rPr/>
       </w:pPr>
@@ -704,7 +704,7 @@
     </w:p>
     <w:p>
       <w:pPr>
-        <w:spacing w:after="200" w:before="200" w:line="300" w:lineRule="auto"/>
+        <w:spacing w:after="200" w:before="200" w:line="335.99999999999994" w:lineRule="auto"/>
         <w:jc w:val="both"/>
         <w:rPr/>
       </w:pPr>
@@ -736,7 +736,7 @@
     </w:p>
     <w:p>
       <w:pPr>
-        <w:spacing w:after="200" w:before="200" w:line="300" w:lineRule="auto"/>
+        <w:spacing w:after="200" w:before="200" w:line="335.99999999999994" w:lineRule="auto"/>
         <w:jc w:val="both"/>
         <w:rPr/>
       </w:pPr>
@@ -795,7 +795,7 @@
     </w:p>
     <w:p>
       <w:pPr>
-        <w:spacing w:after="200" w:before="200" w:line="300" w:lineRule="auto"/>
+        <w:spacing w:after="200" w:before="200" w:line="335.99999999999994" w:lineRule="auto"/>
         <w:jc w:val="both"/>
         <w:rPr/>
       </w:pPr>
@@ -851,7 +851,7 @@
     </w:p>
     <w:p>
       <w:pPr>
-        <w:spacing w:after="200" w:before="200" w:line="300" w:lineRule="auto"/>
+        <w:spacing w:after="200" w:before="200" w:line="335.99999999999994" w:lineRule="auto"/>
         <w:jc w:val="both"/>
         <w:rPr/>
       </w:pPr>
@@ -871,7 +871,7 @@
     </w:p>
     <w:p>
       <w:pPr>
-        <w:spacing w:after="200" w:before="200" w:line="300" w:lineRule="auto"/>
+        <w:spacing w:after="200" w:before="200" w:line="335.99999999999994" w:lineRule="auto"/>
         <w:jc w:val="both"/>
         <w:rPr/>
       </w:pPr>
@@ -891,7 +891,7 @@
     </w:p>
     <w:p>
       <w:pPr>
-        <w:spacing w:after="200" w:before="200" w:line="300" w:lineRule="auto"/>
+        <w:spacing w:after="200" w:before="200" w:line="335.99999999999994" w:lineRule="auto"/>
         <w:jc w:val="both"/>
         <w:rPr/>
       </w:pPr>
@@ -911,7 +911,7 @@
     </w:p>
     <w:p>
       <w:pPr>
-        <w:spacing w:after="200" w:before="200" w:line="300" w:lineRule="auto"/>
+        <w:spacing w:after="200" w:before="200" w:line="335.99999999999994" w:lineRule="auto"/>
         <w:jc w:val="both"/>
         <w:rPr/>
       </w:pPr>
@@ -932,7 +932,9 @@
     <w:p>
       <w:pPr>
         <w:keepNext w:val="1"/>
-        <w:spacing w:after="200" w:before="200" w:line="300" w:lineRule="auto"/>
+        <w:keepLines w:val="1"/>
+        <w:widowControl w:val="0"/>
+        <w:spacing w:after="200" w:before="200" w:line="335.99999999999994" w:lineRule="auto"/>
         <w:jc w:val="both"/>
         <w:rPr/>
       </w:pPr>
@@ -946,6 +948,7 @@
     <w:p>
       <w:pPr>
         <w:keepNext w:val="1"/>
+        <w:keepLines w:val="1"/>
         <w:widowControl w:val="0"/>
         <w:spacing w:after="400" w:before="240" w:line="300" w:lineRule="auto"/>
         <w:jc w:val="center"/>
@@ -1007,6 +1010,7 @@
           <w:p>
             <w:pPr>
               <w:keepNext w:val="1"/>
+              <w:keepLines w:val="1"/>
               <w:spacing w:after="0" w:line="348" w:lineRule="auto"/>
               <w:jc w:val="center"/>
               <w:rPr>
@@ -1030,6 +1034,7 @@
             <w:pPr>
               <w:pStyle w:val="Heading3"/>
               <w:keepNext w:val="1"/>
+              <w:keepLines w:val="1"/>
               <w:widowControl w:val="0"/>
               <w:spacing w:after="0" w:before="0" w:line="240" w:lineRule="auto"/>
               <w:ind w:right="5.669291338583093"/>
@@ -1061,6 +1066,7 @@
           <w:p>
             <w:pPr>
               <w:keepNext w:val="1"/>
+              <w:keepLines w:val="1"/>
               <w:spacing w:after="0" w:line="240" w:lineRule="auto"/>
               <w:ind w:right="-7.795275590551114"/>
               <w:jc w:val="center"/>
@@ -1076,6 +1082,7 @@
           <w:p>
             <w:pPr>
               <w:keepNext w:val="1"/>
+              <w:keepLines w:val="1"/>
               <w:spacing w:after="0" w:line="348" w:lineRule="auto"/>
               <w:ind w:right="-7.795275590551114"/>
               <w:jc w:val="center"/>
@@ -1094,6 +1101,7 @@
           <w:p>
             <w:pPr>
               <w:keepNext w:val="1"/>
+              <w:keepLines w:val="1"/>
               <w:spacing w:after="0" w:line="300" w:lineRule="auto"/>
               <w:jc w:val="center"/>
               <w:rPr>
@@ -1127,6 +1135,7 @@
           <w:p>
             <w:pPr>
               <w:keepNext w:val="1"/>
+              <w:keepLines w:val="1"/>
               <w:spacing w:after="0" w:line="348" w:lineRule="auto"/>
               <w:jc w:val="center"/>
               <w:rPr>
@@ -1149,6 +1158,7 @@
           <w:p>
             <w:pPr>
               <w:keepNext w:val="1"/>
+              <w:keepLines w:val="1"/>
               <w:spacing w:after="0" w:line="348" w:lineRule="auto"/>
               <w:jc w:val="center"/>
               <w:rPr/>
@@ -1164,6 +1174,7 @@
             <w:pPr>
               <w:pStyle w:val="Heading3"/>
               <w:keepNext w:val="1"/>
+              <w:keepLines w:val="1"/>
               <w:widowControl w:val="0"/>
               <w:spacing w:after="0" w:before="0" w:line="240" w:lineRule="auto"/>
               <w:ind w:right="5.669291338583093"/>
@@ -1195,6 +1206,7 @@
           <w:p>
             <w:pPr>
               <w:keepNext w:val="1"/>
+              <w:keepLines w:val="1"/>
               <w:spacing w:after="0" w:line="240" w:lineRule="auto"/>
               <w:ind w:right="-7.795275590551114"/>
               <w:jc w:val="center"/>
@@ -1210,6 +1222,7 @@
           <w:p>
             <w:pPr>
               <w:keepNext w:val="1"/>
+              <w:keepLines w:val="1"/>
               <w:spacing w:after="0" w:line="348" w:lineRule="auto"/>
               <w:ind w:right="-7.795275590551114"/>
               <w:jc w:val="center"/>
@@ -1228,6 +1241,7 @@
           <w:p>
             <w:pPr>
               <w:keepNext w:val="1"/>
+              <w:keepLines w:val="1"/>
               <w:spacing w:after="0" w:line="348" w:lineRule="auto"/>
               <w:jc w:val="center"/>
               <w:rPr/>
@@ -1242,6 +1256,7 @@
           <w:p>
             <w:pPr>
               <w:keepNext w:val="1"/>
+              <w:keepLines w:val="1"/>
               <w:widowControl w:val="0"/>
               <w:spacing w:after="0" w:line="240" w:lineRule="auto"/>
               <w:rPr>

</xml_diff>

<commit_message>
el-254: Padronização dos timbrados
</commit_message>
<xml_diff>
--- a/docassemble/docassemble/brcomeducalegal/data/templates/acordo-individual-reducao-de-jornada-e-reducao-salarial-mp-936-2020.docx
+++ b/docassemble/docassemble/brcomeducalegal/data/templates/acordo-individual-reducao-de-jornada-e-reducao-salarial-mp-936-2020.docx
@@ -36,7 +36,7 @@
     </w:p>
     <w:p>
       <w:pPr>
-        <w:spacing w:after="200" w:before="200" w:line="335.99999999999994" w:lineRule="auto"/>
+        <w:spacing w:after="200" w:before="200" w:line="300" w:lineRule="auto"/>
         <w:jc w:val="both"/>
         <w:rPr>
           <w:b w:val="1"/>
@@ -173,7 +173,7 @@
     </w:p>
     <w:p>
       <w:pPr>
-        <w:spacing w:after="200" w:before="200" w:line="335.99999999999994" w:lineRule="auto"/>
+        <w:spacing w:after="200" w:before="200" w:line="300" w:lineRule="auto"/>
         <w:jc w:val="both"/>
         <w:rPr/>
       </w:pPr>
@@ -186,7 +186,7 @@
     </w:p>
     <w:p>
       <w:pPr>
-        <w:spacing w:after="200" w:before="200" w:line="335.99999999999994" w:lineRule="auto"/>
+        <w:spacing w:after="200" w:before="200" w:line="300" w:lineRule="auto"/>
         <w:jc w:val="both"/>
         <w:rPr>
           <w:b w:val="1"/>
@@ -355,7 +355,7 @@
     </w:p>
     <w:p>
       <w:pPr>
-        <w:spacing w:after="200" w:before="200" w:line="335.99999999999994" w:lineRule="auto"/>
+        <w:spacing w:after="200" w:before="200" w:line="300" w:lineRule="auto"/>
         <w:jc w:val="both"/>
         <w:rPr/>
       </w:pPr>
@@ -368,7 +368,7 @@
     </w:p>
     <w:p>
       <w:pPr>
-        <w:spacing w:after="200" w:before="200" w:line="335.99999999999994" w:lineRule="auto"/>
+        <w:spacing w:after="200" w:before="200" w:line="300" w:lineRule="auto"/>
         <w:jc w:val="both"/>
         <w:rPr/>
       </w:pPr>
@@ -387,7 +387,7 @@
     </w:p>
     <w:p>
       <w:pPr>
-        <w:spacing w:after="200" w:before="200" w:line="335.99999999999994" w:lineRule="auto"/>
+        <w:spacing w:after="200" w:before="200" w:line="300" w:lineRule="auto"/>
         <w:jc w:val="both"/>
         <w:rPr/>
       </w:pPr>
@@ -408,7 +408,7 @@
     </w:p>
     <w:p>
       <w:pPr>
-        <w:spacing w:after="200" w:before="200" w:line="335.99999999999994" w:lineRule="auto"/>
+        <w:spacing w:after="200" w:before="200" w:line="300" w:lineRule="auto"/>
         <w:jc w:val="both"/>
         <w:rPr/>
       </w:pPr>
@@ -429,7 +429,7 @@
     </w:p>
     <w:p>
       <w:pPr>
-        <w:spacing w:after="200" w:before="200" w:line="335.99999999999994" w:lineRule="auto"/>
+        <w:spacing w:after="200" w:before="200" w:line="300" w:lineRule="auto"/>
         <w:jc w:val="both"/>
         <w:rPr/>
       </w:pPr>
@@ -450,7 +450,7 @@
     </w:p>
     <w:p>
       <w:pPr>
-        <w:spacing w:after="200" w:before="200" w:line="335.99999999999994" w:lineRule="auto"/>
+        <w:spacing w:after="200" w:before="200" w:line="300" w:lineRule="auto"/>
         <w:jc w:val="both"/>
         <w:rPr/>
       </w:pPr>
@@ -485,7 +485,7 @@
     </w:p>
     <w:p>
       <w:pPr>
-        <w:spacing w:after="200" w:before="200" w:line="335.99999999999994" w:lineRule="auto"/>
+        <w:spacing w:after="200" w:before="200" w:line="300" w:lineRule="auto"/>
         <w:jc w:val="both"/>
         <w:rPr/>
       </w:pPr>
@@ -511,7 +511,7 @@
     </w:p>
     <w:p>
       <w:pPr>
-        <w:spacing w:after="200" w:before="200" w:line="335.99999999999994" w:lineRule="auto"/>
+        <w:spacing w:after="200" w:before="200" w:line="300" w:lineRule="auto"/>
         <w:jc w:val="both"/>
         <w:rPr/>
       </w:pPr>
@@ -579,7 +579,7 @@
     </w:p>
     <w:p>
       <w:pPr>
-        <w:spacing w:after="200" w:before="200" w:line="335.99999999999994" w:lineRule="auto"/>
+        <w:spacing w:after="200" w:before="200" w:line="300" w:lineRule="auto"/>
         <w:jc w:val="both"/>
         <w:rPr/>
       </w:pPr>
@@ -599,7 +599,7 @@
     </w:p>
     <w:p>
       <w:pPr>
-        <w:spacing w:after="200" w:before="200" w:line="335.99999999999994" w:lineRule="auto"/>
+        <w:spacing w:after="200" w:before="200" w:line="300" w:lineRule="auto"/>
         <w:jc w:val="both"/>
         <w:rPr/>
       </w:pPr>
@@ -660,7 +660,7 @@
     </w:p>
     <w:p>
       <w:pPr>
-        <w:spacing w:after="200" w:before="200" w:line="335.99999999999994" w:lineRule="auto"/>
+        <w:spacing w:after="200" w:before="200" w:line="300" w:lineRule="auto"/>
         <w:jc w:val="both"/>
         <w:rPr/>
       </w:pPr>
@@ -704,7 +704,7 @@
     </w:p>
     <w:p>
       <w:pPr>
-        <w:spacing w:after="200" w:before="200" w:line="335.99999999999994" w:lineRule="auto"/>
+        <w:spacing w:after="200" w:before="200" w:line="300" w:lineRule="auto"/>
         <w:jc w:val="both"/>
         <w:rPr/>
       </w:pPr>
@@ -736,7 +736,7 @@
     </w:p>
     <w:p>
       <w:pPr>
-        <w:spacing w:after="200" w:before="200" w:line="335.99999999999994" w:lineRule="auto"/>
+        <w:spacing w:after="200" w:before="200" w:line="300" w:lineRule="auto"/>
         <w:jc w:val="both"/>
         <w:rPr/>
       </w:pPr>
@@ -795,7 +795,7 @@
     </w:p>
     <w:p>
       <w:pPr>
-        <w:spacing w:after="200" w:before="200" w:line="335.99999999999994" w:lineRule="auto"/>
+        <w:spacing w:after="200" w:before="200" w:line="300" w:lineRule="auto"/>
         <w:jc w:val="both"/>
         <w:rPr/>
       </w:pPr>
@@ -851,7 +851,7 @@
     </w:p>
     <w:p>
       <w:pPr>
-        <w:spacing w:after="200" w:before="200" w:line="335.99999999999994" w:lineRule="auto"/>
+        <w:spacing w:after="200" w:before="200" w:line="300" w:lineRule="auto"/>
         <w:jc w:val="both"/>
         <w:rPr/>
       </w:pPr>
@@ -871,7 +871,7 @@
     </w:p>
     <w:p>
       <w:pPr>
-        <w:spacing w:after="200" w:before="200" w:line="335.99999999999994" w:lineRule="auto"/>
+        <w:spacing w:after="200" w:before="200" w:line="300" w:lineRule="auto"/>
         <w:jc w:val="both"/>
         <w:rPr/>
       </w:pPr>
@@ -891,7 +891,7 @@
     </w:p>
     <w:p>
       <w:pPr>
-        <w:spacing w:after="200" w:before="200" w:line="335.99999999999994" w:lineRule="auto"/>
+        <w:spacing w:after="200" w:before="200" w:line="300" w:lineRule="auto"/>
         <w:jc w:val="both"/>
         <w:rPr/>
       </w:pPr>
@@ -911,7 +911,7 @@
     </w:p>
     <w:p>
       <w:pPr>
-        <w:spacing w:after="200" w:before="200" w:line="335.99999999999994" w:lineRule="auto"/>
+        <w:spacing w:after="200" w:before="200" w:line="300" w:lineRule="auto"/>
         <w:jc w:val="both"/>
         <w:rPr/>
       </w:pPr>
@@ -934,7 +934,7 @@
         <w:keepNext w:val="1"/>
         <w:keepLines w:val="1"/>
         <w:widowControl w:val="0"/>
-        <w:spacing w:after="200" w:before="200" w:line="335.99999999999994" w:lineRule="auto"/>
+        <w:spacing w:after="200" w:before="200" w:line="300" w:lineRule="auto"/>
         <w:jc w:val="both"/>
         <w:rPr/>
       </w:pPr>
@@ -948,12 +948,13 @@
     <w:p>
       <w:pPr>
         <w:keepNext w:val="1"/>
-        <w:keepLines w:val="1"/>
         <w:widowControl w:val="0"/>
         <w:spacing w:after="400" w:before="240" w:line="300" w:lineRule="auto"/>
         <w:jc w:val="center"/>
         <w:rPr>
-          <w:b w:val="1"/>
+          <w:rFonts w:ascii="Century Gothic" w:cs="Century Gothic" w:eastAsia="Century Gothic" w:hAnsi="Century Gothic"/>
+          <w:sz w:val="16"/>
+          <w:szCs w:val="16"/>
         </w:rPr>
       </w:pPr>
       <w:r>
@@ -971,50 +972,62 @@
     <w:tbl>
       <w:tblPr>
         <w:tblStyle w:val="Table1"/>
-        <w:tblW w:w="10200.0" w:type="dxa"/>
-        <w:jc w:val="center"/>
+        <w:tblW w:w="11338.582677165356" w:type="dxa"/>
+        <w:jc w:val="left"/>
+        <w:tblInd w:w="-1347.3228346456694" w:type="dxa"/>
         <w:tblLayout w:type="fixed"/>
-        <w:tblLook w:val="0600"/>
+        <w:tblLook w:val="0400"/>
       </w:tblPr>
       <w:tblGrid>
-        <w:gridCol w:w="5100"/>
-        <w:gridCol w:w="5100"/>
+        <w:gridCol w:w="5669.291338582678"/>
+        <w:gridCol w:w="5669.291338582678"/>
         <w:tblGridChange w:id="0">
           <w:tblGrid>
-            <w:gridCol w:w="5100"/>
-            <w:gridCol w:w="5100"/>
+            <w:gridCol w:w="5669.291338582678"/>
+            <w:gridCol w:w="5669.291338582678"/>
           </w:tblGrid>
         </w:tblGridChange>
       </w:tblGrid>
       <w:tr>
         <w:trPr>
-          <w:trHeight w:val="2535" w:hRule="atLeast"/>
+          <w:trHeight w:val="280" w:hRule="atLeast"/>
         </w:trPr>
         <w:tc>
-          <w:tcPr>
-            <w:tcBorders>
-              <w:top w:color="000000" w:space="0" w:sz="0" w:val="nil"/>
-              <w:left w:color="000000" w:space="0" w:sz="0" w:val="nil"/>
-              <w:bottom w:color="000000" w:space="0" w:sz="0" w:val="nil"/>
-              <w:right w:color="000000" w:space="0" w:sz="0" w:val="nil"/>
-            </w:tcBorders>
-            <w:shd w:fill="auto" w:val="clear"/>
-            <w:tcMar>
-              <w:top w:w="100.0" w:type="dxa"/>
-              <w:left w:w="100.0" w:type="dxa"/>
-              <w:bottom w:w="100.0" w:type="dxa"/>
-              <w:right w:w="100.0" w:type="dxa"/>
-            </w:tcMar>
-            <w:vAlign w:val="top"/>
-          </w:tcPr>
+          <w:tcPr/>
           <w:p>
             <w:pPr>
               <w:keepNext w:val="1"/>
-              <w:keepLines w:val="1"/>
-              <w:spacing w:after="0" w:line="348" w:lineRule="auto"/>
+              <w:spacing w:after="0" w:line="240" w:lineRule="auto"/>
               <w:jc w:val="center"/>
               <w:rPr>
+                <w:sz w:val="18"/>
+                <w:szCs w:val="18"/>
+              </w:rPr>
+            </w:pPr>
+            <w:r>
+              <w:rPr>
                 <w:b w:val="1"/>
+                <w:rtl w:val="0"/>
+              </w:rPr>
+              <w:t xml:space="preserve">Empregador:</w:t>
+            </w:r>
+            <w:r>
+              <w:rPr>
+                <w:rtl w:val="0"/>
+              </w:rPr>
+            </w:r>
+          </w:p>
+        </w:tc>
+        <w:tc>
+          <w:tcPr/>
+          <w:p>
+            <w:pPr>
+              <w:keepNext w:val="1"/>
+              <w:spacing w:after="0" w:line="240" w:lineRule="auto"/>
+              <w:jc w:val="center"/>
+              <w:rPr>
+                <w:sz w:val="18"/>
+                <w:szCs w:val="18"/>
               </w:rPr>
             </w:pPr>
             <w:r>
@@ -1022,8 +1035,33 @@
                 <w:b w:val="1"/>
                 <w:rtl w:val="0"/>
               </w:rPr>
-              <w:t xml:space="preserve">Empregador:</w:t>
-            </w:r>
+              <w:t xml:space="preserve">Empregado(a):</w:t>
+            </w:r>
+            <w:r>
+              <w:rPr>
+                <w:rtl w:val="0"/>
+              </w:rPr>
+            </w:r>
+          </w:p>
+        </w:tc>
+      </w:tr>
+      <w:tr>
+        <w:trPr>
+          <w:trHeight w:val="280" w:hRule="atLeast"/>
+        </w:trPr>
+        <w:tc>
+          <w:tcPr/>
+          <w:p>
+            <w:pPr>
+              <w:keepNext w:val="1"/>
+              <w:spacing w:after="0" w:line="240" w:lineRule="auto"/>
+              <w:jc w:val="left"/>
+              <w:rPr>
+                <w:b w:val="1"/>
+                <w:sz w:val="16"/>
+                <w:szCs w:val="16"/>
+              </w:rPr>
+            </w:pPr>
             <w:r>
               <w:rPr>
                 <w:rtl w:val="0"/>
@@ -1034,28 +1072,144 @@
             <w:pPr>
               <w:pStyle w:val="Heading3"/>
               <w:keepNext w:val="1"/>
-              <w:keepLines w:val="1"/>
               <w:widowControl w:val="0"/>
-              <w:spacing w:after="0" w:before="0" w:line="240" w:lineRule="auto"/>
+              <w:spacing w:after="0" w:before="300" w:line="240" w:lineRule="auto"/>
               <w:ind w:right="5.669291338583093"/>
+              <w:rPr>
+                <w:sz w:val="16"/>
+                <w:szCs w:val="16"/>
+              </w:rPr>
+            </w:pPr>
+            <w:bookmarkStart w:colFirst="0" w:colLast="0" w:name="_mjanf0jhibv9" w:id="0"/>
+            <w:bookmarkEnd w:id="0"/>
+            <w:r>
               <w:rPr>
                 <w:b w:val="0"/>
                 <w:color w:val="ffffff"/>
-                <w:sz w:val="22"/>
-                <w:szCs w:val="22"/>
-              </w:rPr>
-            </w:pPr>
-            <w:bookmarkStart w:colFirst="0" w:colLast="0" w:name="_lup8fc84ibq8" w:id="0"/>
-            <w:bookmarkEnd w:id="0"/>
+                <w:sz w:val="18"/>
+                <w:szCs w:val="18"/>
+                <w:rtl w:val="0"/>
+              </w:rPr>
+              <w:t xml:space="preserve">   </w:t>
+            </w:r>
             <w:r>
               <w:rPr>
                 <w:b w:val="0"/>
                 <w:color w:val="ffffff"/>
-                <w:sz w:val="20"/>
-                <w:szCs w:val="20"/>
-                <w:rtl w:val="0"/>
-              </w:rPr>
-              <w:t xml:space="preserve"> {{  generate_anchor('signHere', school_email)  }}</w:t>
+                <w:sz w:val="18"/>
+                <w:szCs w:val="18"/>
+                <w:rtl w:val="0"/>
+              </w:rPr>
+              <w:t xml:space="preserve">{{  generate_anchor('signHere', school_email)  }}</w:t>
+            </w:r>
+            <w:r>
+              <w:rPr>
+                <w:rtl w:val="0"/>
+              </w:rPr>
+            </w:r>
+          </w:p>
+          <w:p>
+            <w:pPr>
+              <w:keepNext w:val="1"/>
+              <w:spacing w:after="0" w:line="240" w:lineRule="auto"/>
+              <w:jc w:val="center"/>
+              <w:rPr>
+                <w:sz w:val="16"/>
+                <w:szCs w:val="16"/>
+              </w:rPr>
+            </w:pPr>
+            <w:r>
+              <w:rPr>
+                <w:sz w:val="16"/>
+                <w:szCs w:val="16"/>
+                <w:rtl w:val="0"/>
+              </w:rPr>
+              <w:t xml:space="preserve"> ____________________________________________________________</w:t>
+            </w:r>
+          </w:p>
+          <w:p>
+            <w:pPr>
+              <w:keepNext w:val="1"/>
+              <w:spacing w:after="0" w:line="240" w:lineRule="auto"/>
+              <w:jc w:val="center"/>
+              <w:rPr>
+                <w:b w:val="1"/>
+              </w:rPr>
+            </w:pPr>
+            <w:r>
+              <w:rPr>
+                <w:b w:val="1"/>
+                <w:rtl w:val="0"/>
+              </w:rPr>
+              <w:t xml:space="preserve">{{ school[“legal_name”] | upper }}</w:t>
+            </w:r>
+            <w:r>
+              <w:rPr>
+                <w:rtl w:val="0"/>
+              </w:rPr>
+            </w:r>
+          </w:p>
+        </w:tc>
+        <w:tc>
+          <w:tcPr/>
+          <w:p>
+            <w:pPr>
+              <w:keepNext w:val="1"/>
+              <w:spacing w:after="0" w:line="240" w:lineRule="auto"/>
+              <w:jc w:val="center"/>
+              <w:rPr>
+                <w:b w:val="1"/>
+                <w:sz w:val="16"/>
+                <w:szCs w:val="16"/>
+              </w:rPr>
+            </w:pPr>
+            <w:r>
+              <w:rPr>
+                <w:sz w:val="16"/>
+                <w:szCs w:val="16"/>
+                <w:rtl w:val="0"/>
+              </w:rPr>
+              <w:t xml:space="preserve">{%p for item in workers %}</w:t>
+            </w:r>
+            <w:r>
+              <w:rPr>
+                <w:rtl w:val="0"/>
+              </w:rPr>
+            </w:r>
+          </w:p>
+          <w:p>
+            <w:pPr>
+              <w:pStyle w:val="Heading3"/>
+              <w:keepNext w:val="1"/>
+              <w:widowControl w:val="0"/>
+              <w:spacing w:after="0" w:before="300" w:line="240" w:lineRule="auto"/>
+              <w:ind w:right="5.669291338583093"/>
+              <w:rPr>
+                <w:sz w:val="16"/>
+                <w:szCs w:val="16"/>
+              </w:rPr>
+            </w:pPr>
+            <w:bookmarkStart w:colFirst="0" w:colLast="0" w:name="_h558euwk5w9o" w:id="1"/>
+            <w:bookmarkEnd w:id="1"/>
+            <w:r>
+              <w:rPr>
+                <w:b w:val="0"/>
+                <w:color w:val="ffffff"/>
+                <w:sz w:val="18"/>
+                <w:szCs w:val="18"/>
+                <w:rtl w:val="0"/>
+              </w:rPr>
+              <w:t xml:space="preserve">             </w:t>
+            </w:r>
+            <w:r>
+              <w:rPr>
+                <w:b w:val="0"/>
+                <w:color w:val="ffffff"/>
+                <w:sz w:val="18"/>
+                <w:szCs w:val="18"/>
+                <w:rtl w:val="0"/>
+              </w:rPr>
+              <w:t xml:space="preserve">{{ generate_anchor('signHere', item.email)  }}</w:t>
             </w:r>
             <w:r>
               <w:rPr>
@@ -1068,201 +1222,66 @@
               <w:keepNext w:val="1"/>
               <w:keepLines w:val="1"/>
               <w:spacing w:after="0" w:line="240" w:lineRule="auto"/>
-              <w:ind w:right="-7.795275590551114"/>
               <w:jc w:val="center"/>
-              <w:rPr/>
+              <w:rPr>
+                <w:b w:val="1"/>
+              </w:rPr>
             </w:pPr>
             <w:r>
               <w:rPr>
-                <w:rtl w:val="0"/>
-              </w:rPr>
-              <w:t xml:space="preserve">________________________________________</w:t>
+                <w:sz w:val="16"/>
+                <w:szCs w:val="16"/>
+                <w:rtl w:val="0"/>
+              </w:rPr>
+              <w:t xml:space="preserve"> ____________________________________________________________</w:t>
+            </w:r>
+            <w:r>
+              <w:rPr>
+                <w:rtl w:val="0"/>
+              </w:rPr>
             </w:r>
           </w:p>
           <w:p>
             <w:pPr>
               <w:keepNext w:val="1"/>
-              <w:keepLines w:val="1"/>
-              <w:spacing w:after="0" w:line="348" w:lineRule="auto"/>
-              <w:ind w:right="-7.795275590551114"/>
+              <w:spacing w:after="0" w:line="240" w:lineRule="auto"/>
               <w:jc w:val="center"/>
               <w:rPr>
+                <w:sz w:val="16"/>
+                <w:szCs w:val="16"/>
+              </w:rPr>
+            </w:pPr>
+            <w:r>
+              <w:rPr>
                 <w:b w:val="1"/>
-              </w:rPr>
-            </w:pPr>
-            <w:r>
-              <w:rPr>
-                <w:b w:val="1"/>
-                <w:rtl w:val="0"/>
-              </w:rPr>
-              <w:t xml:space="preserve">{{ school[“legal_name”] | upper }}</w:t>
+                <w:rtl w:val="0"/>
+              </w:rPr>
+              <w:t xml:space="preserve">{{ item.name.text | upper }}</w:t>
+            </w:r>
+            <w:r>
+              <w:rPr>
+                <w:rtl w:val="0"/>
+              </w:rPr>
             </w:r>
           </w:p>
           <w:p>
             <w:pPr>
               <w:keepNext w:val="1"/>
-              <w:keepLines w:val="1"/>
-              <w:spacing w:after="0" w:line="300" w:lineRule="auto"/>
+              <w:spacing w:after="0" w:line="240" w:lineRule="auto"/>
               <w:jc w:val="center"/>
               <w:rPr>
-                <w:b w:val="1"/>
+                <w:sz w:val="16"/>
+                <w:szCs w:val="16"/>
               </w:rPr>
             </w:pPr>
             <w:r>
               <w:rPr>
-                <w:rtl w:val="0"/>
-              </w:rPr>
-            </w:r>
-          </w:p>
-        </w:tc>
-        <w:tc>
-          <w:tcPr>
-            <w:tcBorders>
-              <w:top w:color="000000" w:space="0" w:sz="0" w:val="nil"/>
-              <w:left w:color="000000" w:space="0" w:sz="0" w:val="nil"/>
-              <w:bottom w:color="000000" w:space="0" w:sz="0" w:val="nil"/>
-              <w:right w:color="000000" w:space="0" w:sz="0" w:val="nil"/>
-            </w:tcBorders>
-            <w:shd w:fill="auto" w:val="clear"/>
-            <w:tcMar>
-              <w:top w:w="100.0" w:type="dxa"/>
-              <w:left w:w="100.0" w:type="dxa"/>
-              <w:bottom w:w="100.0" w:type="dxa"/>
-              <w:right w:w="100.0" w:type="dxa"/>
-            </w:tcMar>
-            <w:vAlign w:val="top"/>
-          </w:tcPr>
-          <w:p>
-            <w:pPr>
-              <w:keepNext w:val="1"/>
-              <w:keepLines w:val="1"/>
-              <w:spacing w:after="0" w:line="348" w:lineRule="auto"/>
-              <w:jc w:val="center"/>
-              <w:rPr>
-                <w:b w:val="1"/>
-              </w:rPr>
-            </w:pPr>
-            <w:r>
-              <w:rPr>
-                <w:b w:val="1"/>
-                <w:rtl w:val="0"/>
-              </w:rPr>
-              <w:t xml:space="preserve">Empregado(a):</w:t>
-            </w:r>
-            <w:r>
-              <w:rPr>
-                <w:rtl w:val="0"/>
-              </w:rPr>
-            </w:r>
-          </w:p>
-          <w:p>
-            <w:pPr>
-              <w:keepNext w:val="1"/>
-              <w:keepLines w:val="1"/>
-              <w:spacing w:after="0" w:line="348" w:lineRule="auto"/>
-              <w:jc w:val="center"/>
-              <w:rPr/>
-            </w:pPr>
-            <w:r>
-              <w:rPr>
-                <w:rtl w:val="0"/>
-              </w:rPr>
-              <w:t xml:space="preserve">{%p for item in workers %}</w:t>
-            </w:r>
-          </w:p>
-          <w:p>
-            <w:pPr>
-              <w:pStyle w:val="Heading3"/>
-              <w:keepNext w:val="1"/>
-              <w:keepLines w:val="1"/>
-              <w:widowControl w:val="0"/>
-              <w:spacing w:after="0" w:before="0" w:line="240" w:lineRule="auto"/>
-              <w:ind w:right="5.669291338583093"/>
-              <w:rPr>
-                <w:b w:val="0"/>
-                <w:color w:val="ffffff"/>
-                <w:sz w:val="22"/>
-                <w:szCs w:val="22"/>
-              </w:rPr>
-            </w:pPr>
-            <w:bookmarkStart w:colFirst="0" w:colLast="0" w:name="_epcg7s1uoqhi" w:id="1"/>
-            <w:bookmarkEnd w:id="1"/>
-            <w:r>
-              <w:rPr>
-                <w:b w:val="0"/>
-                <w:color w:val="ffffff"/>
-                <w:sz w:val="20"/>
-                <w:szCs w:val="20"/>
-                <w:rtl w:val="0"/>
-              </w:rPr>
-              <w:t xml:space="preserve">                {{ generate_anchor('signHere', item.email)  }}</w:t>
-            </w:r>
-            <w:r>
-              <w:rPr>
-                <w:rtl w:val="0"/>
-              </w:rPr>
-            </w:r>
-          </w:p>
-          <w:p>
-            <w:pPr>
-              <w:keepNext w:val="1"/>
-              <w:keepLines w:val="1"/>
-              <w:spacing w:after="0" w:line="240" w:lineRule="auto"/>
-              <w:ind w:right="-7.795275590551114"/>
-              <w:jc w:val="center"/>
-              <w:rPr/>
-            </w:pPr>
-            <w:r>
-              <w:rPr>
-                <w:rtl w:val="0"/>
-              </w:rPr>
-              <w:t xml:space="preserve">________________________________________</w:t>
-            </w:r>
-          </w:p>
-          <w:p>
-            <w:pPr>
-              <w:keepNext w:val="1"/>
-              <w:keepLines w:val="1"/>
-              <w:spacing w:after="0" w:line="348" w:lineRule="auto"/>
-              <w:ind w:right="-7.795275590551114"/>
-              <w:jc w:val="center"/>
-              <w:rPr>
-                <w:b w:val="1"/>
-              </w:rPr>
-            </w:pPr>
-            <w:r>
-              <w:rPr>
-                <w:b w:val="1"/>
-                <w:rtl w:val="0"/>
-              </w:rPr>
-              <w:t xml:space="preserve">{{ item.name.text | upper }}</w:t>
-            </w:r>
-          </w:p>
-          <w:p>
-            <w:pPr>
-              <w:keepNext w:val="1"/>
-              <w:keepLines w:val="1"/>
-              <w:spacing w:after="0" w:line="348" w:lineRule="auto"/>
-              <w:jc w:val="center"/>
-              <w:rPr/>
-            </w:pPr>
-            <w:r>
-              <w:rPr>
+                <w:sz w:val="16"/>
+                <w:szCs w:val="16"/>
                 <w:rtl w:val="0"/>
               </w:rPr>
               <w:t xml:space="preserve">{%p endfor %}</w:t>
             </w:r>
-          </w:p>
-          <w:p>
-            <w:pPr>
-              <w:keepNext w:val="1"/>
-              <w:keepLines w:val="1"/>
-              <w:widowControl w:val="0"/>
-              <w:spacing w:after="0" w:line="240" w:lineRule="auto"/>
-              <w:rPr>
-                <w:b w:val="1"/>
-              </w:rPr>
-            </w:pPr>
             <w:r>
               <w:rPr>
                 <w:rtl w:val="0"/>
@@ -1274,6 +1293,7 @@
     </w:tbl>
     <w:p>
       <w:pPr>
+        <w:keepLines w:val="1"/>
         <w:spacing w:after="200" w:before="200" w:line="360" w:lineRule="auto"/>
         <w:jc w:val="left"/>
         <w:rPr>
@@ -1466,10 +1486,10 @@
       <w:tblStyleRowBandSize w:val="1"/>
       <w:tblStyleColBandSize w:val="1"/>
       <w:tblCellMar>
-        <w:top w:w="100.0" w:type="dxa"/>
-        <w:left w:w="100.0" w:type="dxa"/>
-        <w:bottom w:w="100.0" w:type="dxa"/>
-        <w:right w:w="100.0" w:type="dxa"/>
+        <w:top w:w="0.0" w:type="dxa"/>
+        <w:left w:w="70.0" w:type="dxa"/>
+        <w:bottom w:w="0.0" w:type="dxa"/>
+        <w:right w:w="70.0" w:type="dxa"/>
       </w:tblCellMar>
     </w:tblPr>
     <w:tblStylePr w:type="band1Horz">

</xml_diff>

<commit_message>
el-254: Padronização da assinatura
</commit_message>
<xml_diff>
--- a/docassemble/docassemble/brcomeducalegal/data/templates/acordo-individual-reducao-de-jornada-e-reducao-salarial-mp-936-2020.docx
+++ b/docassemble/docassemble/brcomeducalegal/data/templates/acordo-individual-reducao-de-jornada-e-reducao-salarial-mp-936-2020.docx
@@ -8,11 +8,13 @@
         <w:jc w:val="center"/>
         <w:rPr>
           <w:b w:val="1"/>
-        </w:rPr>
-      </w:pPr>
-      <w:r>
-        <w:rPr>
-          <w:b w:val="1"/>
+          <w:highlight w:val="white"/>
+        </w:rPr>
+      </w:pPr>
+      <w:r>
+        <w:rPr>
+          <w:b w:val="1"/>
+          <w:highlight w:val="white"/>
           <w:rtl w:val="0"/>
         </w:rPr>
         <w:t xml:space="preserve">ACORDO INDIVIDUAL DE TRABALHO</w:t>
@@ -24,11 +26,13 @@
         <w:jc w:val="center"/>
         <w:rPr>
           <w:b w:val="1"/>
-        </w:rPr>
-      </w:pPr>
-      <w:r>
-        <w:rPr>
-          <w:b w:val="1"/>
+          <w:highlight w:val="white"/>
+        </w:rPr>
+      </w:pPr>
+      <w:r>
+        <w:rPr>
+          <w:b w:val="1"/>
+          <w:highlight w:val="white"/>
           <w:rtl w:val="0"/>
         </w:rPr>
         <w:t xml:space="preserve">Redução de Jornada/Redução Salarial - Lei 14.020 de 06 de julho de 2020</w:t>
@@ -40,17 +44,20 @@
         <w:jc w:val="both"/>
         <w:rPr>
           <w:b w:val="1"/>
-        </w:rPr>
-      </w:pPr>
-      <w:r>
-        <w:rPr>
-          <w:b w:val="1"/>
+          <w:highlight w:val="white"/>
+        </w:rPr>
+      </w:pPr>
+      <w:r>
+        <w:rPr>
+          <w:b w:val="1"/>
+          <w:highlight w:val="yellow"/>
           <w:rtl w:val="0"/>
         </w:rPr>
         <w:t xml:space="preserve">{{ school["legal_name”] | upper }}</w:t>
       </w:r>
       <w:r>
         <w:rPr>
+          <w:highlight w:val="white"/>
           <w:rtl w:val="0"/>
         </w:rPr>
         <w:t xml:space="preserve">, pessoa jurídica de direito privado, inscrita no CNPJ sob n°</w:t>
@@ -58,96 +65,112 @@
       <w:r>
         <w:rPr>
           <w:b w:val="1"/>
+          <w:highlight w:val="white"/>
           <w:rtl w:val="0"/>
         </w:rPr>
         <w:t xml:space="preserve"> </w:t>
       </w:r>
       <w:r>
         <w:rPr>
+          <w:highlight w:val="yellow"/>
           <w:rtl w:val="0"/>
         </w:rPr>
         <w:t xml:space="preserve">{{ school["cnpj”] }}</w:t>
       </w:r>
       <w:r>
         <w:rPr>
+          <w:highlight w:val="white"/>
           <w:rtl w:val="0"/>
         </w:rPr>
         <w:t xml:space="preserve">, com sede em </w:t>
       </w:r>
       <w:r>
         <w:rPr>
+          <w:highlight w:val="yellow"/>
           <w:rtl w:val="0"/>
         </w:rPr>
         <w:t xml:space="preserve">{{ title_case( school["street”] | lower) }}</w:t>
       </w:r>
       <w:r>
         <w:rPr>
+          <w:highlight w:val="white"/>
           <w:rtl w:val="0"/>
         </w:rPr>
         <w:t xml:space="preserve">, nº </w:t>
       </w:r>
       <w:r>
         <w:rPr>
+          <w:highlight w:val="yellow"/>
           <w:rtl w:val="0"/>
         </w:rPr>
         <w:t xml:space="preserve">{{ school["street_number”] }}, </w:t>
       </w:r>
       <w:r>
         <w:rPr>
+          <w:highlight w:val="cyan"/>
           <w:rtl w:val="0"/>
         </w:rPr>
         <w:t xml:space="preserve">{% if school["unit”] %}</w:t>
       </w:r>
       <w:r>
         <w:rPr>
+          <w:highlight w:val="yellow"/>
           <w:rtl w:val="0"/>
         </w:rPr>
         <w:t xml:space="preserve"> {{ title_case(school["unit”] | lower) }}, </w:t>
       </w:r>
       <w:r>
         <w:rPr>
+          <w:highlight w:val="cyan"/>
           <w:rtl w:val="0"/>
         </w:rPr>
         <w:t xml:space="preserve">{% endif %}</w:t>
       </w:r>
       <w:r>
         <w:rPr>
+          <w:highlight w:val="white"/>
           <w:rtl w:val="0"/>
         </w:rPr>
         <w:t xml:space="preserve"> bairro </w:t>
       </w:r>
       <w:r>
         <w:rPr>
+          <w:highlight w:val="yellow"/>
           <w:rtl w:val="0"/>
         </w:rPr>
         <w:t xml:space="preserve">{{ title_case(school["neighborhood”] | lower) }}</w:t>
       </w:r>
       <w:r>
         <w:rPr>
+          <w:highlight w:val="white"/>
           <w:rtl w:val="0"/>
         </w:rPr>
         <w:t xml:space="preserve">, CEP </w:t>
       </w:r>
       <w:r>
         <w:rPr>
+          <w:highlight w:val="yellow"/>
           <w:rtl w:val="0"/>
         </w:rPr>
         <w:t xml:space="preserve">{{ school["zip”] }}</w:t>
       </w:r>
       <w:r>
         <w:rPr>
+          <w:highlight w:val="white"/>
           <w:rtl w:val="0"/>
         </w:rPr>
         <w:t xml:space="preserve">, na cidade de </w:t>
       </w:r>
       <w:r>
         <w:rPr>
+          <w:highlight w:val="yellow"/>
           <w:rtl w:val="0"/>
         </w:rPr>
         <w:t xml:space="preserve">{{ title_case(school["city”] | lower) }}/{{ school["state”] }},</w:t>
       </w:r>
       <w:r>
         <w:rPr>
+          <w:highlight w:val="white"/>
           <w:rtl w:val="0"/>
         </w:rPr>
         <w:t xml:space="preserve"> doravante denominado simplesmente </w:t>
@@ -155,12 +178,14 @@
       <w:r>
         <w:rPr>
           <w:b w:val="1"/>
+          <w:highlight w:val="white"/>
           <w:rtl w:val="0"/>
         </w:rPr>
         <w:t xml:space="preserve">EMPREGADOR</w:t>
       </w:r>
       <w:r>
         <w:rPr>
+          <w:highlight w:val="white"/>
           <w:rtl w:val="0"/>
         </w:rPr>
         <w:t xml:space="preserve">; e de outro lado,</w:t>
@@ -175,10 +200,13 @@
       <w:pPr>
         <w:spacing w:after="200" w:before="200" w:line="300" w:lineRule="auto"/>
         <w:jc w:val="both"/>
-        <w:rPr/>
-      </w:pPr>
-      <w:r>
-        <w:rPr>
+        <w:rPr>
+          <w:highlight w:val="cyan"/>
+        </w:rPr>
+      </w:pPr>
+      <w:r>
+        <w:rPr>
+          <w:highlight w:val="cyan"/>
           <w:rtl w:val="0"/>
         </w:rPr>
         <w:t xml:space="preserve">{%p for item in workers %}</w:t>
@@ -190,53 +218,62 @@
         <w:jc w:val="both"/>
         <w:rPr>
           <w:b w:val="1"/>
-        </w:rPr>
-      </w:pPr>
-      <w:r>
-        <w:rPr>
-          <w:b w:val="1"/>
+          <w:highlight w:val="white"/>
+        </w:rPr>
+      </w:pPr>
+      <w:r>
+        <w:rPr>
+          <w:b w:val="1"/>
+          <w:highlight w:val="yellow"/>
           <w:rtl w:val="0"/>
         </w:rPr>
         <w:t xml:space="preserve">{{ item.name.text | upper }}</w:t>
       </w:r>
       <w:r>
         <w:rPr>
+          <w:highlight w:val="yellow"/>
           <w:rtl w:val="0"/>
         </w:rPr>
         <w:t xml:space="preserve">, {{ item.nationality | lower }}, {{ item.marital_status | lower}}</w:t>
       </w:r>
       <w:r>
         <w:rPr>
+          <w:highlight w:val="white"/>
           <w:rtl w:val="0"/>
         </w:rPr>
         <w:t xml:space="preserve">, inscrito(a) no CPF sob o n.º </w:t>
       </w:r>
       <w:r>
         <w:rPr>
+          <w:highlight w:val="yellow"/>
           <w:rtl w:val="0"/>
         </w:rPr>
         <w:t xml:space="preserve">{{ item.cpf }}</w:t>
       </w:r>
       <w:r>
         <w:rPr>
+          <w:highlight w:val="white"/>
           <w:rtl w:val="0"/>
         </w:rPr>
         <w:t xml:space="preserve"> e no RG sob o n.º </w:t>
       </w:r>
       <w:r>
         <w:rPr>
+          <w:highlight w:val="yellow"/>
           <w:rtl w:val="0"/>
         </w:rPr>
         <w:t xml:space="preserve">{{ item.rg }}</w:t>
       </w:r>
       <w:r>
         <w:rPr>
+          <w:highlight w:val="white"/>
           <w:rtl w:val="0"/>
         </w:rPr>
         <w:t xml:space="preserve">, CTPS nº </w:t>
       </w:r>
       <w:r>
         <w:rPr>
+          <w:highlight w:val="yellow"/>
           <w:rtl w:val="0"/>
         </w:rPr>
         <w:t xml:space="preserve">{{ item.ctps }}</w:t>
@@ -244,18 +281,21 @@
       <w:r>
         <w:rPr>
           <w:b w:val="1"/>
+          <w:highlight w:val="white"/>
           <w:rtl w:val="0"/>
         </w:rPr>
         <w:t xml:space="preserve">, </w:t>
       </w:r>
       <w:r>
         <w:rPr>
+          <w:highlight w:val="white"/>
           <w:rtl w:val="0"/>
         </w:rPr>
         <w:t xml:space="preserve">Série </w:t>
       </w:r>
       <w:r>
         <w:rPr>
+          <w:highlight w:val="yellow"/>
           <w:rtl w:val="0"/>
         </w:rPr>
         <w:t xml:space="preserve">{{ item.serie }}</w:t>
@@ -263,84 +303,98 @@
       <w:r>
         <w:rPr>
           <w:b w:val="1"/>
+          <w:highlight w:val="yellow"/>
           <w:rtl w:val="0"/>
         </w:rPr>
         <w:t xml:space="preserve">,</w:t>
       </w:r>
       <w:r>
         <w:rPr>
+          <w:highlight w:val="yellow"/>
           <w:rtl w:val="0"/>
         </w:rPr>
         <w:t xml:space="preserve"> </w:t>
       </w:r>
       <w:r>
         <w:rPr>
+          <w:highlight w:val="cyan"/>
           <w:rtl w:val="0"/>
         </w:rPr>
         <w:t xml:space="preserve">{% if item.email %}</w:t>
       </w:r>
       <w:r>
         <w:rPr>
+          <w:highlight w:val="yellow"/>
           <w:rtl w:val="0"/>
         </w:rPr>
         <w:t xml:space="preserve">{{ item.email }}, </w:t>
       </w:r>
       <w:r>
         <w:rPr>
+          <w:highlight w:val="cyan"/>
           <w:rtl w:val="0"/>
         </w:rPr>
         <w:t xml:space="preserve">{% endif %}</w:t>
       </w:r>
       <w:r>
         <w:rPr>
+          <w:highlight w:val="white"/>
           <w:rtl w:val="0"/>
         </w:rPr>
         <w:t xml:space="preserve">residente e domiciliado(a) no endereço </w:t>
       </w:r>
       <w:r>
         <w:rPr>
+          <w:highlight w:val="yellow"/>
           <w:rtl w:val="0"/>
         </w:rPr>
         <w:t xml:space="preserve">{{ title_case( item.address.street_name | lower) }}</w:t>
       </w:r>
       <w:r>
         <w:rPr>
+          <w:highlight w:val="white"/>
           <w:rtl w:val="0"/>
         </w:rPr>
         <w:t xml:space="preserve">, n.º </w:t>
       </w:r>
       <w:r>
         <w:rPr>
+          <w:highlight w:val="yellow"/>
           <w:rtl w:val="0"/>
         </w:rPr>
         <w:t xml:space="preserve">{{ item.address.street_number }}, </w:t>
       </w:r>
       <w:r>
         <w:rPr>
+          <w:highlight w:val="cyan"/>
           <w:rtl w:val="0"/>
         </w:rPr>
         <w:t xml:space="preserve">{% if item.address.unit %}</w:t>
       </w:r>
       <w:r>
         <w:rPr>
+          <w:highlight w:val="yellow"/>
           <w:rtl w:val="0"/>
         </w:rPr>
         <w:t xml:space="preserve">{{ title_case(item.address.unit | lower) }}, </w:t>
       </w:r>
       <w:r>
         <w:rPr>
+          <w:highlight w:val="cyan"/>
           <w:rtl w:val="0"/>
         </w:rPr>
         <w:t xml:space="preserve">{% endif %}</w:t>
       </w:r>
       <w:r>
         <w:rPr>
+          <w:highlight w:val="yellow"/>
           <w:rtl w:val="0"/>
         </w:rPr>
         <w:t xml:space="preserve">Bairro {{ title_case(item.address.neighborhood | lower) }}, {{ title_case(item.address.city | lower) }}/{{ item.address.state }}, CEP {{ item.address.zip }},</w:t>
       </w:r>
       <w:r>
         <w:rPr>
+          <w:highlight w:val="white"/>
           <w:rtl w:val="0"/>
         </w:rPr>
         <w:t xml:space="preserve"> doravante denominado(a) </w:t>
@@ -348,6 +402,7 @@
       <w:r>
         <w:rPr>
           <w:b w:val="1"/>
+          <w:highlight w:val="white"/>
           <w:rtl w:val="0"/>
         </w:rPr>
         <w:t xml:space="preserve">EMPREGADO(A).</w:t>
@@ -357,10 +412,13 @@
       <w:pPr>
         <w:spacing w:after="200" w:before="200" w:line="300" w:lineRule="auto"/>
         <w:jc w:val="both"/>
-        <w:rPr/>
-      </w:pPr>
-      <w:r>
-        <w:rPr>
+        <w:rPr>
+          <w:highlight w:val="cyan"/>
+        </w:rPr>
+      </w:pPr>
+      <w:r>
+        <w:rPr>
+          <w:highlight w:val="cyan"/>
           <w:rtl w:val="0"/>
         </w:rPr>
         <w:t xml:space="preserve">{%p endfor %}</w:t>
@@ -370,11 +428,14 @@
       <w:pPr>
         <w:spacing w:after="200" w:before="200" w:line="300" w:lineRule="auto"/>
         <w:jc w:val="both"/>
-        <w:rPr/>
-      </w:pPr>
-      <w:r>
-        <w:rPr>
-          <w:b w:val="1"/>
+        <w:rPr>
+          <w:highlight w:val="white"/>
+        </w:rPr>
+      </w:pPr>
+      <w:r>
+        <w:rPr>
+          <w:b w:val="1"/>
+          <w:highlight w:val="white"/>
           <w:rtl w:val="0"/>
         </w:rPr>
         <w:t xml:space="preserve">CONSIDERANDO QUE</w:t>
@@ -389,11 +450,14 @@
       <w:pPr>
         <w:spacing w:after="200" w:before="200" w:line="300" w:lineRule="auto"/>
         <w:jc w:val="both"/>
-        <w:rPr/>
-      </w:pPr>
-      <w:r>
-        <w:rPr>
-          <w:b w:val="1"/>
+        <w:rPr>
+          <w:highlight w:val="white"/>
+        </w:rPr>
+      </w:pPr>
+      <w:r>
+        <w:rPr>
+          <w:b w:val="1"/>
+          <w:highlight w:val="white"/>
           <w:rtl w:val="0"/>
         </w:rPr>
         <w:t xml:space="preserve">a)</w:t>
@@ -401,6 +465,7 @@
       </w:r>
       <w:r>
         <w:rPr>
+          <w:highlight w:val="white"/>
           <w:rtl w:val="0"/>
         </w:rPr>
         <w:t xml:space="preserve">foi declarado em 30/01/2020 Emergência de Saúde Pública Mundial e, posteriormente, em decorrência do aumento do número de casos de infecção do COVID-19 e disseminação global a Organização Mundial da Saúde entendeu por qualificar a infecção como uma Pandemia Mundial;</w:t>
@@ -410,17 +475,21 @@
       <w:pPr>
         <w:spacing w:after="200" w:before="200" w:line="300" w:lineRule="auto"/>
         <w:jc w:val="both"/>
-        <w:rPr/>
-      </w:pPr>
-      <w:r>
-        <w:rPr>
-          <w:b w:val="1"/>
+        <w:rPr>
+          <w:highlight w:val="white"/>
+        </w:rPr>
+      </w:pPr>
+      <w:r>
+        <w:rPr>
+          <w:b w:val="1"/>
+          <w:highlight w:val="white"/>
           <w:rtl w:val="0"/>
         </w:rPr>
         <w:t xml:space="preserve">b)</w:t>
       </w:r>
       <w:r>
         <w:rPr>
+          <w:highlight w:val="white"/>
           <w:rtl w:val="0"/>
         </w:rPr>
         <w:tab/>
@@ -431,17 +500,21 @@
       <w:pPr>
         <w:spacing w:after="200" w:before="200" w:line="300" w:lineRule="auto"/>
         <w:jc w:val="both"/>
-        <w:rPr/>
-      </w:pPr>
-      <w:r>
-        <w:rPr>
-          <w:b w:val="1"/>
+        <w:rPr>
+          <w:highlight w:val="white"/>
+        </w:rPr>
+      </w:pPr>
+      <w:r>
+        <w:rPr>
+          <w:b w:val="1"/>
+          <w:highlight w:val="white"/>
           <w:rtl w:val="0"/>
         </w:rPr>
         <w:t xml:space="preserve">c)</w:t>
       </w:r>
       <w:r>
         <w:rPr>
+          <w:highlight w:val="white"/>
           <w:rtl w:val="0"/>
         </w:rPr>
         <w:tab/>
@@ -452,11 +525,14 @@
       <w:pPr>
         <w:spacing w:after="200" w:before="200" w:line="300" w:lineRule="auto"/>
         <w:jc w:val="both"/>
-        <w:rPr/>
-      </w:pPr>
-      <w:r>
-        <w:rPr>
-          <w:b w:val="1"/>
+        <w:rPr>
+          <w:highlight w:val="white"/>
+        </w:rPr>
+      </w:pPr>
+      <w:r>
+        <w:rPr>
+          <w:b w:val="1"/>
+          <w:highlight w:val="white"/>
           <w:rtl w:val="0"/>
         </w:rPr>
         <w:t xml:space="preserve">d)</w:t>
@@ -464,6 +540,7 @@
       </w:r>
       <w:r>
         <w:rPr>
+          <w:highlight w:val="white"/>
           <w:rtl w:val="0"/>
         </w:rPr>
         <w:t xml:space="preserve">para atender as determinações dos órgãos competentes, faz-se necessário, </w:t>
@@ -471,6 +548,7 @@
       <w:r>
         <w:rPr>
           <w:b w:val="1"/>
+          <w:highlight w:val="white"/>
           <w:u w:val="single"/>
           <w:rtl w:val="0"/>
         </w:rPr>
@@ -478,6 +556,7 @@
       </w:r>
       <w:r>
         <w:rPr>
+          <w:highlight w:val="white"/>
           <w:rtl w:val="0"/>
         </w:rPr>
         <w:t xml:space="preserve">, de forma excepcional e temporariamente, a fim de preservação da vida e atendimento aos preceitos e ordenamentos jurídicos emitidos pelas autoridades competentes;</w:t>
@@ -487,10 +566,13 @@
       <w:pPr>
         <w:spacing w:after="200" w:before="200" w:line="300" w:lineRule="auto"/>
         <w:jc w:val="both"/>
-        <w:rPr/>
-      </w:pPr>
-      <w:r>
-        <w:rPr>
+        <w:rPr>
+          <w:highlight w:val="white"/>
+        </w:rPr>
+      </w:pPr>
+      <w:r>
+        <w:rPr>
+          <w:highlight w:val="white"/>
           <w:rtl w:val="0"/>
         </w:rPr>
         <w:t xml:space="preserve">têm entre si, por justo e contratado o presente </w:t>
@@ -498,12 +580,14 @@
       <w:r>
         <w:rPr>
           <w:b w:val="1"/>
+          <w:highlight w:val="white"/>
           <w:rtl w:val="0"/>
         </w:rPr>
         <w:t xml:space="preserve">ACORDO INDIVIDUAL DE TRABALHO</w:t>
       </w:r>
       <w:r>
         <w:rPr>
+          <w:highlight w:val="white"/>
           <w:rtl w:val="0"/>
         </w:rPr>
         <w:t xml:space="preserve">, nas seguintes condições que se regerão de acordo com as seguintes cláusulas e condições, que mutuamente outorgam e aceitam:</w:t>
@@ -513,65 +597,77 @@
       <w:pPr>
         <w:spacing w:after="200" w:before="200" w:line="300" w:lineRule="auto"/>
         <w:jc w:val="both"/>
-        <w:rPr/>
-      </w:pPr>
-      <w:r>
-        <w:rPr>
-          <w:b w:val="1"/>
+        <w:rPr>
+          <w:highlight w:val="white"/>
+        </w:rPr>
+      </w:pPr>
+      <w:r>
+        <w:rPr>
+          <w:b w:val="1"/>
+          <w:highlight w:val="white"/>
           <w:rtl w:val="0"/>
         </w:rPr>
         <w:t xml:space="preserve">CLÁUSULA PRIMEIRA:</w:t>
       </w:r>
       <w:r>
         <w:rPr>
+          <w:highlight w:val="white"/>
           <w:rtl w:val="0"/>
         </w:rPr>
         <w:t xml:space="preserve"> Pelo presente Instrumento, fica acordada entre as Partes, a redução salarial de </w:t>
       </w:r>
       <w:r>
         <w:rPr>
+          <w:highlight w:val="yellow"/>
           <w:rtl w:val="0"/>
         </w:rPr>
         <w:t xml:space="preserve">{{ "%.2f"|format(pc_reducao) | replace(".",",") }}% ({{ pc_reducao_extenso }}</w:t>
       </w:r>
       <w:r>
         <w:rPr>
+          <w:highlight w:val="white"/>
           <w:rtl w:val="0"/>
         </w:rPr>
         <w:t xml:space="preserve"> por cento) com a correspondente redução da jornada de trabalho do EMPREGADO no mesmo percentual, qual seja, de </w:t>
       </w:r>
       <w:r>
         <w:rPr>
+          <w:highlight w:val="yellow"/>
           <w:rtl w:val="0"/>
         </w:rPr>
         <w:t xml:space="preserve">{{ "%.2f"|format(pc_reducao) | replace(".",",") }}% ({{ pc_reducao_extenso }}</w:t>
       </w:r>
       <w:r>
         <w:rPr>
+          <w:highlight w:val="white"/>
           <w:rtl w:val="0"/>
         </w:rPr>
         <w:t xml:space="preserve"> por cento), passando a remuneração para o valor de R$ </w:t>
       </w:r>
       <w:r>
         <w:rPr>
+          <w:highlight w:val="yellow"/>
           <w:rtl w:val="0"/>
         </w:rPr>
         <w:t xml:space="preserve">{{ "%.2f"|format(low_salary_value) | replace(".",",") }} ({{low_salary_value</w:t>
       </w:r>
       <w:r>
         <w:rPr>
+          <w:highlight w:val="yellow"/>
           <w:rtl w:val="0"/>
         </w:rPr>
         <w:t xml:space="preserve">_extenso</w:t>
       </w:r>
       <w:r>
         <w:rPr>
+          <w:highlight w:val="yellow"/>
           <w:rtl w:val="0"/>
         </w:rPr>
         <w:t xml:space="preserve"> }})</w:t>
       </w:r>
       <w:r>
         <w:rPr>
+          <w:highlight w:val="white"/>
           <w:rtl w:val="0"/>
         </w:rPr>
         <w:t xml:space="preserve">.</w:t>
@@ -581,17 +677,21 @@
       <w:pPr>
         <w:spacing w:after="200" w:before="200" w:line="300" w:lineRule="auto"/>
         <w:jc w:val="both"/>
-        <w:rPr/>
-      </w:pPr>
-      <w:r>
-        <w:rPr>
-          <w:b w:val="1"/>
+        <w:rPr>
+          <w:highlight w:val="white"/>
+        </w:rPr>
+      </w:pPr>
+      <w:r>
+        <w:rPr>
+          <w:b w:val="1"/>
+          <w:highlight w:val="white"/>
           <w:rtl w:val="0"/>
         </w:rPr>
         <w:t xml:space="preserve">Parágrafo Primeiro: </w:t>
       </w:r>
       <w:r>
         <w:rPr>
+          <w:highlight w:val="white"/>
           <w:rtl w:val="0"/>
         </w:rPr>
         <w:t xml:space="preserve">O EMPREGADOR manterá os benefícios já concedidos, cabendo ao poder público efetuar o pagamento do Benefício Emergencial de Preservação do Emprego e da Renda. Caso ocorra atraso no pagamento do Benefício Emergencial de Preservação do Emprego e da Renda, o EMPREGADOR realizará a antecipação do pagamento, a ser posteriormente ressarcido pelo EMPREGADO mediante dedução dos seus salários subsequentes.</w:t>
@@ -601,53 +701,63 @@
       <w:pPr>
         <w:spacing w:after="200" w:before="200" w:line="300" w:lineRule="auto"/>
         <w:jc w:val="both"/>
-        <w:rPr/>
-      </w:pPr>
-      <w:r>
-        <w:rPr>
-          <w:b w:val="1"/>
+        <w:rPr>
+          <w:highlight w:val="red"/>
+        </w:rPr>
+      </w:pPr>
+      <w:r>
+        <w:rPr>
+          <w:b w:val="1"/>
+          <w:highlight w:val="white"/>
           <w:rtl w:val="0"/>
         </w:rPr>
         <w:t xml:space="preserve">Parágrafo Segundo: </w:t>
       </w:r>
       <w:r>
         <w:rPr>
+          <w:highlight w:val="white"/>
           <w:rtl w:val="0"/>
         </w:rPr>
         <w:t xml:space="preserve">O EMPREGADOR pagará ao EMPREGADO ajuda compensatória mensal, de natureza indenizatória, em decorrência da redução de jornada de trabalho e de salário, no valor de R$ </w:t>
       </w:r>
       <w:r>
         <w:rPr>
+          <w:highlight w:val="yellow"/>
           <w:rtl w:val="0"/>
         </w:rPr>
         <w:t xml:space="preserve">{{ "%.2f"|format(</w:t>
       </w:r>
       <w:r>
         <w:rPr>
+          <w:highlight w:val="yellow"/>
           <w:rtl w:val="0"/>
         </w:rPr>
         <w:t xml:space="preserve">valor</w:t>
       </w:r>
       <w:r>
         <w:rPr>
+          <w:highlight w:val="yellow"/>
           <w:rtl w:val="0"/>
         </w:rPr>
         <w:t xml:space="preserve">) | replace(".",",") }} ({{ </w:t>
       </w:r>
       <w:r>
         <w:rPr>
+          <w:highlight w:val="yellow"/>
           <w:rtl w:val="0"/>
         </w:rPr>
         <w:t xml:space="preserve">valor_extenso</w:t>
       </w:r>
       <w:r>
         <w:rPr>
+          <w:highlight w:val="yellow"/>
           <w:rtl w:val="0"/>
         </w:rPr>
         <w:t xml:space="preserve"> }})</w:t>
       </w:r>
       <w:r>
         <w:rPr>
+          <w:highlight w:val="white"/>
           <w:rtl w:val="0"/>
         </w:rPr>
         <w:t xml:space="preserve">, de forma a manter o salário líquido anterior à redução da jornada.</w:t>
@@ -662,41 +772,49 @@
       <w:pPr>
         <w:spacing w:after="200" w:before="200" w:line="300" w:lineRule="auto"/>
         <w:jc w:val="both"/>
-        <w:rPr/>
-      </w:pPr>
-      <w:r>
-        <w:rPr>
-          <w:b w:val="1"/>
+        <w:rPr>
+          <w:highlight w:val="white"/>
+        </w:rPr>
+      </w:pPr>
+      <w:r>
+        <w:rPr>
+          <w:b w:val="1"/>
+          <w:highlight w:val="white"/>
           <w:rtl w:val="0"/>
         </w:rPr>
         <w:t xml:space="preserve">CLÁUSULA SEGUNDA:</w:t>
       </w:r>
       <w:r>
         <w:rPr>
+          <w:highlight w:val="white"/>
           <w:rtl w:val="0"/>
         </w:rPr>
         <w:t xml:space="preserve"> As Partes estabelecem que o presente Instrumento terá prazo de </w:t>
       </w:r>
       <w:r>
         <w:rPr>
+          <w:highlight w:val="yellow"/>
           <w:rtl w:val="0"/>
         </w:rPr>
         <w:t xml:space="preserve">{{ prazo }} ({{ prazo_extenso }})</w:t>
       </w:r>
       <w:r>
         <w:rPr>
+          <w:highlight w:val="white"/>
           <w:rtl w:val="0"/>
         </w:rPr>
         <w:t xml:space="preserve"> dia(s)</w:t>
       </w:r>
       <w:r>
         <w:rPr>
+          <w:highlight w:val="cyan"/>
           <w:rtl w:val="0"/>
         </w:rPr>
         <w:t xml:space="preserve">{% if prazo &lt; 120 %}</w:t>
       </w:r>
       <w:r>
         <w:rPr>
+          <w:highlight w:val="white"/>
           <w:rtl w:val="0"/>
         </w:rPr>
         <w:t xml:space="preserve">, podendo ser prorrogado até o prazo máximo de 120 (cento e vinte) dias, observados os acordos individuais já estabelecidos entre as partes,  e durante a decretação do estado de calamidade pública.</w:t>
@@ -706,29 +824,35 @@
       <w:pPr>
         <w:spacing w:after="200" w:before="200" w:line="300" w:lineRule="auto"/>
         <w:jc w:val="both"/>
-        <w:rPr/>
-      </w:pPr>
-      <w:r>
-        <w:rPr>
-          <w:b w:val="1"/>
+        <w:rPr>
+          <w:highlight w:val="white"/>
+        </w:rPr>
+      </w:pPr>
+      <w:r>
+        <w:rPr>
+          <w:b w:val="1"/>
+          <w:highlight w:val="white"/>
           <w:rtl w:val="0"/>
         </w:rPr>
         <w:t xml:space="preserve">Parágrafo Primeiro:</w:t>
       </w:r>
       <w:r>
         <w:rPr>
+          <w:highlight w:val="white"/>
           <w:rtl w:val="0"/>
         </w:rPr>
         <w:t xml:space="preserve"> O EMPREGADOR poderá prorrogar o prazo estabelecido no “caput”, mediante comunicação ao EMPREGADO, contudo, deverá respeitar o limite estabelecido de 120 (cento e vinte) dias</w:t>
       </w:r>
       <w:r>
         <w:rPr>
+          <w:highlight w:val="cyan"/>
           <w:rtl w:val="0"/>
         </w:rPr>
         <w:t xml:space="preserve">{% endif %}</w:t>
       </w:r>
       <w:r>
         <w:rPr>
+          <w:highlight w:val="white"/>
           <w:rtl w:val="0"/>
         </w:rPr>
         <w:t xml:space="preserve">.</w:t>
@@ -738,17 +862,21 @@
       <w:pPr>
         <w:spacing w:after="200" w:before="200" w:line="300" w:lineRule="auto"/>
         <w:jc w:val="both"/>
-        <w:rPr/>
-      </w:pPr>
-      <w:r>
-        <w:rPr>
-          <w:b w:val="1"/>
+        <w:rPr>
+          <w:highlight w:val="white"/>
+        </w:rPr>
+      </w:pPr>
+      <w:r>
+        <w:rPr>
+          <w:b w:val="1"/>
+          <w:highlight w:val="white"/>
           <w:rtl w:val="0"/>
         </w:rPr>
         <w:t xml:space="preserve">Parágrafo </w:t>
       </w:r>
       <w:r>
         <w:rPr>
+          <w:highlight w:val="cyan"/>
           <w:rtl w:val="0"/>
         </w:rPr>
         <w:t xml:space="preserve">{% if prazo &lt; 120 %}</w:t>
@@ -756,12 +884,14 @@
       <w:r>
         <w:rPr>
           <w:b w:val="1"/>
+          <w:highlight w:val="white"/>
           <w:rtl w:val="0"/>
         </w:rPr>
         <w:t xml:space="preserve">Segundo</w:t>
       </w:r>
       <w:r>
         <w:rPr>
+          <w:highlight w:val="cyan"/>
           <w:rtl w:val="0"/>
         </w:rPr>
         <w:t xml:space="preserve">{% else %}</w:t>
@@ -769,12 +899,14 @@
       <w:r>
         <w:rPr>
           <w:b w:val="1"/>
+          <w:highlight w:val="white"/>
           <w:rtl w:val="0"/>
         </w:rPr>
         <w:t xml:space="preserve">Primeiro</w:t>
       </w:r>
       <w:r>
         <w:rPr>
+          <w:highlight w:val="cyan"/>
           <w:rtl w:val="0"/>
         </w:rPr>
         <w:t xml:space="preserve">{% endif %}</w:t>
@@ -782,12 +914,14 @@
       <w:r>
         <w:rPr>
           <w:b w:val="1"/>
+          <w:highlight w:val="white"/>
           <w:rtl w:val="0"/>
         </w:rPr>
         <w:t xml:space="preserve">:</w:t>
       </w:r>
       <w:r>
         <w:rPr>
+          <w:highlight w:val="white"/>
           <w:rtl w:val="0"/>
         </w:rPr>
         <w:t xml:space="preserve"> As Partes acordam que será reestabelecida a jornada de trabalho integral e o respectivo salário pago, no prazo de 2 (dois) dias, quando houver (i) a cessação do estado de calamidade; (ii) o encerramento do prazo estabelecido no “caput” desta cláusula; e, (iii) caso o EMPREGADOR comunique a antecipação do fim do período pactuado.</w:t>
@@ -797,53 +931,63 @@
       <w:pPr>
         <w:spacing w:after="200" w:before="200" w:line="300" w:lineRule="auto"/>
         <w:jc w:val="both"/>
-        <w:rPr/>
-      </w:pPr>
-      <w:r>
-        <w:rPr>
-          <w:b w:val="1"/>
+        <w:rPr>
+          <w:highlight w:val="white"/>
+        </w:rPr>
+      </w:pPr>
+      <w:r>
+        <w:rPr>
+          <w:b w:val="1"/>
+          <w:highlight w:val="white"/>
           <w:rtl w:val="0"/>
         </w:rPr>
         <w:t xml:space="preserve">CLÁUSULA TERCEIRA:</w:t>
       </w:r>
       <w:r>
         <w:rPr>
+          <w:highlight w:val="white"/>
           <w:rtl w:val="0"/>
         </w:rPr>
         <w:t xml:space="preserve"> Fica assegurado ao EMPREGADO a garantia provisória no emprego </w:t>
       </w:r>
       <w:r>
         <w:rPr>
+          <w:highlight w:val="cyan"/>
           <w:rtl w:val="0"/>
         </w:rPr>
         <w:t xml:space="preserve">{% if clausula_estabilidade == “MP” %}</w:t>
       </w:r>
       <w:r>
         <w:rPr>
+          <w:highlight w:val="white"/>
           <w:rtl w:val="0"/>
         </w:rPr>
         <w:t xml:space="preserve">pelo prazo de vigência do presente Instrumento, bem como, pelo período equivalente após o efetivo retorno ao trabalho</w:t>
       </w:r>
       <w:r>
         <w:rPr>
+          <w:highlight w:val="cyan"/>
           <w:rtl w:val="0"/>
         </w:rPr>
         <w:t xml:space="preserve">{% else %}</w:t>
       </w:r>
       <w:r>
         <w:rPr>
+          <w:highlight w:val="yellow"/>
           <w:rtl w:val="0"/>
         </w:rPr>
         <w:t xml:space="preserve">{{ tempo_garantia_emprego }}</w:t>
       </w:r>
       <w:r>
         <w:rPr>
+          <w:highlight w:val="cyan"/>
           <w:rtl w:val="0"/>
         </w:rPr>
         <w:t xml:space="preserve">{% endif %}</w:t>
       </w:r>
       <w:r>
         <w:rPr>
+          <w:highlight w:val="white"/>
           <w:rtl w:val="0"/>
         </w:rPr>
         <w:t xml:space="preserve">.</w:t>
@@ -853,17 +997,21 @@
       <w:pPr>
         <w:spacing w:after="200" w:before="200" w:line="300" w:lineRule="auto"/>
         <w:jc w:val="both"/>
-        <w:rPr/>
-      </w:pPr>
-      <w:r>
-        <w:rPr>
-          <w:b w:val="1"/>
+        <w:rPr>
+          <w:highlight w:val="white"/>
+        </w:rPr>
+      </w:pPr>
+      <w:r>
+        <w:rPr>
+          <w:b w:val="1"/>
+          <w:highlight w:val="white"/>
           <w:rtl w:val="0"/>
         </w:rPr>
         <w:t xml:space="preserve">CLÁUSULA QUARTA:</w:t>
       </w:r>
       <w:r>
         <w:rPr>
+          <w:highlight w:val="white"/>
           <w:rtl w:val="0"/>
         </w:rPr>
         <w:t xml:space="preserve"> A presente redução de jornada não impactará nas férias e/ou 13º salário.</w:t>
@@ -873,17 +1021,21 @@
       <w:pPr>
         <w:spacing w:after="200" w:before="200" w:line="300" w:lineRule="auto"/>
         <w:jc w:val="both"/>
-        <w:rPr/>
-      </w:pPr>
-      <w:r>
-        <w:rPr>
-          <w:b w:val="1"/>
+        <w:rPr>
+          <w:highlight w:val="white"/>
+        </w:rPr>
+      </w:pPr>
+      <w:r>
+        <w:rPr>
+          <w:b w:val="1"/>
+          <w:highlight w:val="white"/>
           <w:rtl w:val="0"/>
         </w:rPr>
         <w:t xml:space="preserve">CLÁUSULA QUINTA:</w:t>
       </w:r>
       <w:r>
         <w:rPr>
+          <w:highlight w:val="white"/>
           <w:rtl w:val="0"/>
         </w:rPr>
         <w:t xml:space="preserve"> O EMPREGADOR poderá rescindir o contrato de trabalho por justa causa, caso o EMPREGADO, no curso do avençado, deixe de respeitar as cláusulas anteriores.</w:t>
@@ -893,17 +1045,21 @@
       <w:pPr>
         <w:spacing w:after="200" w:before="200" w:line="300" w:lineRule="auto"/>
         <w:jc w:val="both"/>
-        <w:rPr/>
-      </w:pPr>
-      <w:r>
-        <w:rPr>
-          <w:b w:val="1"/>
+        <w:rPr>
+          <w:highlight w:val="white"/>
+        </w:rPr>
+      </w:pPr>
+      <w:r>
+        <w:rPr>
+          <w:b w:val="1"/>
+          <w:highlight w:val="white"/>
           <w:rtl w:val="0"/>
         </w:rPr>
         <w:t xml:space="preserve">CLÁUSULA SEXTA:</w:t>
       </w:r>
       <w:r>
         <w:rPr>
+          <w:highlight w:val="white"/>
           <w:rtl w:val="0"/>
         </w:rPr>
         <w:t xml:space="preserve"> As partes ratificam, também neste ato, sem exceção, todos os demais termos e condições constantes do Contrato de Trabalho, que não foram expressamente alterados pelo presente Acordo Individual.</w:t>
@@ -913,17 +1069,21 @@
       <w:pPr>
         <w:spacing w:after="200" w:before="200" w:line="300" w:lineRule="auto"/>
         <w:jc w:val="both"/>
-        <w:rPr/>
-      </w:pPr>
-      <w:r>
-        <w:rPr>
-          <w:b w:val="1"/>
+        <w:rPr>
+          <w:highlight w:val="white"/>
+        </w:rPr>
+      </w:pPr>
+      <w:r>
+        <w:rPr>
+          <w:b w:val="1"/>
+          <w:highlight w:val="white"/>
           <w:rtl w:val="0"/>
         </w:rPr>
         <w:t xml:space="preserve">CLÁUSULA SÉTIMA:</w:t>
       </w:r>
       <w:r>
         <w:rPr>
+          <w:highlight w:val="white"/>
           <w:rtl w:val="0"/>
         </w:rPr>
         <w:t xml:space="preserve"> O presente Acordo Individual passa a fazer parte integrante do Contrato de Trabalho a partir da data de sua assinatura.</w:t>
@@ -936,10 +1096,13 @@
         <w:widowControl w:val="0"/>
         <w:spacing w:after="200" w:before="200" w:line="300" w:lineRule="auto"/>
         <w:jc w:val="both"/>
-        <w:rPr/>
-      </w:pPr>
-      <w:r>
-        <w:rPr>
+        <w:rPr>
+          <w:highlight w:val="white"/>
+        </w:rPr>
+      </w:pPr>
+      <w:r>
+        <w:rPr>
+          <w:highlight w:val="white"/>
           <w:rtl w:val="0"/>
         </w:rPr>
         <w:t xml:space="preserve">E, por estarem assim justas e contratadas, as partes assinam o presente Acordo Individual de Trabalho em 2 (duas) vias de igual forma e teor, na presença de duas testemunhas.</w:t>
@@ -959,6 +1122,7 @@
       </w:pPr>
       <w:r>
         <w:rPr>
+          <w:highlight w:val="yellow"/>
           <w:rtl w:val="0"/>
         </w:rPr>
         <w:t xml:space="preserve">{{ title_case(signature_local | lower) }}, {{signature_date }}.</w:t>
@@ -1098,6 +1262,7 @@
                 <w:color w:val="ffffff"/>
                 <w:sz w:val="18"/>
                 <w:szCs w:val="18"/>
+                <w:shd w:fill="ff9900" w:val="clear"/>
                 <w:rtl w:val="0"/>
               </w:rPr>
               <w:t xml:space="preserve">{{  generate_anchor('signHere', school_email)  }}</w:t>
@@ -1134,11 +1299,13 @@
               <w:jc w:val="center"/>
               <w:rPr>
                 <w:b w:val="1"/>
+                <w:highlight w:val="yellow"/>
               </w:rPr>
             </w:pPr>
             <w:r>
               <w:rPr>
                 <w:b w:val="1"/>
+                <w:highlight w:val="yellow"/>
                 <w:rtl w:val="0"/>
               </w:rPr>
               <w:t xml:space="preserve">{{ school[“legal_name”] | upper }}</w:t>
@@ -1167,6 +1334,7 @@
               <w:rPr>
                 <w:sz w:val="16"/>
                 <w:szCs w:val="16"/>
+                <w:highlight w:val="cyan"/>
                 <w:rtl w:val="0"/>
               </w:rPr>
               <w:t xml:space="preserve">{%p for item in workers %}</w:t>
@@ -1207,6 +1375,7 @@
                 <w:color w:val="ffffff"/>
                 <w:sz w:val="18"/>
                 <w:szCs w:val="18"/>
+                <w:shd w:fill="ff9900" w:val="clear"/>
                 <w:rtl w:val="0"/>
               </w:rPr>
               <w:t xml:space="preserve">{{ generate_anchor('signHere', item.email)  }}</w:t>
@@ -1225,6 +1394,7 @@
               <w:jc w:val="center"/>
               <w:rPr>
                 <w:b w:val="1"/>
+                <w:highlight w:val="yellow"/>
               </w:rPr>
             </w:pPr>
             <w:r>
@@ -1249,11 +1419,13 @@
               <w:rPr>
                 <w:sz w:val="16"/>
                 <w:szCs w:val="16"/>
+                <w:highlight w:val="cyan"/>
               </w:rPr>
             </w:pPr>
             <w:r>
               <w:rPr>
                 <w:b w:val="1"/>
+                <w:highlight w:val="yellow"/>
                 <w:rtl w:val="0"/>
               </w:rPr>
               <w:t xml:space="preserve">{{ item.name.text | upper }}</w:t>
@@ -1272,12 +1444,14 @@
               <w:rPr>
                 <w:sz w:val="16"/>
                 <w:szCs w:val="16"/>
+                <w:highlight w:val="yellow"/>
               </w:rPr>
             </w:pPr>
             <w:r>
               <w:rPr>
                 <w:sz w:val="16"/>
                 <w:szCs w:val="16"/>
+                <w:highlight w:val="cyan"/>
                 <w:rtl w:val="0"/>
               </w:rPr>
               <w:t xml:space="preserve">{%p endfor %}</w:t>
@@ -1298,6 +1472,7 @@
         <w:jc w:val="left"/>
         <w:rPr>
           <w:b w:val="1"/>
+          <w:highlight w:val="white"/>
         </w:rPr>
       </w:pPr>
       <w:r>

</xml_diff>

<commit_message>
el-254: Limpada a formatacao de todos os templates
</commit_message>
<xml_diff>
--- a/docassemble/docassemble/brcomeducalegal/data/templates/acordo-individual-reducao-de-jornada-e-reducao-salarial-mp-936-2020.docx
+++ b/docassemble/docassemble/brcomeducalegal/data/templates/acordo-individual-reducao-de-jornada-e-reducao-salarial-mp-936-2020.docx
@@ -64,785 +64,16 @@
           <w:b/>
           <w:spacing w:val="2"/>
           <w:kern w:val="144"/>
-          <w:highlight w:val="yellow"/>
-        </w:rPr>
-        <w:t xml:space="preserve">{{ </w:t>
-      </w:r>
-      <w:proofErr w:type="spellStart"/>
-      <w:r>
-        <w:rPr>
-          <w:rFonts w:ascii="Calibri" w:eastAsia="Calibri" w:hAnsi="Calibri" w:cs="Calibri"/>
-          <w:b/>
-          <w:spacing w:val="2"/>
-          <w:kern w:val="144"/>
-          <w:highlight w:val="yellow"/>
-        </w:rPr>
-        <w:t>school</w:t>
-      </w:r>
-      <w:proofErr w:type="spellEnd"/>
-      <w:r>
-        <w:rPr>
-          <w:rFonts w:ascii="Calibri" w:eastAsia="Calibri" w:hAnsi="Calibri" w:cs="Calibri"/>
-          <w:b/>
-          <w:spacing w:val="2"/>
-          <w:kern w:val="144"/>
-          <w:highlight w:val="yellow"/>
-        </w:rPr>
-        <w:t>["</w:t>
-      </w:r>
-      <w:proofErr w:type="spellStart"/>
-      <w:r>
-        <w:rPr>
-          <w:rFonts w:ascii="Calibri" w:eastAsia="Calibri" w:hAnsi="Calibri" w:cs="Calibri"/>
-          <w:b/>
-          <w:spacing w:val="2"/>
-          <w:kern w:val="144"/>
-          <w:highlight w:val="yellow"/>
-        </w:rPr>
-        <w:t>legal_name</w:t>
-      </w:r>
-      <w:proofErr w:type="spellEnd"/>
-      <w:r>
-        <w:rPr>
-          <w:rFonts w:ascii="Calibri" w:eastAsia="Calibri" w:hAnsi="Calibri" w:cs="Calibri"/>
-          <w:b/>
-          <w:spacing w:val="2"/>
-          <w:kern w:val="144"/>
-          <w:highlight w:val="yellow"/>
-        </w:rPr>
-        <w:t xml:space="preserve">”] | </w:t>
-      </w:r>
-      <w:proofErr w:type="spellStart"/>
-      <w:r>
-        <w:rPr>
-          <w:rFonts w:ascii="Calibri" w:eastAsia="Calibri" w:hAnsi="Calibri" w:cs="Calibri"/>
-          <w:b/>
-          <w:spacing w:val="2"/>
-          <w:kern w:val="144"/>
-          <w:highlight w:val="yellow"/>
-        </w:rPr>
-        <w:t>upper</w:t>
-      </w:r>
-      <w:proofErr w:type="spellEnd"/>
-      <w:r>
-        <w:rPr>
-          <w:rFonts w:ascii="Calibri" w:eastAsia="Calibri" w:hAnsi="Calibri" w:cs="Calibri"/>
-          <w:b/>
-          <w:spacing w:val="2"/>
-          <w:kern w:val="144"/>
-          <w:highlight w:val="yellow"/>
-        </w:rPr>
-        <w:t xml:space="preserve"> }}</w:t>
-      </w:r>
-      <w:r>
-        <w:rPr>
-          <w:rFonts w:ascii="Calibri" w:eastAsia="Calibri" w:hAnsi="Calibri" w:cs="Calibri"/>
-          <w:b/>
-          <w:spacing w:val="2"/>
-          <w:kern w:val="144"/>
-        </w:rPr>
-        <w:t>,</w:t>
-      </w:r>
-      <w:r>
-        <w:rPr>
-          <w:rFonts w:ascii="Calibri" w:eastAsia="Calibri" w:hAnsi="Calibri" w:cs="Calibri"/>
-          <w:spacing w:val="2"/>
-          <w:kern w:val="144"/>
-        </w:rPr>
-        <w:t xml:space="preserve"> pessoa jurídica de direito privado, inscrita no CNPJ sob n° </w:t>
-      </w:r>
-      <w:r>
-        <w:rPr>
-          <w:rFonts w:ascii="Calibri" w:eastAsia="Calibri" w:hAnsi="Calibri" w:cs="Calibri"/>
-          <w:spacing w:val="2"/>
-          <w:kern w:val="144"/>
-          <w:highlight w:val="yellow"/>
-        </w:rPr>
-        <w:t xml:space="preserve">{{ </w:t>
-      </w:r>
-      <w:proofErr w:type="spellStart"/>
-      <w:r>
-        <w:rPr>
-          <w:rFonts w:ascii="Calibri" w:eastAsia="Calibri" w:hAnsi="Calibri" w:cs="Calibri"/>
-          <w:spacing w:val="2"/>
-          <w:kern w:val="144"/>
-          <w:highlight w:val="yellow"/>
-        </w:rPr>
-        <w:t>school</w:t>
-      </w:r>
-      <w:proofErr w:type="spellEnd"/>
-      <w:r>
-        <w:rPr>
-          <w:rFonts w:ascii="Calibri" w:eastAsia="Calibri" w:hAnsi="Calibri" w:cs="Calibri"/>
-          <w:spacing w:val="2"/>
-          <w:kern w:val="144"/>
-          <w:highlight w:val="yellow"/>
-        </w:rPr>
-        <w:t>["</w:t>
-      </w:r>
-      <w:proofErr w:type="spellStart"/>
-      <w:r>
-        <w:rPr>
-          <w:rFonts w:ascii="Calibri" w:eastAsia="Calibri" w:hAnsi="Calibri" w:cs="Calibri"/>
-          <w:spacing w:val="2"/>
-          <w:kern w:val="144"/>
-          <w:highlight w:val="yellow"/>
-        </w:rPr>
-        <w:t>cnpj</w:t>
-      </w:r>
-      <w:proofErr w:type="spellEnd"/>
-      <w:r>
-        <w:rPr>
-          <w:rFonts w:ascii="Calibri" w:eastAsia="Calibri" w:hAnsi="Calibri" w:cs="Calibri"/>
-          <w:spacing w:val="2"/>
-          <w:kern w:val="144"/>
-          <w:highlight w:val="yellow"/>
-        </w:rPr>
-        <w:t>”] }}</w:t>
-      </w:r>
-      <w:r>
-        <w:rPr>
-          <w:rFonts w:ascii="Calibri" w:eastAsia="Calibri" w:hAnsi="Calibri" w:cs="Calibri"/>
-          <w:spacing w:val="2"/>
-          <w:kern w:val="144"/>
-        </w:rPr>
-        <w:t xml:space="preserve">, com sede em </w:t>
-      </w:r>
-      <w:r>
-        <w:rPr>
-          <w:rFonts w:ascii="Calibri" w:eastAsia="Calibri" w:hAnsi="Calibri" w:cs="Calibri"/>
-          <w:spacing w:val="2"/>
-          <w:kern w:val="144"/>
-          <w:highlight w:val="yellow"/>
-        </w:rPr>
-        <w:t xml:space="preserve">{{ </w:t>
-      </w:r>
-      <w:proofErr w:type="spellStart"/>
-      <w:r>
-        <w:rPr>
-          <w:rFonts w:ascii="Calibri" w:eastAsia="Calibri" w:hAnsi="Calibri" w:cs="Calibri"/>
-          <w:spacing w:val="2"/>
-          <w:kern w:val="144"/>
-          <w:highlight w:val="yellow"/>
-        </w:rPr>
-        <w:t>title_case</w:t>
-      </w:r>
-      <w:proofErr w:type="spellEnd"/>
-      <w:r>
-        <w:rPr>
-          <w:rFonts w:ascii="Calibri" w:eastAsia="Calibri" w:hAnsi="Calibri" w:cs="Calibri"/>
-          <w:spacing w:val="2"/>
-          <w:kern w:val="144"/>
-          <w:highlight w:val="yellow"/>
-        </w:rPr>
-        <w:t xml:space="preserve">( </w:t>
-      </w:r>
-      <w:proofErr w:type="spellStart"/>
-      <w:r>
-        <w:rPr>
-          <w:rFonts w:ascii="Calibri" w:eastAsia="Calibri" w:hAnsi="Calibri" w:cs="Calibri"/>
-          <w:spacing w:val="2"/>
-          <w:kern w:val="144"/>
-          <w:highlight w:val="yellow"/>
-        </w:rPr>
-        <w:t>school</w:t>
-      </w:r>
-      <w:proofErr w:type="spellEnd"/>
-      <w:r>
-        <w:rPr>
-          <w:rFonts w:ascii="Calibri" w:eastAsia="Calibri" w:hAnsi="Calibri" w:cs="Calibri"/>
-          <w:spacing w:val="2"/>
-          <w:kern w:val="144"/>
-          <w:highlight w:val="yellow"/>
-        </w:rPr>
-        <w:t>["</w:t>
-      </w:r>
-      <w:proofErr w:type="spellStart"/>
-      <w:r>
-        <w:rPr>
-          <w:rFonts w:ascii="Calibri" w:eastAsia="Calibri" w:hAnsi="Calibri" w:cs="Calibri"/>
-          <w:spacing w:val="2"/>
-          <w:kern w:val="144"/>
-          <w:highlight w:val="yellow"/>
-        </w:rPr>
-        <w:t>street</w:t>
-      </w:r>
-      <w:proofErr w:type="spellEnd"/>
-      <w:r>
-        <w:rPr>
-          <w:rFonts w:ascii="Calibri" w:eastAsia="Calibri" w:hAnsi="Calibri" w:cs="Calibri"/>
-          <w:spacing w:val="2"/>
-          <w:kern w:val="144"/>
-          <w:highlight w:val="yellow"/>
-        </w:rPr>
-        <w:t xml:space="preserve">”] | </w:t>
-      </w:r>
-      <w:proofErr w:type="spellStart"/>
-      <w:r>
-        <w:rPr>
-          <w:rFonts w:ascii="Calibri" w:eastAsia="Calibri" w:hAnsi="Calibri" w:cs="Calibri"/>
-          <w:spacing w:val="2"/>
-          <w:kern w:val="144"/>
-          <w:highlight w:val="yellow"/>
-        </w:rPr>
-        <w:t>lower</w:t>
-      </w:r>
-      <w:proofErr w:type="spellEnd"/>
-      <w:r>
-        <w:rPr>
-          <w:rFonts w:ascii="Calibri" w:eastAsia="Calibri" w:hAnsi="Calibri" w:cs="Calibri"/>
-          <w:spacing w:val="2"/>
-          <w:kern w:val="144"/>
-          <w:highlight w:val="yellow"/>
-        </w:rPr>
-        <w:t>) }}</w:t>
-      </w:r>
-      <w:r>
-        <w:rPr>
-          <w:rFonts w:ascii="Calibri" w:eastAsia="Calibri" w:hAnsi="Calibri" w:cs="Calibri"/>
-          <w:spacing w:val="2"/>
-          <w:kern w:val="144"/>
-        </w:rPr>
-        <w:t xml:space="preserve">, nº </w:t>
-      </w:r>
-      <w:r>
-        <w:rPr>
-          <w:rFonts w:ascii="Calibri" w:eastAsia="Calibri" w:hAnsi="Calibri" w:cs="Calibri"/>
-          <w:spacing w:val="2"/>
-          <w:kern w:val="144"/>
-          <w:highlight w:val="yellow"/>
-        </w:rPr>
-        <w:t xml:space="preserve">{{ </w:t>
-      </w:r>
-      <w:proofErr w:type="spellStart"/>
-      <w:r>
-        <w:rPr>
-          <w:rFonts w:ascii="Calibri" w:eastAsia="Calibri" w:hAnsi="Calibri" w:cs="Calibri"/>
-          <w:spacing w:val="2"/>
-          <w:kern w:val="144"/>
-          <w:highlight w:val="yellow"/>
-        </w:rPr>
-        <w:t>school</w:t>
-      </w:r>
-      <w:proofErr w:type="spellEnd"/>
-      <w:r>
-        <w:rPr>
-          <w:rFonts w:ascii="Calibri" w:eastAsia="Calibri" w:hAnsi="Calibri" w:cs="Calibri"/>
-          <w:spacing w:val="2"/>
-          <w:kern w:val="144"/>
-          <w:highlight w:val="yellow"/>
-        </w:rPr>
-        <w:t>["</w:t>
-      </w:r>
-      <w:proofErr w:type="spellStart"/>
-      <w:r>
-        <w:rPr>
-          <w:rFonts w:ascii="Calibri" w:eastAsia="Calibri" w:hAnsi="Calibri" w:cs="Calibri"/>
-          <w:spacing w:val="2"/>
-          <w:kern w:val="144"/>
-          <w:highlight w:val="yellow"/>
-        </w:rPr>
-        <w:t>street_number</w:t>
-      </w:r>
-      <w:proofErr w:type="spellEnd"/>
-      <w:r>
-        <w:rPr>
-          <w:rFonts w:ascii="Calibri" w:eastAsia="Calibri" w:hAnsi="Calibri" w:cs="Calibri"/>
-          <w:spacing w:val="2"/>
-          <w:kern w:val="144"/>
-          <w:highlight w:val="yellow"/>
-        </w:rPr>
-        <w:t>”] }}</w:t>
-      </w:r>
-      <w:r>
-        <w:rPr>
-          <w:rFonts w:ascii="Calibri" w:eastAsia="Calibri" w:hAnsi="Calibri" w:cs="Calibri"/>
-          <w:spacing w:val="2"/>
-          <w:kern w:val="144"/>
-        </w:rPr>
-        <w:t xml:space="preserve">, </w:t>
-      </w:r>
-      <w:r>
-        <w:rPr>
-          <w:rFonts w:ascii="Calibri" w:eastAsia="Calibri" w:hAnsi="Calibri" w:cs="Calibri"/>
-          <w:spacing w:val="2"/>
-          <w:kern w:val="144"/>
-          <w:highlight w:val="cyan"/>
-        </w:rPr>
-        <w:t xml:space="preserve">{% </w:t>
-      </w:r>
-      <w:proofErr w:type="spellStart"/>
-      <w:r>
-        <w:rPr>
-          <w:rFonts w:ascii="Calibri" w:eastAsia="Calibri" w:hAnsi="Calibri" w:cs="Calibri"/>
-          <w:spacing w:val="2"/>
-          <w:kern w:val="144"/>
-          <w:highlight w:val="cyan"/>
-        </w:rPr>
-        <w:t>if</w:t>
-      </w:r>
-      <w:proofErr w:type="spellEnd"/>
-      <w:r>
-        <w:rPr>
-          <w:rFonts w:ascii="Calibri" w:eastAsia="Calibri" w:hAnsi="Calibri" w:cs="Calibri"/>
-          <w:spacing w:val="2"/>
-          <w:kern w:val="144"/>
-          <w:highlight w:val="cyan"/>
-        </w:rPr>
-        <w:t xml:space="preserve"> </w:t>
-      </w:r>
-      <w:proofErr w:type="spellStart"/>
-      <w:r>
-        <w:rPr>
-          <w:rFonts w:ascii="Calibri" w:eastAsia="Calibri" w:hAnsi="Calibri" w:cs="Calibri"/>
-          <w:spacing w:val="2"/>
-          <w:kern w:val="144"/>
-          <w:highlight w:val="cyan"/>
-        </w:rPr>
-        <w:t>school</w:t>
-      </w:r>
-      <w:proofErr w:type="spellEnd"/>
-      <w:r>
-        <w:rPr>
-          <w:rFonts w:ascii="Calibri" w:eastAsia="Calibri" w:hAnsi="Calibri" w:cs="Calibri"/>
-          <w:spacing w:val="2"/>
-          <w:kern w:val="144"/>
-          <w:highlight w:val="cyan"/>
-        </w:rPr>
-        <w:t>["</w:t>
-      </w:r>
-      <w:proofErr w:type="spellStart"/>
-      <w:r>
-        <w:rPr>
-          <w:rFonts w:ascii="Calibri" w:eastAsia="Calibri" w:hAnsi="Calibri" w:cs="Calibri"/>
-          <w:spacing w:val="2"/>
-          <w:kern w:val="144"/>
-          <w:highlight w:val="cyan"/>
-        </w:rPr>
-        <w:t>unit</w:t>
-      </w:r>
-      <w:proofErr w:type="spellEnd"/>
-      <w:r>
-        <w:rPr>
-          <w:rFonts w:ascii="Calibri" w:eastAsia="Calibri" w:hAnsi="Calibri" w:cs="Calibri"/>
-          <w:spacing w:val="2"/>
-          <w:kern w:val="144"/>
-          <w:highlight w:val="cyan"/>
-        </w:rPr>
-        <w:t>”] %}</w:t>
-      </w:r>
-      <w:r>
-        <w:rPr>
-          <w:rFonts w:ascii="Calibri" w:eastAsia="Calibri" w:hAnsi="Calibri" w:cs="Calibri"/>
-          <w:spacing w:val="2"/>
-          <w:kern w:val="144"/>
-        </w:rPr>
-        <w:t xml:space="preserve"> </w:t>
-      </w:r>
-      <w:r>
-        <w:rPr>
-          <w:rFonts w:ascii="Calibri" w:eastAsia="Calibri" w:hAnsi="Calibri" w:cs="Calibri"/>
-          <w:spacing w:val="2"/>
-          <w:kern w:val="144"/>
-          <w:highlight w:val="yellow"/>
-        </w:rPr>
-        <w:t xml:space="preserve">{{ </w:t>
-      </w:r>
-      <w:proofErr w:type="spellStart"/>
-      <w:r>
-        <w:rPr>
-          <w:rFonts w:ascii="Calibri" w:eastAsia="Calibri" w:hAnsi="Calibri" w:cs="Calibri"/>
-          <w:spacing w:val="2"/>
-          <w:kern w:val="144"/>
-          <w:highlight w:val="yellow"/>
-        </w:rPr>
-        <w:t>title_case</w:t>
-      </w:r>
-      <w:proofErr w:type="spellEnd"/>
-      <w:r>
-        <w:rPr>
-          <w:rFonts w:ascii="Calibri" w:eastAsia="Calibri" w:hAnsi="Calibri" w:cs="Calibri"/>
-          <w:spacing w:val="2"/>
-          <w:kern w:val="144"/>
-          <w:highlight w:val="yellow"/>
-        </w:rPr>
-        <w:t>(</w:t>
-      </w:r>
-      <w:proofErr w:type="spellStart"/>
-      <w:r>
-        <w:rPr>
-          <w:rFonts w:ascii="Calibri" w:eastAsia="Calibri" w:hAnsi="Calibri" w:cs="Calibri"/>
-          <w:spacing w:val="2"/>
-          <w:kern w:val="144"/>
-          <w:highlight w:val="yellow"/>
-        </w:rPr>
-        <w:t>school</w:t>
-      </w:r>
-      <w:proofErr w:type="spellEnd"/>
-      <w:r>
-        <w:rPr>
-          <w:rFonts w:ascii="Calibri" w:eastAsia="Calibri" w:hAnsi="Calibri" w:cs="Calibri"/>
-          <w:spacing w:val="2"/>
-          <w:kern w:val="144"/>
-          <w:highlight w:val="yellow"/>
-        </w:rPr>
-        <w:t>["</w:t>
-      </w:r>
-      <w:proofErr w:type="spellStart"/>
-      <w:r>
-        <w:rPr>
-          <w:rFonts w:ascii="Calibri" w:eastAsia="Calibri" w:hAnsi="Calibri" w:cs="Calibri"/>
-          <w:spacing w:val="2"/>
-          <w:kern w:val="144"/>
-          <w:highlight w:val="yellow"/>
-        </w:rPr>
-        <w:t>unit</w:t>
-      </w:r>
-      <w:proofErr w:type="spellEnd"/>
-      <w:r>
-        <w:rPr>
-          <w:rFonts w:ascii="Calibri" w:eastAsia="Calibri" w:hAnsi="Calibri" w:cs="Calibri"/>
-          <w:spacing w:val="2"/>
-          <w:kern w:val="144"/>
-          <w:highlight w:val="yellow"/>
-        </w:rPr>
-        <w:t xml:space="preserve">”] | </w:t>
-      </w:r>
-      <w:proofErr w:type="spellStart"/>
-      <w:r>
-        <w:rPr>
-          <w:rFonts w:ascii="Calibri" w:eastAsia="Calibri" w:hAnsi="Calibri" w:cs="Calibri"/>
-          <w:spacing w:val="2"/>
-          <w:kern w:val="144"/>
-          <w:highlight w:val="yellow"/>
-        </w:rPr>
-        <w:t>lower</w:t>
-      </w:r>
-      <w:proofErr w:type="spellEnd"/>
-      <w:r>
-        <w:rPr>
-          <w:rFonts w:ascii="Calibri" w:eastAsia="Calibri" w:hAnsi="Calibri" w:cs="Calibri"/>
-          <w:spacing w:val="2"/>
-          <w:kern w:val="144"/>
-          <w:highlight w:val="yellow"/>
-        </w:rPr>
-        <w:t>) }}</w:t>
-      </w:r>
-      <w:r>
-        <w:rPr>
-          <w:rFonts w:ascii="Calibri" w:eastAsia="Calibri" w:hAnsi="Calibri" w:cs="Calibri"/>
-          <w:spacing w:val="2"/>
-          <w:kern w:val="144"/>
-        </w:rPr>
-        <w:t xml:space="preserve">, </w:t>
-      </w:r>
-      <w:r>
-        <w:rPr>
-          <w:rFonts w:ascii="Calibri" w:eastAsia="Calibri" w:hAnsi="Calibri" w:cs="Calibri"/>
-          <w:spacing w:val="2"/>
-          <w:kern w:val="144"/>
-          <w:highlight w:val="cyan"/>
-        </w:rPr>
-        <w:t xml:space="preserve">{% </w:t>
-      </w:r>
-      <w:proofErr w:type="spellStart"/>
-      <w:r>
-        <w:rPr>
-          <w:rFonts w:ascii="Calibri" w:eastAsia="Calibri" w:hAnsi="Calibri" w:cs="Calibri"/>
-          <w:spacing w:val="2"/>
-          <w:kern w:val="144"/>
-          <w:highlight w:val="cyan"/>
-        </w:rPr>
-        <w:t>endif</w:t>
-      </w:r>
-      <w:proofErr w:type="spellEnd"/>
-      <w:r>
-        <w:rPr>
-          <w:rFonts w:ascii="Calibri" w:eastAsia="Calibri" w:hAnsi="Calibri" w:cs="Calibri"/>
-          <w:spacing w:val="2"/>
-          <w:kern w:val="144"/>
-          <w:highlight w:val="cyan"/>
-        </w:rPr>
-        <w:t xml:space="preserve"> %}</w:t>
-      </w:r>
-      <w:r>
-        <w:rPr>
-          <w:rFonts w:ascii="Calibri" w:eastAsia="Calibri" w:hAnsi="Calibri" w:cs="Calibri"/>
-          <w:spacing w:val="2"/>
-          <w:kern w:val="144"/>
-        </w:rPr>
-        <w:t xml:space="preserve"> bairro </w:t>
-      </w:r>
-      <w:r>
-        <w:rPr>
-          <w:rFonts w:ascii="Calibri" w:eastAsia="Calibri" w:hAnsi="Calibri" w:cs="Calibri"/>
-          <w:spacing w:val="2"/>
-          <w:kern w:val="144"/>
-          <w:highlight w:val="yellow"/>
-        </w:rPr>
-        <w:t xml:space="preserve">{{ </w:t>
-      </w:r>
-      <w:proofErr w:type="spellStart"/>
-      <w:r>
-        <w:rPr>
-          <w:rFonts w:ascii="Calibri" w:eastAsia="Calibri" w:hAnsi="Calibri" w:cs="Calibri"/>
-          <w:spacing w:val="2"/>
-          <w:kern w:val="144"/>
-          <w:highlight w:val="yellow"/>
-        </w:rPr>
-        <w:t>title_case</w:t>
-      </w:r>
-      <w:proofErr w:type="spellEnd"/>
-      <w:r>
-        <w:rPr>
-          <w:rFonts w:ascii="Calibri" w:eastAsia="Calibri" w:hAnsi="Calibri" w:cs="Calibri"/>
-          <w:spacing w:val="2"/>
-          <w:kern w:val="144"/>
-          <w:highlight w:val="yellow"/>
-        </w:rPr>
-        <w:t>(</w:t>
-      </w:r>
-      <w:proofErr w:type="spellStart"/>
-      <w:r>
-        <w:rPr>
-          <w:rFonts w:ascii="Calibri" w:eastAsia="Calibri" w:hAnsi="Calibri" w:cs="Calibri"/>
-          <w:spacing w:val="2"/>
-          <w:kern w:val="144"/>
-          <w:highlight w:val="yellow"/>
-        </w:rPr>
-        <w:t>school</w:t>
-      </w:r>
-      <w:proofErr w:type="spellEnd"/>
-      <w:r>
-        <w:rPr>
-          <w:rFonts w:ascii="Calibri" w:eastAsia="Calibri" w:hAnsi="Calibri" w:cs="Calibri"/>
-          <w:spacing w:val="2"/>
-          <w:kern w:val="144"/>
-          <w:highlight w:val="yellow"/>
-        </w:rPr>
-        <w:t>["</w:t>
-      </w:r>
-      <w:proofErr w:type="spellStart"/>
-      <w:r>
-        <w:rPr>
-          <w:rFonts w:ascii="Calibri" w:eastAsia="Calibri" w:hAnsi="Calibri" w:cs="Calibri"/>
-          <w:spacing w:val="2"/>
-          <w:kern w:val="144"/>
-          <w:highlight w:val="yellow"/>
-        </w:rPr>
-        <w:t>neighborhood</w:t>
-      </w:r>
-      <w:proofErr w:type="spellEnd"/>
-      <w:r>
-        <w:rPr>
-          <w:rFonts w:ascii="Calibri" w:eastAsia="Calibri" w:hAnsi="Calibri" w:cs="Calibri"/>
-          <w:spacing w:val="2"/>
-          <w:kern w:val="144"/>
-          <w:highlight w:val="yellow"/>
-        </w:rPr>
-        <w:t xml:space="preserve">”] | </w:t>
-      </w:r>
-      <w:proofErr w:type="spellStart"/>
-      <w:r>
-        <w:rPr>
-          <w:rFonts w:ascii="Calibri" w:eastAsia="Calibri" w:hAnsi="Calibri" w:cs="Calibri"/>
-          <w:spacing w:val="2"/>
-          <w:kern w:val="144"/>
-          <w:highlight w:val="yellow"/>
-        </w:rPr>
-        <w:t>lower</w:t>
-      </w:r>
-      <w:proofErr w:type="spellEnd"/>
-      <w:r>
-        <w:rPr>
-          <w:rFonts w:ascii="Calibri" w:eastAsia="Calibri" w:hAnsi="Calibri" w:cs="Calibri"/>
-          <w:spacing w:val="2"/>
-          <w:kern w:val="144"/>
-          <w:highlight w:val="yellow"/>
-        </w:rPr>
-        <w:t>) }}</w:t>
-      </w:r>
-      <w:r>
-        <w:rPr>
-          <w:rFonts w:ascii="Calibri" w:eastAsia="Calibri" w:hAnsi="Calibri" w:cs="Calibri"/>
-          <w:spacing w:val="2"/>
-          <w:kern w:val="144"/>
-        </w:rPr>
-        <w:t xml:space="preserve">, CEP </w:t>
-      </w:r>
-      <w:r>
-        <w:rPr>
-          <w:rFonts w:ascii="Calibri" w:eastAsia="Calibri" w:hAnsi="Calibri" w:cs="Calibri"/>
-          <w:spacing w:val="2"/>
-          <w:kern w:val="144"/>
-          <w:highlight w:val="yellow"/>
-        </w:rPr>
-        <w:t xml:space="preserve">{{ </w:t>
-      </w:r>
-      <w:proofErr w:type="spellStart"/>
-      <w:r>
-        <w:rPr>
-          <w:rFonts w:ascii="Calibri" w:eastAsia="Calibri" w:hAnsi="Calibri" w:cs="Calibri"/>
-          <w:spacing w:val="2"/>
-          <w:kern w:val="144"/>
-          <w:highlight w:val="yellow"/>
-        </w:rPr>
-        <w:t>school</w:t>
-      </w:r>
-      <w:proofErr w:type="spellEnd"/>
-      <w:r>
-        <w:rPr>
-          <w:rFonts w:ascii="Calibri" w:eastAsia="Calibri" w:hAnsi="Calibri" w:cs="Calibri"/>
-          <w:spacing w:val="2"/>
-          <w:kern w:val="144"/>
-          <w:highlight w:val="yellow"/>
-        </w:rPr>
-        <w:t>["zip”] }}</w:t>
-      </w:r>
-      <w:r>
-        <w:rPr>
-          <w:rFonts w:ascii="Calibri" w:eastAsia="Calibri" w:hAnsi="Calibri" w:cs="Calibri"/>
-          <w:spacing w:val="2"/>
-          <w:kern w:val="144"/>
-        </w:rPr>
-        <w:t xml:space="preserve">, na cidade de </w:t>
-      </w:r>
-      <w:r>
-        <w:rPr>
-          <w:rFonts w:ascii="Calibri" w:eastAsia="Calibri" w:hAnsi="Calibri" w:cs="Calibri"/>
-          <w:spacing w:val="2"/>
-          <w:kern w:val="144"/>
-          <w:highlight w:val="yellow"/>
-        </w:rPr>
-        <w:t xml:space="preserve">{{ </w:t>
-      </w:r>
-      <w:proofErr w:type="spellStart"/>
-      <w:r>
-        <w:rPr>
-          <w:rFonts w:ascii="Calibri" w:eastAsia="Calibri" w:hAnsi="Calibri" w:cs="Calibri"/>
-          <w:spacing w:val="2"/>
-          <w:kern w:val="144"/>
-          <w:highlight w:val="yellow"/>
-        </w:rPr>
-        <w:t>title_case</w:t>
-      </w:r>
-      <w:proofErr w:type="spellEnd"/>
-      <w:r>
-        <w:rPr>
-          <w:rFonts w:ascii="Calibri" w:eastAsia="Calibri" w:hAnsi="Calibri" w:cs="Calibri"/>
-          <w:spacing w:val="2"/>
-          <w:kern w:val="144"/>
-          <w:highlight w:val="yellow"/>
-        </w:rPr>
-        <w:t>(</w:t>
-      </w:r>
-      <w:proofErr w:type="spellStart"/>
-      <w:r>
-        <w:rPr>
-          <w:rFonts w:ascii="Calibri" w:eastAsia="Calibri" w:hAnsi="Calibri" w:cs="Calibri"/>
-          <w:spacing w:val="2"/>
-          <w:kern w:val="144"/>
-          <w:highlight w:val="yellow"/>
-        </w:rPr>
-        <w:t>school</w:t>
-      </w:r>
-      <w:proofErr w:type="spellEnd"/>
-      <w:r>
-        <w:rPr>
-          <w:rFonts w:ascii="Calibri" w:eastAsia="Calibri" w:hAnsi="Calibri" w:cs="Calibri"/>
-          <w:spacing w:val="2"/>
-          <w:kern w:val="144"/>
-          <w:highlight w:val="yellow"/>
-        </w:rPr>
-        <w:t>["</w:t>
-      </w:r>
-      <w:proofErr w:type="spellStart"/>
-      <w:r>
-        <w:rPr>
-          <w:rFonts w:ascii="Calibri" w:eastAsia="Calibri" w:hAnsi="Calibri" w:cs="Calibri"/>
-          <w:spacing w:val="2"/>
-          <w:kern w:val="144"/>
-          <w:highlight w:val="yellow"/>
-        </w:rPr>
-        <w:t>city</w:t>
-      </w:r>
-      <w:proofErr w:type="spellEnd"/>
-      <w:r>
-        <w:rPr>
-          <w:rFonts w:ascii="Calibri" w:eastAsia="Calibri" w:hAnsi="Calibri" w:cs="Calibri"/>
-          <w:spacing w:val="2"/>
-          <w:kern w:val="144"/>
-          <w:highlight w:val="yellow"/>
-        </w:rPr>
-        <w:t xml:space="preserve">”] | </w:t>
-      </w:r>
-      <w:proofErr w:type="spellStart"/>
-      <w:r>
-        <w:rPr>
-          <w:rFonts w:ascii="Calibri" w:eastAsia="Calibri" w:hAnsi="Calibri" w:cs="Calibri"/>
-          <w:spacing w:val="2"/>
-          <w:kern w:val="144"/>
-          <w:highlight w:val="yellow"/>
-        </w:rPr>
-        <w:t>lower</w:t>
-      </w:r>
-      <w:proofErr w:type="spellEnd"/>
-      <w:r>
-        <w:rPr>
-          <w:rFonts w:ascii="Calibri" w:eastAsia="Calibri" w:hAnsi="Calibri" w:cs="Calibri"/>
-          <w:spacing w:val="2"/>
-          <w:kern w:val="144"/>
-          <w:highlight w:val="yellow"/>
-        </w:rPr>
-        <w:t xml:space="preserve">) }}/{{ </w:t>
-      </w:r>
-      <w:proofErr w:type="spellStart"/>
-      <w:r>
-        <w:rPr>
-          <w:rFonts w:ascii="Calibri" w:eastAsia="Calibri" w:hAnsi="Calibri" w:cs="Calibri"/>
-          <w:spacing w:val="2"/>
-          <w:kern w:val="144"/>
-          <w:highlight w:val="yellow"/>
-        </w:rPr>
-        <w:t>school</w:t>
-      </w:r>
-      <w:proofErr w:type="spellEnd"/>
-      <w:r>
-        <w:rPr>
-          <w:rFonts w:ascii="Calibri" w:eastAsia="Calibri" w:hAnsi="Calibri" w:cs="Calibri"/>
-          <w:spacing w:val="2"/>
-          <w:kern w:val="144"/>
-          <w:highlight w:val="yellow"/>
-        </w:rPr>
-        <w:t>["</w:t>
-      </w:r>
-      <w:proofErr w:type="spellStart"/>
-      <w:r>
-        <w:rPr>
-          <w:rFonts w:ascii="Calibri" w:eastAsia="Calibri" w:hAnsi="Calibri" w:cs="Calibri"/>
-          <w:spacing w:val="2"/>
-          <w:kern w:val="144"/>
-          <w:highlight w:val="yellow"/>
-        </w:rPr>
-        <w:t>state</w:t>
-      </w:r>
-      <w:proofErr w:type="spellEnd"/>
-      <w:r>
-        <w:rPr>
-          <w:rFonts w:ascii="Calibri" w:eastAsia="Calibri" w:hAnsi="Calibri" w:cs="Calibri"/>
-          <w:spacing w:val="2"/>
-          <w:kern w:val="144"/>
-          <w:highlight w:val="yellow"/>
-        </w:rPr>
-        <w:t>”] }},</w:t>
-      </w:r>
-      <w:r>
-        <w:rPr>
-          <w:rFonts w:ascii="Calibri" w:eastAsia="Calibri" w:hAnsi="Calibri" w:cs="Calibri"/>
-          <w:spacing w:val="2"/>
-          <w:kern w:val="144"/>
-        </w:rPr>
-        <w:t xml:space="preserve"> doravante denominado simplesmente </w:t>
+        </w:rPr>
+        <w:t>{{ school["legal_name”] | upper }},</w:t>
+      </w:r>
+      <w:r>
+        <w:rPr>
+          <w:rFonts w:ascii="Calibri" w:eastAsia="Calibri" w:hAnsi="Calibri" w:cs="Calibri"/>
+          <w:spacing w:val="2"/>
+          <w:kern w:val="144"/>
+        </w:rPr>
+        <w:t xml:space="preserve"> pessoa jurídica de direito privado, inscrita no CNPJ sob n° {{ school["cnpj”] }}, com sede em {{ title_case( school["street”] | lower) }}, nº {{ school["street_number”] }}, {% if school["unit”] %} {{ title_case(school["unit”] | lower) }}, {% endif %} bairro {{ title_case(school["neighborhood”] | lower) }}, CEP {{ school["zip”] }}, na cidade de {{ title_case(school["city”] | lower) }}/{{ school["state”] }}, doravante denominado simplesmente </w:t>
       </w:r>
       <w:r>
         <w:rPr>
@@ -878,7 +109,6 @@
           <w:rFonts w:ascii="Calibri" w:eastAsia="Calibri" w:hAnsi="Calibri" w:cs="Calibri"/>
           <w:spacing w:val="2"/>
           <w:kern w:val="144"/>
-          <w:highlight w:val="cyan"/>
           <w:lang w:val="en-US"/>
         </w:rPr>
         <w:t>{%p for item in workers %}</w:t>
@@ -902,914 +132,18 @@
           <w:b/>
           <w:spacing w:val="2"/>
           <w:kern w:val="144"/>
-          <w:highlight w:val="yellow"/>
           <w:lang w:val="en-US"/>
         </w:rPr>
-        <w:t xml:space="preserve">{{ </w:t>
-      </w:r>
-      <w:proofErr w:type="spellStart"/>
-      <w:r>
-        <w:rPr>
-          <w:rFonts w:ascii="Calibri" w:eastAsia="Calibri" w:hAnsi="Calibri" w:cs="Calibri"/>
-          <w:b/>
-          <w:spacing w:val="2"/>
-          <w:kern w:val="144"/>
-          <w:highlight w:val="yellow"/>
+        <w:t>{{ item.name.text | upper }},</w:t>
+      </w:r>
+      <w:r>
+        <w:rPr>
+          <w:rFonts w:ascii="Calibri" w:eastAsia="Calibri" w:hAnsi="Calibri" w:cs="Calibri"/>
+          <w:spacing w:val="2"/>
+          <w:kern w:val="144"/>
           <w:lang w:val="en-US"/>
         </w:rPr>
-        <w:t>item.name.text</w:t>
-      </w:r>
-      <w:proofErr w:type="spellEnd"/>
-      <w:r>
-        <w:rPr>
-          <w:rFonts w:ascii="Calibri" w:eastAsia="Calibri" w:hAnsi="Calibri" w:cs="Calibri"/>
-          <w:b/>
-          <w:spacing w:val="2"/>
-          <w:kern w:val="144"/>
-          <w:highlight w:val="yellow"/>
-          <w:lang w:val="en-US"/>
-        </w:rPr>
-        <w:t xml:space="preserve"> | upper }},</w:t>
-      </w:r>
-      <w:r>
-        <w:rPr>
-          <w:rFonts w:ascii="Calibri" w:eastAsia="Calibri" w:hAnsi="Calibri" w:cs="Calibri"/>
-          <w:spacing w:val="2"/>
-          <w:kern w:val="144"/>
-          <w:lang w:val="en-US"/>
-        </w:rPr>
-        <w:t xml:space="preserve"> </w:t>
-      </w:r>
-      <w:r>
-        <w:rPr>
-          <w:rFonts w:ascii="Calibri" w:eastAsia="Calibri" w:hAnsi="Calibri" w:cs="Calibri"/>
-          <w:spacing w:val="2"/>
-          <w:kern w:val="144"/>
-          <w:highlight w:val="yellow"/>
-          <w:lang w:val="en-US"/>
-        </w:rPr>
-        <w:t xml:space="preserve">{{ </w:t>
-      </w:r>
-      <w:proofErr w:type="spellStart"/>
-      <w:r>
-        <w:rPr>
-          <w:rFonts w:ascii="Calibri" w:eastAsia="Calibri" w:hAnsi="Calibri" w:cs="Calibri"/>
-          <w:spacing w:val="2"/>
-          <w:kern w:val="144"/>
-          <w:highlight w:val="yellow"/>
-          <w:lang w:val="en-US"/>
-        </w:rPr>
-        <w:t>item.nationality</w:t>
-      </w:r>
-      <w:proofErr w:type="spellEnd"/>
-      <w:r>
-        <w:rPr>
-          <w:rFonts w:ascii="Calibri" w:eastAsia="Calibri" w:hAnsi="Calibri" w:cs="Calibri"/>
-          <w:spacing w:val="2"/>
-          <w:kern w:val="144"/>
-          <w:highlight w:val="yellow"/>
-          <w:lang w:val="en-US"/>
-        </w:rPr>
-        <w:t xml:space="preserve"> | lower }}, {{ </w:t>
-      </w:r>
-      <w:proofErr w:type="spellStart"/>
-      <w:r>
-        <w:rPr>
-          <w:rFonts w:ascii="Calibri" w:eastAsia="Calibri" w:hAnsi="Calibri" w:cs="Calibri"/>
-          <w:spacing w:val="2"/>
-          <w:kern w:val="144"/>
-          <w:highlight w:val="yellow"/>
-          <w:lang w:val="en-US"/>
-        </w:rPr>
-        <w:t>item.marital_status</w:t>
-      </w:r>
-      <w:proofErr w:type="spellEnd"/>
-      <w:r>
-        <w:rPr>
-          <w:rFonts w:ascii="Calibri" w:eastAsia="Calibri" w:hAnsi="Calibri" w:cs="Calibri"/>
-          <w:spacing w:val="2"/>
-          <w:kern w:val="144"/>
-          <w:highlight w:val="yellow"/>
-          <w:lang w:val="en-US"/>
-        </w:rPr>
-        <w:t xml:space="preserve"> | lower}},</w:t>
-      </w:r>
-      <w:r>
-        <w:rPr>
-          <w:rFonts w:ascii="Calibri" w:eastAsia="Calibri" w:hAnsi="Calibri" w:cs="Calibri"/>
-          <w:spacing w:val="2"/>
-          <w:kern w:val="144"/>
-          <w:lang w:val="en-US"/>
-        </w:rPr>
-        <w:t xml:space="preserve"> </w:t>
-      </w:r>
-      <w:proofErr w:type="spellStart"/>
-      <w:r>
-        <w:rPr>
-          <w:rFonts w:ascii="Calibri" w:eastAsia="Calibri" w:hAnsi="Calibri" w:cs="Calibri"/>
-          <w:spacing w:val="2"/>
-          <w:kern w:val="144"/>
-          <w:lang w:val="en-US"/>
-        </w:rPr>
-        <w:t>inscrito</w:t>
-      </w:r>
-      <w:proofErr w:type="spellEnd"/>
-      <w:r>
-        <w:rPr>
-          <w:rFonts w:ascii="Calibri" w:eastAsia="Calibri" w:hAnsi="Calibri" w:cs="Calibri"/>
-          <w:spacing w:val="2"/>
-          <w:kern w:val="144"/>
-          <w:lang w:val="en-US"/>
-        </w:rPr>
-        <w:t xml:space="preserve">(a) no CPF sob o n.º </w:t>
-      </w:r>
-      <w:r>
-        <w:rPr>
-          <w:rFonts w:ascii="Calibri" w:eastAsia="Calibri" w:hAnsi="Calibri" w:cs="Calibri"/>
-          <w:spacing w:val="2"/>
-          <w:kern w:val="144"/>
-          <w:highlight w:val="yellow"/>
-          <w:lang w:val="en-US"/>
-        </w:rPr>
-        <w:t xml:space="preserve">{{ </w:t>
-      </w:r>
-      <w:proofErr w:type="spellStart"/>
-      <w:r>
-        <w:rPr>
-          <w:rFonts w:ascii="Calibri" w:eastAsia="Calibri" w:hAnsi="Calibri" w:cs="Calibri"/>
-          <w:spacing w:val="2"/>
-          <w:kern w:val="144"/>
-          <w:highlight w:val="yellow"/>
-          <w:lang w:val="en-US"/>
-        </w:rPr>
-        <w:t>item.cpf</w:t>
-      </w:r>
-      <w:proofErr w:type="spellEnd"/>
-      <w:r>
-        <w:rPr>
-          <w:rFonts w:ascii="Calibri" w:eastAsia="Calibri" w:hAnsi="Calibri" w:cs="Calibri"/>
-          <w:spacing w:val="2"/>
-          <w:kern w:val="144"/>
-          <w:highlight w:val="yellow"/>
-          <w:lang w:val="en-US"/>
-        </w:rPr>
-        <w:t xml:space="preserve"> }}</w:t>
-      </w:r>
-      <w:r>
-        <w:rPr>
-          <w:rFonts w:ascii="Calibri" w:eastAsia="Calibri" w:hAnsi="Calibri" w:cs="Calibri"/>
-          <w:spacing w:val="2"/>
-          <w:kern w:val="144"/>
-          <w:lang w:val="en-US"/>
-        </w:rPr>
-        <w:t xml:space="preserve"> e no RG sob o n.º </w:t>
-      </w:r>
-      <w:r>
-        <w:rPr>
-          <w:rFonts w:ascii="Calibri" w:eastAsia="Calibri" w:hAnsi="Calibri" w:cs="Calibri"/>
-          <w:spacing w:val="2"/>
-          <w:kern w:val="144"/>
-          <w:highlight w:val="yellow"/>
-          <w:lang w:val="en-US"/>
-        </w:rPr>
-        <w:t xml:space="preserve">{{ </w:t>
-      </w:r>
-      <w:proofErr w:type="spellStart"/>
-      <w:r>
-        <w:rPr>
-          <w:rFonts w:ascii="Calibri" w:eastAsia="Calibri" w:hAnsi="Calibri" w:cs="Calibri"/>
-          <w:spacing w:val="2"/>
-          <w:kern w:val="144"/>
-          <w:highlight w:val="yellow"/>
-          <w:lang w:val="en-US"/>
-        </w:rPr>
-        <w:t>item.rg</w:t>
-      </w:r>
-      <w:proofErr w:type="spellEnd"/>
-      <w:r>
-        <w:rPr>
-          <w:rFonts w:ascii="Calibri" w:eastAsia="Calibri" w:hAnsi="Calibri" w:cs="Calibri"/>
-          <w:spacing w:val="2"/>
-          <w:kern w:val="144"/>
-          <w:highlight w:val="yellow"/>
-          <w:lang w:val="en-US"/>
-        </w:rPr>
-        <w:t xml:space="preserve"> }},</w:t>
-      </w:r>
-      <w:r>
-        <w:rPr>
-          <w:rFonts w:ascii="Calibri" w:eastAsia="Calibri" w:hAnsi="Calibri" w:cs="Calibri"/>
-          <w:spacing w:val="2"/>
-          <w:kern w:val="144"/>
-          <w:lang w:val="en-US"/>
-        </w:rPr>
-        <w:t xml:space="preserve"> CTPS nº </w:t>
-      </w:r>
-      <w:r>
-        <w:rPr>
-          <w:rFonts w:ascii="Calibri" w:eastAsia="Calibri" w:hAnsi="Calibri" w:cs="Calibri"/>
-          <w:spacing w:val="2"/>
-          <w:kern w:val="144"/>
-          <w:highlight w:val="yellow"/>
-          <w:lang w:val="en-US"/>
-        </w:rPr>
-        <w:t xml:space="preserve">{{ </w:t>
-      </w:r>
-      <w:proofErr w:type="spellStart"/>
-      <w:r>
-        <w:rPr>
-          <w:rFonts w:ascii="Calibri" w:eastAsia="Calibri" w:hAnsi="Calibri" w:cs="Calibri"/>
-          <w:spacing w:val="2"/>
-          <w:kern w:val="144"/>
-          <w:highlight w:val="yellow"/>
-          <w:lang w:val="en-US"/>
-        </w:rPr>
-        <w:t>item.ctps</w:t>
-      </w:r>
-      <w:proofErr w:type="spellEnd"/>
-      <w:r>
-        <w:rPr>
-          <w:rFonts w:ascii="Calibri" w:eastAsia="Calibri" w:hAnsi="Calibri" w:cs="Calibri"/>
-          <w:spacing w:val="2"/>
-          <w:kern w:val="144"/>
-          <w:highlight w:val="yellow"/>
-          <w:lang w:val="en-US"/>
-        </w:rPr>
-        <w:t xml:space="preserve"> }}</w:t>
-      </w:r>
-      <w:r>
-        <w:rPr>
-          <w:rFonts w:ascii="Calibri" w:eastAsia="Calibri" w:hAnsi="Calibri" w:cs="Calibri"/>
-          <w:spacing w:val="2"/>
-          <w:kern w:val="144"/>
-          <w:lang w:val="en-US"/>
-        </w:rPr>
-        <w:t xml:space="preserve">, </w:t>
-      </w:r>
-      <w:proofErr w:type="spellStart"/>
-      <w:r>
-        <w:rPr>
-          <w:rFonts w:ascii="Calibri" w:eastAsia="Calibri" w:hAnsi="Calibri" w:cs="Calibri"/>
-          <w:spacing w:val="2"/>
-          <w:kern w:val="144"/>
-          <w:lang w:val="en-US"/>
-        </w:rPr>
-        <w:t>Série</w:t>
-      </w:r>
-      <w:proofErr w:type="spellEnd"/>
-      <w:r>
-        <w:rPr>
-          <w:rFonts w:ascii="Calibri" w:eastAsia="Calibri" w:hAnsi="Calibri" w:cs="Calibri"/>
-          <w:spacing w:val="2"/>
-          <w:kern w:val="144"/>
-          <w:lang w:val="en-US"/>
-        </w:rPr>
-        <w:t xml:space="preserve"> </w:t>
-      </w:r>
-      <w:r>
-        <w:rPr>
-          <w:rFonts w:ascii="Calibri" w:eastAsia="Calibri" w:hAnsi="Calibri" w:cs="Calibri"/>
-          <w:spacing w:val="2"/>
-          <w:kern w:val="144"/>
-          <w:highlight w:val="yellow"/>
-          <w:lang w:val="en-US"/>
-        </w:rPr>
-        <w:t xml:space="preserve">{{ </w:t>
-      </w:r>
-      <w:proofErr w:type="spellStart"/>
-      <w:r>
-        <w:rPr>
-          <w:rFonts w:ascii="Calibri" w:eastAsia="Calibri" w:hAnsi="Calibri" w:cs="Calibri"/>
-          <w:spacing w:val="2"/>
-          <w:kern w:val="144"/>
-          <w:highlight w:val="yellow"/>
-          <w:lang w:val="en-US"/>
-        </w:rPr>
-        <w:t>item.serie</w:t>
-      </w:r>
-      <w:proofErr w:type="spellEnd"/>
-      <w:r>
-        <w:rPr>
-          <w:rFonts w:ascii="Calibri" w:eastAsia="Calibri" w:hAnsi="Calibri" w:cs="Calibri"/>
-          <w:spacing w:val="2"/>
-          <w:kern w:val="144"/>
-          <w:highlight w:val="yellow"/>
-          <w:lang w:val="en-US"/>
-        </w:rPr>
-        <w:t xml:space="preserve"> }},</w:t>
-      </w:r>
-      <w:r>
-        <w:rPr>
-          <w:rFonts w:ascii="Calibri" w:eastAsia="Calibri" w:hAnsi="Calibri" w:cs="Calibri"/>
-          <w:spacing w:val="2"/>
-          <w:kern w:val="144"/>
-          <w:lang w:val="en-US"/>
-        </w:rPr>
-        <w:t xml:space="preserve"> </w:t>
-      </w:r>
-      <w:r>
-        <w:rPr>
-          <w:rFonts w:ascii="Calibri" w:eastAsia="Calibri" w:hAnsi="Calibri" w:cs="Calibri"/>
-          <w:spacing w:val="2"/>
-          <w:kern w:val="144"/>
-          <w:highlight w:val="cyan"/>
-          <w:lang w:val="en-US"/>
-        </w:rPr>
-        <w:t xml:space="preserve">{% if </w:t>
-      </w:r>
-      <w:proofErr w:type="spellStart"/>
-      <w:r>
-        <w:rPr>
-          <w:rFonts w:ascii="Calibri" w:eastAsia="Calibri" w:hAnsi="Calibri" w:cs="Calibri"/>
-          <w:spacing w:val="2"/>
-          <w:kern w:val="144"/>
-          <w:highlight w:val="cyan"/>
-          <w:lang w:val="en-US"/>
-        </w:rPr>
-        <w:t>item.email</w:t>
-      </w:r>
-      <w:proofErr w:type="spellEnd"/>
-      <w:r>
-        <w:rPr>
-          <w:rFonts w:ascii="Calibri" w:eastAsia="Calibri" w:hAnsi="Calibri" w:cs="Calibri"/>
-          <w:spacing w:val="2"/>
-          <w:kern w:val="144"/>
-          <w:highlight w:val="cyan"/>
-          <w:lang w:val="en-US"/>
-        </w:rPr>
-        <w:t xml:space="preserve"> %}</w:t>
-      </w:r>
-      <w:r>
-        <w:rPr>
-          <w:rFonts w:ascii="Calibri" w:eastAsia="Calibri" w:hAnsi="Calibri" w:cs="Calibri"/>
-          <w:spacing w:val="2"/>
-          <w:kern w:val="144"/>
-          <w:highlight w:val="yellow"/>
-          <w:lang w:val="en-US"/>
-        </w:rPr>
-        <w:t xml:space="preserve">{{ </w:t>
-      </w:r>
-      <w:proofErr w:type="spellStart"/>
-      <w:r>
-        <w:rPr>
-          <w:rFonts w:ascii="Calibri" w:eastAsia="Calibri" w:hAnsi="Calibri" w:cs="Calibri"/>
-          <w:spacing w:val="2"/>
-          <w:kern w:val="144"/>
-          <w:highlight w:val="yellow"/>
-          <w:lang w:val="en-US"/>
-        </w:rPr>
-        <w:t>item.email</w:t>
-      </w:r>
-      <w:proofErr w:type="spellEnd"/>
-      <w:r>
-        <w:rPr>
-          <w:rFonts w:ascii="Calibri" w:eastAsia="Calibri" w:hAnsi="Calibri" w:cs="Calibri"/>
-          <w:spacing w:val="2"/>
-          <w:kern w:val="144"/>
-          <w:highlight w:val="yellow"/>
-          <w:lang w:val="en-US"/>
-        </w:rPr>
-        <w:t xml:space="preserve"> }},</w:t>
-      </w:r>
-      <w:r>
-        <w:rPr>
-          <w:rFonts w:ascii="Calibri" w:eastAsia="Calibri" w:hAnsi="Calibri" w:cs="Calibri"/>
-          <w:spacing w:val="2"/>
-          <w:kern w:val="144"/>
-          <w:lang w:val="en-US"/>
-        </w:rPr>
-        <w:t xml:space="preserve"> </w:t>
-      </w:r>
-      <w:r>
-        <w:rPr>
-          <w:rFonts w:ascii="Calibri" w:eastAsia="Calibri" w:hAnsi="Calibri" w:cs="Calibri"/>
-          <w:spacing w:val="2"/>
-          <w:kern w:val="144"/>
-          <w:highlight w:val="cyan"/>
-          <w:lang w:val="en-US"/>
-        </w:rPr>
-        <w:t xml:space="preserve">{% </w:t>
-      </w:r>
-      <w:proofErr w:type="spellStart"/>
-      <w:r>
-        <w:rPr>
-          <w:rFonts w:ascii="Calibri" w:eastAsia="Calibri" w:hAnsi="Calibri" w:cs="Calibri"/>
-          <w:spacing w:val="2"/>
-          <w:kern w:val="144"/>
-          <w:highlight w:val="cyan"/>
-          <w:lang w:val="en-US"/>
-        </w:rPr>
-        <w:t>endif</w:t>
-      </w:r>
-      <w:proofErr w:type="spellEnd"/>
-      <w:r>
-        <w:rPr>
-          <w:rFonts w:ascii="Calibri" w:eastAsia="Calibri" w:hAnsi="Calibri" w:cs="Calibri"/>
-          <w:spacing w:val="2"/>
-          <w:kern w:val="144"/>
-          <w:highlight w:val="cyan"/>
-          <w:lang w:val="en-US"/>
-        </w:rPr>
-        <w:t xml:space="preserve"> %}</w:t>
-      </w:r>
-      <w:proofErr w:type="spellStart"/>
-      <w:r>
-        <w:rPr>
-          <w:rFonts w:ascii="Calibri" w:eastAsia="Calibri" w:hAnsi="Calibri" w:cs="Calibri"/>
-          <w:spacing w:val="2"/>
-          <w:kern w:val="144"/>
-          <w:lang w:val="en-US"/>
-        </w:rPr>
-        <w:t>residente</w:t>
-      </w:r>
-      <w:proofErr w:type="spellEnd"/>
-      <w:r>
-        <w:rPr>
-          <w:rFonts w:ascii="Calibri" w:eastAsia="Calibri" w:hAnsi="Calibri" w:cs="Calibri"/>
-          <w:spacing w:val="2"/>
-          <w:kern w:val="144"/>
-          <w:lang w:val="en-US"/>
-        </w:rPr>
-        <w:t xml:space="preserve"> e </w:t>
-      </w:r>
-      <w:proofErr w:type="spellStart"/>
-      <w:r>
-        <w:rPr>
-          <w:rFonts w:ascii="Calibri" w:eastAsia="Calibri" w:hAnsi="Calibri" w:cs="Calibri"/>
-          <w:spacing w:val="2"/>
-          <w:kern w:val="144"/>
-          <w:lang w:val="en-US"/>
-        </w:rPr>
-        <w:t>domiciliado</w:t>
-      </w:r>
-      <w:proofErr w:type="spellEnd"/>
-      <w:r>
-        <w:rPr>
-          <w:rFonts w:ascii="Calibri" w:eastAsia="Calibri" w:hAnsi="Calibri" w:cs="Calibri"/>
-          <w:spacing w:val="2"/>
-          <w:kern w:val="144"/>
-          <w:lang w:val="en-US"/>
-        </w:rPr>
-        <w:t xml:space="preserve">(a) no </w:t>
-      </w:r>
-      <w:proofErr w:type="spellStart"/>
-      <w:r>
-        <w:rPr>
-          <w:rFonts w:ascii="Calibri" w:eastAsia="Calibri" w:hAnsi="Calibri" w:cs="Calibri"/>
-          <w:spacing w:val="2"/>
-          <w:kern w:val="144"/>
-          <w:lang w:val="en-US"/>
-        </w:rPr>
-        <w:t>endereço</w:t>
-      </w:r>
-      <w:proofErr w:type="spellEnd"/>
-      <w:r>
-        <w:rPr>
-          <w:rFonts w:ascii="Calibri" w:eastAsia="Calibri" w:hAnsi="Calibri" w:cs="Calibri"/>
-          <w:spacing w:val="2"/>
-          <w:kern w:val="144"/>
-          <w:lang w:val="en-US"/>
-        </w:rPr>
-        <w:t xml:space="preserve"> </w:t>
-      </w:r>
-      <w:r>
-        <w:rPr>
-          <w:rFonts w:ascii="Calibri" w:eastAsia="Calibri" w:hAnsi="Calibri" w:cs="Calibri"/>
-          <w:spacing w:val="2"/>
-          <w:kern w:val="144"/>
-          <w:highlight w:val="yellow"/>
-          <w:lang w:val="en-US"/>
-        </w:rPr>
-        <w:t xml:space="preserve">{{ </w:t>
-      </w:r>
-      <w:proofErr w:type="spellStart"/>
-      <w:r>
-        <w:rPr>
-          <w:rFonts w:ascii="Calibri" w:eastAsia="Calibri" w:hAnsi="Calibri" w:cs="Calibri"/>
-          <w:spacing w:val="2"/>
-          <w:kern w:val="144"/>
-          <w:highlight w:val="yellow"/>
-          <w:lang w:val="en-US"/>
-        </w:rPr>
-        <w:t>title_case</w:t>
-      </w:r>
-      <w:proofErr w:type="spellEnd"/>
-      <w:r>
-        <w:rPr>
-          <w:rFonts w:ascii="Calibri" w:eastAsia="Calibri" w:hAnsi="Calibri" w:cs="Calibri"/>
-          <w:spacing w:val="2"/>
-          <w:kern w:val="144"/>
-          <w:highlight w:val="yellow"/>
-          <w:lang w:val="en-US"/>
-        </w:rPr>
-        <w:t xml:space="preserve">( </w:t>
-      </w:r>
-      <w:proofErr w:type="spellStart"/>
-      <w:r>
-        <w:rPr>
-          <w:rFonts w:ascii="Calibri" w:eastAsia="Calibri" w:hAnsi="Calibri" w:cs="Calibri"/>
-          <w:spacing w:val="2"/>
-          <w:kern w:val="144"/>
-          <w:highlight w:val="yellow"/>
-          <w:lang w:val="en-US"/>
-        </w:rPr>
-        <w:t>item.address.street_name</w:t>
-      </w:r>
-      <w:proofErr w:type="spellEnd"/>
-      <w:r>
-        <w:rPr>
-          <w:rFonts w:ascii="Calibri" w:eastAsia="Calibri" w:hAnsi="Calibri" w:cs="Calibri"/>
-          <w:spacing w:val="2"/>
-          <w:kern w:val="144"/>
-          <w:highlight w:val="yellow"/>
-          <w:lang w:val="en-US"/>
-        </w:rPr>
-        <w:t xml:space="preserve"> | lower) }}</w:t>
-      </w:r>
-      <w:r>
-        <w:rPr>
-          <w:rFonts w:ascii="Calibri" w:eastAsia="Calibri" w:hAnsi="Calibri" w:cs="Calibri"/>
-          <w:spacing w:val="2"/>
-          <w:kern w:val="144"/>
-          <w:lang w:val="en-US"/>
-        </w:rPr>
-        <w:t xml:space="preserve">, n.º </w:t>
-      </w:r>
-      <w:r>
-        <w:rPr>
-          <w:rFonts w:ascii="Calibri" w:eastAsia="Calibri" w:hAnsi="Calibri" w:cs="Calibri"/>
-          <w:spacing w:val="2"/>
-          <w:kern w:val="144"/>
-          <w:highlight w:val="yellow"/>
-          <w:lang w:val="en-US"/>
-        </w:rPr>
-        <w:t xml:space="preserve">{{ </w:t>
-      </w:r>
-      <w:proofErr w:type="spellStart"/>
-      <w:r>
-        <w:rPr>
-          <w:rFonts w:ascii="Calibri" w:eastAsia="Calibri" w:hAnsi="Calibri" w:cs="Calibri"/>
-          <w:spacing w:val="2"/>
-          <w:kern w:val="144"/>
-          <w:highlight w:val="yellow"/>
-          <w:lang w:val="en-US"/>
-        </w:rPr>
-        <w:t>item.address.street_number</w:t>
-      </w:r>
-      <w:proofErr w:type="spellEnd"/>
-      <w:r>
-        <w:rPr>
-          <w:rFonts w:ascii="Calibri" w:eastAsia="Calibri" w:hAnsi="Calibri" w:cs="Calibri"/>
-          <w:spacing w:val="2"/>
-          <w:kern w:val="144"/>
-          <w:highlight w:val="yellow"/>
-          <w:lang w:val="en-US"/>
-        </w:rPr>
-        <w:t xml:space="preserve"> }}</w:t>
-      </w:r>
-      <w:r>
-        <w:rPr>
-          <w:rFonts w:ascii="Calibri" w:eastAsia="Calibri" w:hAnsi="Calibri" w:cs="Calibri"/>
-          <w:spacing w:val="2"/>
-          <w:kern w:val="144"/>
-          <w:lang w:val="en-US"/>
-        </w:rPr>
-        <w:t xml:space="preserve">, </w:t>
-      </w:r>
-      <w:r>
-        <w:rPr>
-          <w:rFonts w:ascii="Calibri" w:eastAsia="Calibri" w:hAnsi="Calibri" w:cs="Calibri"/>
-          <w:spacing w:val="2"/>
-          <w:kern w:val="144"/>
-          <w:highlight w:val="cyan"/>
-          <w:lang w:val="en-US"/>
-        </w:rPr>
-        <w:t xml:space="preserve">{% if </w:t>
-      </w:r>
-      <w:proofErr w:type="spellStart"/>
-      <w:r>
-        <w:rPr>
-          <w:rFonts w:ascii="Calibri" w:eastAsia="Calibri" w:hAnsi="Calibri" w:cs="Calibri"/>
-          <w:spacing w:val="2"/>
-          <w:kern w:val="144"/>
-          <w:highlight w:val="cyan"/>
-          <w:lang w:val="en-US"/>
-        </w:rPr>
-        <w:t>item.address.unit</w:t>
-      </w:r>
-      <w:proofErr w:type="spellEnd"/>
-      <w:r>
-        <w:rPr>
-          <w:rFonts w:ascii="Calibri" w:eastAsia="Calibri" w:hAnsi="Calibri" w:cs="Calibri"/>
-          <w:spacing w:val="2"/>
-          <w:kern w:val="144"/>
-          <w:highlight w:val="cyan"/>
-          <w:lang w:val="en-US"/>
-        </w:rPr>
-        <w:t xml:space="preserve"> %}</w:t>
-      </w:r>
-      <w:r>
-        <w:rPr>
-          <w:rFonts w:ascii="Calibri" w:eastAsia="Calibri" w:hAnsi="Calibri" w:cs="Calibri"/>
-          <w:spacing w:val="2"/>
-          <w:kern w:val="144"/>
-          <w:highlight w:val="yellow"/>
-          <w:lang w:val="en-US"/>
-        </w:rPr>
-        <w:t xml:space="preserve">{{ </w:t>
-      </w:r>
-      <w:proofErr w:type="spellStart"/>
-      <w:r>
-        <w:rPr>
-          <w:rFonts w:ascii="Calibri" w:eastAsia="Calibri" w:hAnsi="Calibri" w:cs="Calibri"/>
-          <w:spacing w:val="2"/>
-          <w:kern w:val="144"/>
-          <w:highlight w:val="yellow"/>
-          <w:lang w:val="en-US"/>
-        </w:rPr>
-        <w:t>title_case</w:t>
-      </w:r>
-      <w:proofErr w:type="spellEnd"/>
-      <w:r>
-        <w:rPr>
-          <w:rFonts w:ascii="Calibri" w:eastAsia="Calibri" w:hAnsi="Calibri" w:cs="Calibri"/>
-          <w:spacing w:val="2"/>
-          <w:kern w:val="144"/>
-          <w:highlight w:val="yellow"/>
-          <w:lang w:val="en-US"/>
-        </w:rPr>
-        <w:t>(</w:t>
-      </w:r>
-      <w:proofErr w:type="spellStart"/>
-      <w:r>
-        <w:rPr>
-          <w:rFonts w:ascii="Calibri" w:eastAsia="Calibri" w:hAnsi="Calibri" w:cs="Calibri"/>
-          <w:spacing w:val="2"/>
-          <w:kern w:val="144"/>
-          <w:highlight w:val="yellow"/>
-          <w:lang w:val="en-US"/>
-        </w:rPr>
-        <w:t>item.address.unit</w:t>
-      </w:r>
-      <w:proofErr w:type="spellEnd"/>
-      <w:r>
-        <w:rPr>
-          <w:rFonts w:ascii="Calibri" w:eastAsia="Calibri" w:hAnsi="Calibri" w:cs="Calibri"/>
-          <w:spacing w:val="2"/>
-          <w:kern w:val="144"/>
-          <w:highlight w:val="yellow"/>
-          <w:lang w:val="en-US"/>
-        </w:rPr>
-        <w:t xml:space="preserve"> | lower) }}</w:t>
-      </w:r>
-      <w:r>
-        <w:rPr>
-          <w:rFonts w:ascii="Calibri" w:eastAsia="Calibri" w:hAnsi="Calibri" w:cs="Calibri"/>
-          <w:spacing w:val="2"/>
-          <w:kern w:val="144"/>
-          <w:lang w:val="en-US"/>
-        </w:rPr>
-        <w:t xml:space="preserve">, </w:t>
-      </w:r>
-      <w:r>
-        <w:rPr>
-          <w:rFonts w:ascii="Calibri" w:eastAsia="Calibri" w:hAnsi="Calibri" w:cs="Calibri"/>
-          <w:spacing w:val="2"/>
-          <w:kern w:val="144"/>
-          <w:highlight w:val="cyan"/>
-          <w:lang w:val="en-US"/>
-        </w:rPr>
-        <w:t xml:space="preserve">{% </w:t>
-      </w:r>
-      <w:proofErr w:type="spellStart"/>
-      <w:r>
-        <w:rPr>
-          <w:rFonts w:ascii="Calibri" w:eastAsia="Calibri" w:hAnsi="Calibri" w:cs="Calibri"/>
-          <w:spacing w:val="2"/>
-          <w:kern w:val="144"/>
-          <w:highlight w:val="cyan"/>
-          <w:lang w:val="en-US"/>
-        </w:rPr>
-        <w:t>endif</w:t>
-      </w:r>
-      <w:proofErr w:type="spellEnd"/>
-      <w:r>
-        <w:rPr>
-          <w:rFonts w:ascii="Calibri" w:eastAsia="Calibri" w:hAnsi="Calibri" w:cs="Calibri"/>
-          <w:spacing w:val="2"/>
-          <w:kern w:val="144"/>
-          <w:highlight w:val="cyan"/>
-          <w:lang w:val="en-US"/>
-        </w:rPr>
-        <w:t xml:space="preserve"> %}</w:t>
-      </w:r>
-      <w:proofErr w:type="spellStart"/>
-      <w:r>
-        <w:rPr>
-          <w:rFonts w:ascii="Calibri" w:eastAsia="Calibri" w:hAnsi="Calibri" w:cs="Calibri"/>
-          <w:spacing w:val="2"/>
-          <w:kern w:val="144"/>
-          <w:lang w:val="en-US"/>
-        </w:rPr>
-        <w:t>Bairro</w:t>
-      </w:r>
-      <w:proofErr w:type="spellEnd"/>
-      <w:r>
-        <w:rPr>
-          <w:rFonts w:ascii="Calibri" w:eastAsia="Calibri" w:hAnsi="Calibri" w:cs="Calibri"/>
-          <w:spacing w:val="2"/>
-          <w:kern w:val="144"/>
-          <w:lang w:val="en-US"/>
-        </w:rPr>
-        <w:t xml:space="preserve"> </w:t>
-      </w:r>
-      <w:r>
-        <w:rPr>
-          <w:rFonts w:ascii="Calibri" w:eastAsia="Calibri" w:hAnsi="Calibri" w:cs="Calibri"/>
-          <w:spacing w:val="2"/>
-          <w:kern w:val="144"/>
-          <w:highlight w:val="yellow"/>
-          <w:lang w:val="en-US"/>
-        </w:rPr>
-        <w:t xml:space="preserve">{{ </w:t>
-      </w:r>
-      <w:proofErr w:type="spellStart"/>
-      <w:r>
-        <w:rPr>
-          <w:rFonts w:ascii="Calibri" w:eastAsia="Calibri" w:hAnsi="Calibri" w:cs="Calibri"/>
-          <w:spacing w:val="2"/>
-          <w:kern w:val="144"/>
-          <w:highlight w:val="yellow"/>
-          <w:lang w:val="en-US"/>
-        </w:rPr>
-        <w:t>title_case</w:t>
-      </w:r>
-      <w:proofErr w:type="spellEnd"/>
-      <w:r>
-        <w:rPr>
-          <w:rFonts w:ascii="Calibri" w:eastAsia="Calibri" w:hAnsi="Calibri" w:cs="Calibri"/>
-          <w:spacing w:val="2"/>
-          <w:kern w:val="144"/>
-          <w:highlight w:val="yellow"/>
-          <w:lang w:val="en-US"/>
-        </w:rPr>
-        <w:t>(</w:t>
-      </w:r>
-      <w:proofErr w:type="spellStart"/>
-      <w:r>
-        <w:rPr>
-          <w:rFonts w:ascii="Calibri" w:eastAsia="Calibri" w:hAnsi="Calibri" w:cs="Calibri"/>
-          <w:spacing w:val="2"/>
-          <w:kern w:val="144"/>
-          <w:highlight w:val="yellow"/>
-          <w:lang w:val="en-US"/>
-        </w:rPr>
-        <w:t>item.address.neighborhood</w:t>
-      </w:r>
-      <w:proofErr w:type="spellEnd"/>
-      <w:r>
-        <w:rPr>
-          <w:rFonts w:ascii="Calibri" w:eastAsia="Calibri" w:hAnsi="Calibri" w:cs="Calibri"/>
-          <w:spacing w:val="2"/>
-          <w:kern w:val="144"/>
-          <w:highlight w:val="yellow"/>
-          <w:lang w:val="en-US"/>
-        </w:rPr>
-        <w:t xml:space="preserve"> | lower) }}, {{ </w:t>
-      </w:r>
-      <w:proofErr w:type="spellStart"/>
-      <w:r>
-        <w:rPr>
-          <w:rFonts w:ascii="Calibri" w:eastAsia="Calibri" w:hAnsi="Calibri" w:cs="Calibri"/>
-          <w:spacing w:val="2"/>
-          <w:kern w:val="144"/>
-          <w:highlight w:val="yellow"/>
-          <w:lang w:val="en-US"/>
-        </w:rPr>
-        <w:t>title_case</w:t>
-      </w:r>
-      <w:proofErr w:type="spellEnd"/>
-      <w:r>
-        <w:rPr>
-          <w:rFonts w:ascii="Calibri" w:eastAsia="Calibri" w:hAnsi="Calibri" w:cs="Calibri"/>
-          <w:spacing w:val="2"/>
-          <w:kern w:val="144"/>
-          <w:highlight w:val="yellow"/>
-          <w:lang w:val="en-US"/>
-        </w:rPr>
-        <w:t>(</w:t>
-      </w:r>
-      <w:proofErr w:type="spellStart"/>
-      <w:r>
-        <w:rPr>
-          <w:rFonts w:ascii="Calibri" w:eastAsia="Calibri" w:hAnsi="Calibri" w:cs="Calibri"/>
-          <w:spacing w:val="2"/>
-          <w:kern w:val="144"/>
-          <w:highlight w:val="yellow"/>
-          <w:lang w:val="en-US"/>
-        </w:rPr>
-        <w:t>item.address.city</w:t>
-      </w:r>
-      <w:proofErr w:type="spellEnd"/>
-      <w:r>
-        <w:rPr>
-          <w:rFonts w:ascii="Calibri" w:eastAsia="Calibri" w:hAnsi="Calibri" w:cs="Calibri"/>
-          <w:spacing w:val="2"/>
-          <w:kern w:val="144"/>
-          <w:highlight w:val="yellow"/>
-          <w:lang w:val="en-US"/>
-        </w:rPr>
-        <w:t xml:space="preserve"> | lower) }}/{{ </w:t>
-      </w:r>
-      <w:proofErr w:type="spellStart"/>
-      <w:r>
-        <w:rPr>
-          <w:rFonts w:ascii="Calibri" w:eastAsia="Calibri" w:hAnsi="Calibri" w:cs="Calibri"/>
-          <w:spacing w:val="2"/>
-          <w:kern w:val="144"/>
-          <w:highlight w:val="yellow"/>
-          <w:lang w:val="en-US"/>
-        </w:rPr>
-        <w:t>item.address.state</w:t>
-      </w:r>
-      <w:proofErr w:type="spellEnd"/>
-      <w:r>
-        <w:rPr>
-          <w:rFonts w:ascii="Calibri" w:eastAsia="Calibri" w:hAnsi="Calibri" w:cs="Calibri"/>
-          <w:spacing w:val="2"/>
-          <w:kern w:val="144"/>
-          <w:highlight w:val="yellow"/>
-          <w:lang w:val="en-US"/>
-        </w:rPr>
-        <w:t xml:space="preserve"> }}</w:t>
-      </w:r>
-      <w:r>
-        <w:rPr>
-          <w:rFonts w:ascii="Calibri" w:eastAsia="Calibri" w:hAnsi="Calibri" w:cs="Calibri"/>
-          <w:spacing w:val="2"/>
-          <w:kern w:val="144"/>
-          <w:lang w:val="en-US"/>
-        </w:rPr>
-        <w:t xml:space="preserve">, CEP </w:t>
-      </w:r>
-      <w:r>
-        <w:rPr>
-          <w:rFonts w:ascii="Calibri" w:eastAsia="Calibri" w:hAnsi="Calibri" w:cs="Calibri"/>
-          <w:spacing w:val="2"/>
-          <w:kern w:val="144"/>
-          <w:highlight w:val="yellow"/>
-          <w:lang w:val="en-US"/>
-        </w:rPr>
-        <w:t>{{ item.address.zip }}</w:t>
-      </w:r>
-      <w:r>
-        <w:rPr>
-          <w:rFonts w:ascii="Calibri" w:eastAsia="Calibri" w:hAnsi="Calibri" w:cs="Calibri"/>
-          <w:spacing w:val="2"/>
-          <w:kern w:val="144"/>
-          <w:lang w:val="en-US"/>
-        </w:rPr>
-        <w:t xml:space="preserve">, </w:t>
-      </w:r>
-      <w:proofErr w:type="spellStart"/>
-      <w:r>
-        <w:rPr>
-          <w:rFonts w:ascii="Calibri" w:eastAsia="Calibri" w:hAnsi="Calibri" w:cs="Calibri"/>
-          <w:spacing w:val="2"/>
-          <w:kern w:val="144"/>
-          <w:lang w:val="en-US"/>
-        </w:rPr>
-        <w:t>doravante</w:t>
-      </w:r>
-      <w:proofErr w:type="spellEnd"/>
-      <w:r>
-        <w:rPr>
-          <w:rFonts w:ascii="Calibri" w:eastAsia="Calibri" w:hAnsi="Calibri" w:cs="Calibri"/>
-          <w:spacing w:val="2"/>
-          <w:kern w:val="144"/>
-          <w:lang w:val="en-US"/>
-        </w:rPr>
-        <w:t xml:space="preserve"> </w:t>
-      </w:r>
-      <w:proofErr w:type="spellStart"/>
-      <w:r>
-        <w:rPr>
-          <w:rFonts w:ascii="Calibri" w:eastAsia="Calibri" w:hAnsi="Calibri" w:cs="Calibri"/>
-          <w:spacing w:val="2"/>
-          <w:kern w:val="144"/>
-          <w:lang w:val="en-US"/>
-        </w:rPr>
-        <w:t>denominado</w:t>
-      </w:r>
-      <w:proofErr w:type="spellEnd"/>
-      <w:r>
-        <w:rPr>
-          <w:rFonts w:ascii="Calibri" w:eastAsia="Calibri" w:hAnsi="Calibri" w:cs="Calibri"/>
-          <w:spacing w:val="2"/>
-          <w:kern w:val="144"/>
-          <w:lang w:val="en-US"/>
-        </w:rPr>
-        <w:t xml:space="preserve">(a) </w:t>
+        <w:t xml:space="preserve"> {{ item.nationality | lower }}, {{ item.marital_status | lower}}, inscrito(a) no CPF sob o n.º {{ item.cpf }} e no RG sob o n.º {{ item.rg }}, CTPS nº {{ item.ctps }}, Série {{ item.serie }}, {% if item.email %}{{ item.email }}, {% endif %}residente e domiciliado(a) no endereço {{ title_case( item.address.street_name | lower) }}, n.º {{ item.address.street_number }}, {% if item.address.unit %}{{ title_case(item.address.unit | lower) }}, {% endif %}Bairro {{ title_case(item.address.neighborhood | lower) }}, {{ title_case(item.address.city | lower) }}/{{ item.address.state }}, CEP {{ item.address.zip }}, doravante denominado(a) </w:t>
       </w:r>
       <w:r>
         <w:rPr>
@@ -1838,29 +172,8 @@
           <w:rFonts w:ascii="Calibri" w:eastAsia="Calibri" w:hAnsi="Calibri" w:cs="Calibri"/>
           <w:spacing w:val="2"/>
           <w:kern w:val="144"/>
-          <w:highlight w:val="cyan"/>
-        </w:rPr>
-        <w:t xml:space="preserve">{%p </w:t>
-      </w:r>
-      <w:proofErr w:type="spellStart"/>
-      <w:r>
-        <w:rPr>
-          <w:rFonts w:ascii="Calibri" w:eastAsia="Calibri" w:hAnsi="Calibri" w:cs="Calibri"/>
-          <w:spacing w:val="2"/>
-          <w:kern w:val="144"/>
-          <w:highlight w:val="cyan"/>
-        </w:rPr>
-        <w:t>endfor</w:t>
-      </w:r>
-      <w:proofErr w:type="spellEnd"/>
-      <w:r>
-        <w:rPr>
-          <w:rFonts w:ascii="Calibri" w:eastAsia="Calibri" w:hAnsi="Calibri" w:cs="Calibri"/>
-          <w:spacing w:val="2"/>
-          <w:kern w:val="144"/>
-          <w:highlight w:val="cyan"/>
-        </w:rPr>
-        <w:t xml:space="preserve"> %}</w:t>
+        </w:rPr>
+        <w:t>{%p endfor %}</w:t>
       </w:r>
     </w:p>
     <w:p>
@@ -2055,17 +368,7 @@
           <w:spacing w:val="2"/>
           <w:kern w:val="144"/>
         </w:rPr>
-        <w:t xml:space="preserve"> entre si, por justo</w:t>
-      </w:r>
-      <w:bookmarkStart w:id="0" w:name="_GoBack"/>
-      <w:bookmarkEnd w:id="0"/>
-      <w:r>
-        <w:rPr>
-          <w:rFonts w:ascii="Calibri" w:eastAsia="Calibri" w:hAnsi="Calibri" w:cs="Calibri"/>
-          <w:spacing w:val="2"/>
-          <w:kern w:val="144"/>
-        </w:rPr>
-        <w:t xml:space="preserve"> e contratado o presente ACORDO INDIVIDUAL DE TRABALHO, nas seguintes condições que se regerão de acordo com as seguintes cláusulas e condições, que mutuamente outorgam e aceitam:</w:t>
+        <w:t xml:space="preserve"> entre si, por justo e contratado o presente ACORDO INDIVIDUAL DE TRABALHO, nas seguintes condições que se regerão de acordo com as seguintes cláusulas e condições, que mutuamente outorgam e aceitam:</w:t>
       </w:r>
     </w:p>
     <w:p>
@@ -2096,7 +399,6 @@
           <w:rFonts w:ascii="Calibri" w:eastAsia="Calibri" w:hAnsi="Calibri" w:cs="Calibri"/>
           <w:spacing w:val="2"/>
           <w:kern w:val="144"/>
-          <w:highlight w:val="yellow"/>
         </w:rPr>
         <w:t>{{ "</w:t>
       </w:r>
@@ -2106,223 +408,8 @@
           <w:rFonts w:ascii="Calibri" w:eastAsia="Calibri" w:hAnsi="Calibri" w:cs="Calibri"/>
           <w:spacing w:val="2"/>
           <w:kern w:val="144"/>
-          <w:highlight w:val="yellow"/>
-        </w:rPr>
-        <w:t>%.2f"|format(</w:t>
-      </w:r>
-      <w:proofErr w:type="spellStart"/>
-      <w:r>
-        <w:rPr>
-          <w:rFonts w:ascii="Calibri" w:eastAsia="Calibri" w:hAnsi="Calibri" w:cs="Calibri"/>
-          <w:spacing w:val="2"/>
-          <w:kern w:val="144"/>
-          <w:highlight w:val="yellow"/>
-        </w:rPr>
-        <w:t>pc_reducao</w:t>
-      </w:r>
-      <w:proofErr w:type="spellEnd"/>
-      <w:r>
-        <w:rPr>
-          <w:rFonts w:ascii="Calibri" w:eastAsia="Calibri" w:hAnsi="Calibri" w:cs="Calibri"/>
-          <w:spacing w:val="2"/>
-          <w:kern w:val="144"/>
-          <w:highlight w:val="yellow"/>
-        </w:rPr>
-        <w:t xml:space="preserve">) | </w:t>
-      </w:r>
-      <w:proofErr w:type="spellStart"/>
-      <w:r>
-        <w:rPr>
-          <w:rFonts w:ascii="Calibri" w:eastAsia="Calibri" w:hAnsi="Calibri" w:cs="Calibri"/>
-          <w:spacing w:val="2"/>
-          <w:kern w:val="144"/>
-          <w:highlight w:val="yellow"/>
-        </w:rPr>
-        <w:t>replace</w:t>
-      </w:r>
-      <w:proofErr w:type="spellEnd"/>
-      <w:r>
-        <w:rPr>
-          <w:rFonts w:ascii="Calibri" w:eastAsia="Calibri" w:hAnsi="Calibri" w:cs="Calibri"/>
-          <w:spacing w:val="2"/>
-          <w:kern w:val="144"/>
-          <w:highlight w:val="yellow"/>
-        </w:rPr>
-        <w:t xml:space="preserve">(".",",") }}% ({{ </w:t>
-      </w:r>
-      <w:proofErr w:type="spellStart"/>
-      <w:r>
-        <w:rPr>
-          <w:rFonts w:ascii="Calibri" w:eastAsia="Calibri" w:hAnsi="Calibri" w:cs="Calibri"/>
-          <w:spacing w:val="2"/>
-          <w:kern w:val="144"/>
-          <w:highlight w:val="yellow"/>
-        </w:rPr>
-        <w:t>pc_reducao_extenso</w:t>
-      </w:r>
-      <w:proofErr w:type="spellEnd"/>
-      <w:r>
-        <w:rPr>
-          <w:rFonts w:ascii="Calibri" w:eastAsia="Calibri" w:hAnsi="Calibri" w:cs="Calibri"/>
-          <w:spacing w:val="2"/>
-          <w:kern w:val="144"/>
-          <w:highlight w:val="yellow"/>
-        </w:rPr>
-        <w:t xml:space="preserve"> }}</w:t>
-      </w:r>
-      <w:r>
-        <w:rPr>
-          <w:rFonts w:ascii="Calibri" w:eastAsia="Calibri" w:hAnsi="Calibri" w:cs="Calibri"/>
-          <w:spacing w:val="2"/>
-          <w:kern w:val="144"/>
-        </w:rPr>
-        <w:t xml:space="preserve"> por cento) com a correspondente redução da jornada de trabalho do EMPREGADO no mesmo percentual, qual seja, de </w:t>
-      </w:r>
-      <w:r>
-        <w:rPr>
-          <w:rFonts w:ascii="Calibri" w:eastAsia="Calibri" w:hAnsi="Calibri" w:cs="Calibri"/>
-          <w:spacing w:val="2"/>
-          <w:kern w:val="144"/>
-          <w:highlight w:val="yellow"/>
-        </w:rPr>
-        <w:t>{{ "%.2f"|format(</w:t>
-      </w:r>
-      <w:proofErr w:type="spellStart"/>
-      <w:r>
-        <w:rPr>
-          <w:rFonts w:ascii="Calibri" w:eastAsia="Calibri" w:hAnsi="Calibri" w:cs="Calibri"/>
-          <w:spacing w:val="2"/>
-          <w:kern w:val="144"/>
-          <w:highlight w:val="yellow"/>
-        </w:rPr>
-        <w:t>pc_reducao</w:t>
-      </w:r>
-      <w:proofErr w:type="spellEnd"/>
-      <w:r>
-        <w:rPr>
-          <w:rFonts w:ascii="Calibri" w:eastAsia="Calibri" w:hAnsi="Calibri" w:cs="Calibri"/>
-          <w:spacing w:val="2"/>
-          <w:kern w:val="144"/>
-          <w:highlight w:val="yellow"/>
-        </w:rPr>
-        <w:t xml:space="preserve">) | </w:t>
-      </w:r>
-      <w:proofErr w:type="spellStart"/>
-      <w:r>
-        <w:rPr>
-          <w:rFonts w:ascii="Calibri" w:eastAsia="Calibri" w:hAnsi="Calibri" w:cs="Calibri"/>
-          <w:spacing w:val="2"/>
-          <w:kern w:val="144"/>
-          <w:highlight w:val="yellow"/>
-        </w:rPr>
-        <w:t>replace</w:t>
-      </w:r>
-      <w:proofErr w:type="spellEnd"/>
-      <w:r>
-        <w:rPr>
-          <w:rFonts w:ascii="Calibri" w:eastAsia="Calibri" w:hAnsi="Calibri" w:cs="Calibri"/>
-          <w:spacing w:val="2"/>
-          <w:kern w:val="144"/>
-          <w:highlight w:val="yellow"/>
-        </w:rPr>
-        <w:t xml:space="preserve">(".",",") }}% ({{ </w:t>
-      </w:r>
-      <w:proofErr w:type="spellStart"/>
-      <w:r>
-        <w:rPr>
-          <w:rFonts w:ascii="Calibri" w:eastAsia="Calibri" w:hAnsi="Calibri" w:cs="Calibri"/>
-          <w:spacing w:val="2"/>
-          <w:kern w:val="144"/>
-          <w:highlight w:val="yellow"/>
-        </w:rPr>
-        <w:t>pc_reducao_extenso</w:t>
-      </w:r>
-      <w:proofErr w:type="spellEnd"/>
-      <w:r>
-        <w:rPr>
-          <w:rFonts w:ascii="Calibri" w:eastAsia="Calibri" w:hAnsi="Calibri" w:cs="Calibri"/>
-          <w:spacing w:val="2"/>
-          <w:kern w:val="144"/>
-          <w:highlight w:val="yellow"/>
-        </w:rPr>
-        <w:t xml:space="preserve"> }}</w:t>
-      </w:r>
-      <w:r>
-        <w:rPr>
-          <w:rFonts w:ascii="Calibri" w:eastAsia="Calibri" w:hAnsi="Calibri" w:cs="Calibri"/>
-          <w:spacing w:val="2"/>
-          <w:kern w:val="144"/>
-        </w:rPr>
-        <w:t xml:space="preserve"> por cento), passando a remuneração para o valor de R$ </w:t>
-      </w:r>
-      <w:r>
-        <w:rPr>
-          <w:rFonts w:ascii="Calibri" w:eastAsia="Calibri" w:hAnsi="Calibri" w:cs="Calibri"/>
-          <w:spacing w:val="2"/>
-          <w:kern w:val="144"/>
-          <w:highlight w:val="yellow"/>
-        </w:rPr>
-        <w:t>{{ "%.2f"|format(</w:t>
-      </w:r>
-      <w:proofErr w:type="spellStart"/>
-      <w:r>
-        <w:rPr>
-          <w:rFonts w:ascii="Calibri" w:eastAsia="Calibri" w:hAnsi="Calibri" w:cs="Calibri"/>
-          <w:spacing w:val="2"/>
-          <w:kern w:val="144"/>
-          <w:highlight w:val="yellow"/>
-        </w:rPr>
-        <w:t>low_salary_value</w:t>
-      </w:r>
-      <w:proofErr w:type="spellEnd"/>
-      <w:r>
-        <w:rPr>
-          <w:rFonts w:ascii="Calibri" w:eastAsia="Calibri" w:hAnsi="Calibri" w:cs="Calibri"/>
-          <w:spacing w:val="2"/>
-          <w:kern w:val="144"/>
-          <w:highlight w:val="yellow"/>
-        </w:rPr>
-        <w:t xml:space="preserve">) | </w:t>
-      </w:r>
-      <w:proofErr w:type="spellStart"/>
-      <w:r>
-        <w:rPr>
-          <w:rFonts w:ascii="Calibri" w:eastAsia="Calibri" w:hAnsi="Calibri" w:cs="Calibri"/>
-          <w:spacing w:val="2"/>
-          <w:kern w:val="144"/>
-          <w:highlight w:val="yellow"/>
-        </w:rPr>
-        <w:t>replace</w:t>
-      </w:r>
-      <w:proofErr w:type="spellEnd"/>
-      <w:r>
-        <w:rPr>
-          <w:rFonts w:ascii="Calibri" w:eastAsia="Calibri" w:hAnsi="Calibri" w:cs="Calibri"/>
-          <w:spacing w:val="2"/>
-          <w:kern w:val="144"/>
-          <w:highlight w:val="yellow"/>
-        </w:rPr>
-        <w:t>(".",",") }} ({{</w:t>
-      </w:r>
-      <w:proofErr w:type="spellStart"/>
-      <w:r>
-        <w:rPr>
-          <w:rFonts w:ascii="Calibri" w:eastAsia="Calibri" w:hAnsi="Calibri" w:cs="Calibri"/>
-          <w:spacing w:val="2"/>
-          <w:kern w:val="144"/>
-          <w:highlight w:val="yellow"/>
-        </w:rPr>
-        <w:t>low_salary_value_extenso</w:t>
-      </w:r>
-      <w:proofErr w:type="spellEnd"/>
-      <w:r>
-        <w:rPr>
-          <w:rFonts w:ascii="Calibri" w:eastAsia="Calibri" w:hAnsi="Calibri" w:cs="Calibri"/>
-          <w:spacing w:val="2"/>
-          <w:kern w:val="144"/>
-          <w:highlight w:val="yellow"/>
-        </w:rPr>
-        <w:t xml:space="preserve"> }}).</w:t>
+        </w:rPr>
+        <w:t>%.2f"|format(pc_reducao) | replace(".",",") }}% ({{ pc_reducao_extenso }} por cento) com a correspondente redução da jornada de trabalho do EMPREGADO no mesmo percentual, qual seja, de {{ "%.2f"|format(pc_reducao) | replace(".",",") }}% ({{ pc_reducao_extenso }} por cento), passando a remuneração para o valor de R$ {{ "%.2f"|format(low_salary_value) | replace(".",",") }} ({{low_salary_value_extenso }}).</w:t>
       </w:r>
     </w:p>
     <w:p>
@@ -2376,7 +463,6 @@
           <w:rFonts w:ascii="Calibri" w:eastAsia="Calibri" w:hAnsi="Calibri" w:cs="Calibri"/>
           <w:spacing w:val="2"/>
           <w:kern w:val="144"/>
-          <w:highlight w:val="yellow"/>
         </w:rPr>
         <w:t>{{ "</w:t>
       </w:r>
@@ -2386,57 +472,8 @@
           <w:rFonts w:ascii="Calibri" w:eastAsia="Calibri" w:hAnsi="Calibri" w:cs="Calibri"/>
           <w:spacing w:val="2"/>
           <w:kern w:val="144"/>
-          <w:highlight w:val="yellow"/>
-        </w:rPr>
-        <w:t xml:space="preserve">%.2f"|format(valor) | </w:t>
-      </w:r>
-      <w:proofErr w:type="spellStart"/>
-      <w:r>
-        <w:rPr>
-          <w:rFonts w:ascii="Calibri" w:eastAsia="Calibri" w:hAnsi="Calibri" w:cs="Calibri"/>
-          <w:spacing w:val="2"/>
-          <w:kern w:val="144"/>
-          <w:highlight w:val="yellow"/>
-        </w:rPr>
-        <w:t>replace</w:t>
-      </w:r>
-      <w:proofErr w:type="spellEnd"/>
-      <w:r>
-        <w:rPr>
-          <w:rFonts w:ascii="Calibri" w:eastAsia="Calibri" w:hAnsi="Calibri" w:cs="Calibri"/>
-          <w:spacing w:val="2"/>
-          <w:kern w:val="144"/>
-          <w:highlight w:val="yellow"/>
-        </w:rPr>
-        <w:t xml:space="preserve">(".",",") }} ({{ </w:t>
-      </w:r>
-      <w:proofErr w:type="spellStart"/>
-      <w:r>
-        <w:rPr>
-          <w:rFonts w:ascii="Calibri" w:eastAsia="Calibri" w:hAnsi="Calibri" w:cs="Calibri"/>
-          <w:spacing w:val="2"/>
-          <w:kern w:val="144"/>
-          <w:highlight w:val="yellow"/>
-        </w:rPr>
-        <w:t>valor_extenso</w:t>
-      </w:r>
-      <w:proofErr w:type="spellEnd"/>
-      <w:r>
-        <w:rPr>
-          <w:rFonts w:ascii="Calibri" w:eastAsia="Calibri" w:hAnsi="Calibri" w:cs="Calibri"/>
-          <w:spacing w:val="2"/>
-          <w:kern w:val="144"/>
-          <w:highlight w:val="yellow"/>
-        </w:rPr>
-        <w:t xml:space="preserve"> }}),</w:t>
-      </w:r>
-      <w:r>
-        <w:rPr>
-          <w:rFonts w:ascii="Calibri" w:eastAsia="Calibri" w:hAnsi="Calibri" w:cs="Calibri"/>
-          <w:spacing w:val="2"/>
-          <w:kern w:val="144"/>
-        </w:rPr>
-        <w:t xml:space="preserve"> de forma a manter o salário líquido anterior à redução da jornada.</w:t>
+        </w:rPr>
+        <w:t>%.2f"|format(valor) | replace(".",",") }} ({{ valor_extenso }}), de forma a manter o salário líquido anterior à redução da jornada.</w:t>
       </w:r>
     </w:p>
     <w:p>
@@ -2467,7 +504,6 @@
           <w:rFonts w:ascii="Calibri" w:eastAsia="Calibri" w:hAnsi="Calibri" w:cs="Calibri"/>
           <w:spacing w:val="2"/>
           <w:kern w:val="144"/>
-          <w:highlight w:val="yellow"/>
         </w:rPr>
         <w:t>{{ prazo</w:t>
       </w:r>
@@ -2477,74 +513,72 @@
           <w:rFonts w:ascii="Calibri" w:eastAsia="Calibri" w:hAnsi="Calibri" w:cs="Calibri"/>
           <w:spacing w:val="2"/>
           <w:kern w:val="144"/>
-          <w:highlight w:val="yellow"/>
-        </w:rPr>
-        <w:t xml:space="preserve"> }} ({{ </w:t>
-      </w:r>
-      <w:proofErr w:type="spellStart"/>
-      <w:r>
-        <w:rPr>
-          <w:rFonts w:ascii="Calibri" w:eastAsia="Calibri" w:hAnsi="Calibri" w:cs="Calibri"/>
-          <w:spacing w:val="2"/>
-          <w:kern w:val="144"/>
-          <w:highlight w:val="yellow"/>
-        </w:rPr>
-        <w:t>prazo_extenso</w:t>
-      </w:r>
-      <w:proofErr w:type="spellEnd"/>
-      <w:r>
-        <w:rPr>
-          <w:rFonts w:ascii="Calibri" w:eastAsia="Calibri" w:hAnsi="Calibri" w:cs="Calibri"/>
-          <w:spacing w:val="2"/>
-          <w:kern w:val="144"/>
-          <w:highlight w:val="yellow"/>
-        </w:rPr>
-        <w:t xml:space="preserve"> }})</w:t>
-      </w:r>
-      <w:r>
-        <w:rPr>
-          <w:rFonts w:ascii="Calibri" w:eastAsia="Calibri" w:hAnsi="Calibri" w:cs="Calibri"/>
-          <w:spacing w:val="2"/>
-          <w:kern w:val="144"/>
-        </w:rPr>
-        <w:t xml:space="preserve"> dia(s)</w:t>
-      </w:r>
-      <w:r>
-        <w:rPr>
-          <w:rFonts w:ascii="Calibri" w:eastAsia="Calibri" w:hAnsi="Calibri" w:cs="Calibri"/>
-          <w:spacing w:val="2"/>
-          <w:kern w:val="144"/>
-          <w:highlight w:val="cyan"/>
-        </w:rPr>
-        <w:t xml:space="preserve">{% </w:t>
-      </w:r>
-      <w:proofErr w:type="spellStart"/>
-      <w:r>
-        <w:rPr>
-          <w:rFonts w:ascii="Calibri" w:eastAsia="Calibri" w:hAnsi="Calibri" w:cs="Calibri"/>
-          <w:spacing w:val="2"/>
-          <w:kern w:val="144"/>
-          <w:highlight w:val="cyan"/>
-        </w:rPr>
-        <w:t>if</w:t>
-      </w:r>
-      <w:proofErr w:type="spellEnd"/>
-      <w:r>
-        <w:rPr>
-          <w:rFonts w:ascii="Calibri" w:eastAsia="Calibri" w:hAnsi="Calibri" w:cs="Calibri"/>
-          <w:spacing w:val="2"/>
-          <w:kern w:val="144"/>
-          <w:highlight w:val="cyan"/>
-        </w:rPr>
-        <w:t xml:space="preserve"> prazo &lt; 120 %},</w:t>
-      </w:r>
-      <w:r>
-        <w:rPr>
-          <w:rFonts w:ascii="Calibri" w:eastAsia="Calibri" w:hAnsi="Calibri" w:cs="Calibri"/>
-          <w:spacing w:val="2"/>
-          <w:kern w:val="144"/>
-        </w:rPr>
-        <w:t xml:space="preserve"> podendo ser prorrogado até o prazo máximo de 120 (cento e vinte) dias, observados os acordos individuais já estabelecidos entre as partes,  e durante a decretação do estado de calamidade pública.</w:t>
+        </w:rPr>
+        <w:t xml:space="preserve"> }} ({{ prazo_extenso }}) dia(s){% if prazo &lt; </w:t>
+      </w:r>
+      <w:r>
+        <w:rPr>
+          <w:rFonts w:ascii="Calibri" w:eastAsia="Calibri" w:hAnsi="Calibri" w:cs="Calibri"/>
+          <w:spacing w:val="2"/>
+          <w:kern w:val="144"/>
+        </w:rPr>
+        <w:t>180</w:t>
+      </w:r>
+      <w:r>
+        <w:rPr>
+          <w:rFonts w:ascii="Calibri" w:eastAsia="Calibri" w:hAnsi="Calibri" w:cs="Calibri"/>
+          <w:spacing w:val="2"/>
+          <w:kern w:val="144"/>
+        </w:rPr>
+        <w:t xml:space="preserve"> %}, podendo ser prorrogado até o prazo máximo de </w:t>
+      </w:r>
+      <w:r>
+        <w:rPr>
+          <w:rFonts w:ascii="Calibri" w:eastAsia="Calibri" w:hAnsi="Calibri" w:cs="Calibri"/>
+          <w:spacing w:val="2"/>
+          <w:kern w:val="144"/>
+        </w:rPr>
+        <w:t>180</w:t>
+      </w:r>
+      <w:r>
+        <w:rPr>
+          <w:rFonts w:ascii="Calibri" w:eastAsia="Calibri" w:hAnsi="Calibri" w:cs="Calibri"/>
+          <w:spacing w:val="2"/>
+          <w:kern w:val="144"/>
+        </w:rPr>
+        <w:t xml:space="preserve"> </w:t>
+      </w:r>
+      <w:r>
+        <w:rPr>
+          <w:rFonts w:ascii="Calibri" w:eastAsia="Calibri" w:hAnsi="Calibri" w:cs="Calibri"/>
+          <w:spacing w:val="2"/>
+          <w:kern w:val="144"/>
+        </w:rPr>
+        <w:t>(</w:t>
+      </w:r>
+      <w:r>
+        <w:rPr>
+          <w:rFonts w:ascii="Calibri" w:eastAsia="Calibri" w:hAnsi="Calibri" w:cs="Calibri"/>
+          <w:spacing w:val="2"/>
+          <w:kern w:val="144"/>
+        </w:rPr>
+        <w:t>cento e oitenta</w:t>
+      </w:r>
+      <w:r>
+        <w:rPr>
+          <w:rFonts w:ascii="Calibri" w:eastAsia="Calibri" w:hAnsi="Calibri" w:cs="Calibri"/>
+          <w:spacing w:val="2"/>
+          <w:kern w:val="144"/>
+        </w:rPr>
+        <w:t>)</w:t>
+      </w:r>
+      <w:r>
+        <w:rPr>
+          <w:rFonts w:ascii="Calibri" w:eastAsia="Calibri" w:hAnsi="Calibri" w:cs="Calibri"/>
+          <w:spacing w:val="2"/>
+          <w:kern w:val="144"/>
+        </w:rPr>
+        <w:t xml:space="preserve"> dias, observados os acordos individuais já estabelecidos entre as partes,  e durante a decretação do estado de calamidade pública.</w:t>
       </w:r>
     </w:p>
     <w:p>
@@ -2567,7 +601,39 @@
           <w:spacing w:val="2"/>
           <w:kern w:val="144"/>
         </w:rPr>
-        <w:t xml:space="preserve">O EMPREGADOR poderá prorrogar o prazo estabelecido no “caput”, mediante comunicação ao EMPREGADO, contudo, deverá respeitar o limite estabelecido de 120 (cento e vinte) </w:t>
+        <w:t xml:space="preserve">O EMPREGADOR poderá prorrogar o prazo estabelecido no “caput”, mediante comunicação ao EMPREGADO, contudo, deverá respeitar o limite estabelecido de </w:t>
+      </w:r>
+      <w:r>
+        <w:rPr>
+          <w:rFonts w:ascii="Calibri" w:eastAsia="Calibri" w:hAnsi="Calibri" w:cs="Calibri"/>
+          <w:spacing w:val="2"/>
+          <w:kern w:val="144"/>
+        </w:rPr>
+        <w:t>180</w:t>
+      </w:r>
+      <w:r>
+        <w:rPr>
+          <w:rFonts w:ascii="Calibri" w:eastAsia="Calibri" w:hAnsi="Calibri" w:cs="Calibri"/>
+          <w:spacing w:val="2"/>
+          <w:kern w:val="144"/>
+        </w:rPr>
+        <w:t xml:space="preserve"> (</w:t>
+      </w:r>
+      <w:r>
+        <w:rPr>
+          <w:rFonts w:ascii="Calibri" w:eastAsia="Calibri" w:hAnsi="Calibri" w:cs="Calibri"/>
+          <w:spacing w:val="2"/>
+          <w:kern w:val="144"/>
+        </w:rPr>
+        <w:t>cento e oitenta</w:t>
+      </w:r>
+      <w:r>
+        <w:rPr>
+          <w:rFonts w:ascii="Calibri" w:eastAsia="Calibri" w:hAnsi="Calibri" w:cs="Calibri"/>
+          <w:spacing w:val="2"/>
+          <w:kern w:val="144"/>
+        </w:rPr>
+        <w:t xml:space="preserve">) </w:t>
       </w:r>
       <w:proofErr w:type="gramStart"/>
       <w:r>
@@ -2576,16 +642,7 @@
           <w:spacing w:val="2"/>
           <w:kern w:val="144"/>
         </w:rPr>
-        <w:t>dias</w:t>
-      </w:r>
-      <w:r>
-        <w:rPr>
-          <w:rFonts w:ascii="Calibri" w:eastAsia="Calibri" w:hAnsi="Calibri" w:cs="Calibri"/>
-          <w:spacing w:val="2"/>
-          <w:kern w:val="144"/>
-          <w:highlight w:val="cyan"/>
-        </w:rPr>
-        <w:t>{</w:t>
+        <w:t>dias{</w:t>
       </w:r>
       <w:proofErr w:type="gramEnd"/>
       <w:r>
@@ -2593,49 +650,8 @@
           <w:rFonts w:ascii="Calibri" w:eastAsia="Calibri" w:hAnsi="Calibri" w:cs="Calibri"/>
           <w:spacing w:val="2"/>
           <w:kern w:val="144"/>
-          <w:highlight w:val="cyan"/>
-        </w:rPr>
-        <w:t xml:space="preserve">% </w:t>
-      </w:r>
-      <w:proofErr w:type="spellStart"/>
-      <w:r>
-        <w:rPr>
-          <w:rFonts w:ascii="Calibri" w:eastAsia="Calibri" w:hAnsi="Calibri" w:cs="Calibri"/>
-          <w:spacing w:val="2"/>
-          <w:kern w:val="144"/>
-          <w:highlight w:val="cyan"/>
-        </w:rPr>
-        <w:t>endif</w:t>
-      </w:r>
-      <w:proofErr w:type="spellEnd"/>
-      <w:r>
-        <w:rPr>
-          <w:rFonts w:ascii="Calibri" w:eastAsia="Calibri" w:hAnsi="Calibri" w:cs="Calibri"/>
-          <w:spacing w:val="2"/>
-          <w:kern w:val="144"/>
-          <w:highlight w:val="cyan"/>
-        </w:rPr>
-        <w:t xml:space="preserve"> %}.{% </w:t>
-      </w:r>
-      <w:proofErr w:type="spellStart"/>
-      <w:r>
-        <w:rPr>
-          <w:rFonts w:ascii="Calibri" w:eastAsia="Calibri" w:hAnsi="Calibri" w:cs="Calibri"/>
-          <w:spacing w:val="2"/>
-          <w:kern w:val="144"/>
-          <w:highlight w:val="cyan"/>
-        </w:rPr>
-        <w:t>if</w:t>
-      </w:r>
-      <w:proofErr w:type="spellEnd"/>
-      <w:r>
-        <w:rPr>
-          <w:rFonts w:ascii="Calibri" w:eastAsia="Calibri" w:hAnsi="Calibri" w:cs="Calibri"/>
-          <w:spacing w:val="2"/>
-          <w:kern w:val="144"/>
-          <w:highlight w:val="cyan"/>
-        </w:rPr>
-        <w:t xml:space="preserve"> prazo &lt; 120 %}</w:t>
+        </w:rPr>
+        <w:t>% endif %}.</w:t>
       </w:r>
     </w:p>
     <w:p>
@@ -2658,43 +674,7 @@
           <w:spacing w:val="2"/>
           <w:kern w:val="144"/>
         </w:rPr>
-        <w:t>As Partes acordam que será reestabelecida a jornada de trabalho integral e o respectivo salário pago, no prazo de 2 (dois) dias, quando houver (i) a cessação do estado de calamidade; (</w:t>
-      </w:r>
-      <w:proofErr w:type="spellStart"/>
-      <w:r>
-        <w:rPr>
-          <w:rFonts w:ascii="Calibri" w:eastAsia="Calibri" w:hAnsi="Calibri" w:cs="Calibri"/>
-          <w:spacing w:val="2"/>
-          <w:kern w:val="144"/>
-        </w:rPr>
-        <w:t>ii</w:t>
-      </w:r>
-      <w:proofErr w:type="spellEnd"/>
-      <w:r>
-        <w:rPr>
-          <w:rFonts w:ascii="Calibri" w:eastAsia="Calibri" w:hAnsi="Calibri" w:cs="Calibri"/>
-          <w:spacing w:val="2"/>
-          <w:kern w:val="144"/>
-        </w:rPr>
-        <w:t>) o encerramento do prazo estabelecido no “caput” desta cláusula; e, (</w:t>
-      </w:r>
-      <w:proofErr w:type="spellStart"/>
-      <w:r>
-        <w:rPr>
-          <w:rFonts w:ascii="Calibri" w:eastAsia="Calibri" w:hAnsi="Calibri" w:cs="Calibri"/>
-          <w:spacing w:val="2"/>
-          <w:kern w:val="144"/>
-        </w:rPr>
-        <w:t>iii</w:t>
-      </w:r>
-      <w:proofErr w:type="spellEnd"/>
-      <w:r>
-        <w:rPr>
-          <w:rFonts w:ascii="Calibri" w:eastAsia="Calibri" w:hAnsi="Calibri" w:cs="Calibri"/>
-          <w:spacing w:val="2"/>
-          <w:kern w:val="144"/>
-        </w:rPr>
-        <w:t>) caso o EMPREGADOR comunique a antecipação do fim do período pactuado.</w:t>
+        <w:t>As Partes acordam que será reestabelecida a jornada de trabalho integral e o respectivo salário pago, no prazo de 2 (dois) dias, quando houver (i) a cessação do estado de calamidade; (ii) o encerramento do prazo estabelecido no “caput” desta cláusula; e, (iii) caso o EMPREGADOR comunique a antecipação do fim do período pactuado.</w:t>
       </w:r>
       <w:r>
         <w:rPr>
@@ -2702,35 +682,6 @@
           <w:kern w:val="144"/>
         </w:rPr>
         <w:t xml:space="preserve"> </w:t>
-      </w:r>
-      <w:r>
-        <w:rPr>
-          <w:rFonts w:ascii="Calibri" w:eastAsia="Calibri" w:hAnsi="Calibri" w:cs="Calibri"/>
-          <w:spacing w:val="2"/>
-          <w:kern w:val="144"/>
-          <w:highlight w:val="cyan"/>
-        </w:rPr>
-        <w:t xml:space="preserve">{% </w:t>
-      </w:r>
-      <w:proofErr w:type="spellStart"/>
-      <w:r>
-        <w:rPr>
-          <w:rFonts w:ascii="Calibri" w:eastAsia="Calibri" w:hAnsi="Calibri" w:cs="Calibri"/>
-          <w:spacing w:val="2"/>
-          <w:kern w:val="144"/>
-          <w:highlight w:val="cyan"/>
-        </w:rPr>
-        <w:t>endif</w:t>
-      </w:r>
-      <w:proofErr w:type="spellEnd"/>
-      <w:r>
-        <w:rPr>
-          <w:rFonts w:ascii="Calibri" w:eastAsia="Calibri" w:hAnsi="Calibri" w:cs="Calibri"/>
-          <w:spacing w:val="2"/>
-          <w:kern w:val="144"/>
-          <w:highlight w:val="cyan"/>
-        </w:rPr>
-        <w:t xml:space="preserve"> %}</w:t>
       </w:r>
     </w:p>
     <w:p>
@@ -2753,56 +704,17 @@
           <w:spacing w:val="2"/>
           <w:kern w:val="144"/>
         </w:rPr>
-        <w:t xml:space="preserve">Fica assegurado ao EMPREGADO a garantia provisória no emprego </w:t>
-      </w:r>
-      <w:r>
-        <w:rPr>
-          <w:rFonts w:ascii="Calibri" w:eastAsia="Calibri" w:hAnsi="Calibri" w:cs="Calibri"/>
-          <w:spacing w:val="2"/>
-          <w:kern w:val="144"/>
-          <w:highlight w:val="cyan"/>
-        </w:rPr>
-        <w:t xml:space="preserve">{% </w:t>
-      </w:r>
-      <w:proofErr w:type="spellStart"/>
-      <w:r>
-        <w:rPr>
-          <w:rFonts w:ascii="Calibri" w:eastAsia="Calibri" w:hAnsi="Calibri" w:cs="Calibri"/>
-          <w:spacing w:val="2"/>
-          <w:kern w:val="144"/>
-          <w:highlight w:val="cyan"/>
-        </w:rPr>
-        <w:t>if</w:t>
-      </w:r>
-      <w:proofErr w:type="spellEnd"/>
-      <w:r>
-        <w:rPr>
-          <w:rFonts w:ascii="Calibri" w:eastAsia="Calibri" w:hAnsi="Calibri" w:cs="Calibri"/>
-          <w:spacing w:val="2"/>
-          <w:kern w:val="144"/>
-          <w:highlight w:val="cyan"/>
-        </w:rPr>
-        <w:t xml:space="preserve"> </w:t>
-      </w:r>
-      <w:proofErr w:type="spellStart"/>
-      <w:r>
-        <w:rPr>
-          <w:rFonts w:ascii="Calibri" w:eastAsia="Calibri" w:hAnsi="Calibri" w:cs="Calibri"/>
-          <w:spacing w:val="2"/>
-          <w:kern w:val="144"/>
-          <w:highlight w:val="cyan"/>
-        </w:rPr>
-        <w:t>clausula_estabilidade</w:t>
-      </w:r>
-      <w:proofErr w:type="spellEnd"/>
-      <w:r>
-        <w:rPr>
-          <w:rFonts w:ascii="Calibri" w:eastAsia="Calibri" w:hAnsi="Calibri" w:cs="Calibri"/>
-          <w:spacing w:val="2"/>
-          <w:kern w:val="144"/>
-          <w:highlight w:val="cyan"/>
-        </w:rPr>
-        <w:t xml:space="preserve"> == “MP” </w:t>
+        <w:t>Fica assegurado ao EMPRE</w:t>
+      </w:r>
+      <w:bookmarkStart w:id="0" w:name="_GoBack"/>
+      <w:bookmarkEnd w:id="0"/>
+      <w:r>
+        <w:rPr>
+          <w:rFonts w:ascii="Calibri" w:eastAsia="Calibri" w:hAnsi="Calibri" w:cs="Calibri"/>
+          <w:spacing w:val="2"/>
+          <w:kern w:val="144"/>
+        </w:rPr>
+        <w:t xml:space="preserve">GADO a garantia provisória no emprego {% if clausula_estabilidade == “MP” </w:t>
       </w:r>
       <w:proofErr w:type="gramStart"/>
       <w:r>
@@ -2810,17 +722,8 @@
           <w:rFonts w:ascii="Calibri" w:eastAsia="Calibri" w:hAnsi="Calibri" w:cs="Calibri"/>
           <w:spacing w:val="2"/>
           <w:kern w:val="144"/>
-          <w:highlight w:val="cyan"/>
-        </w:rPr>
-        <w:t>%}</w:t>
-      </w:r>
-      <w:r>
-        <w:rPr>
-          <w:rFonts w:ascii="Calibri" w:eastAsia="Calibri" w:hAnsi="Calibri" w:cs="Calibri"/>
-          <w:spacing w:val="2"/>
-          <w:kern w:val="144"/>
-        </w:rPr>
-        <w:t>pelo</w:t>
+        </w:rPr>
+        <w:t>%}pelo</w:t>
       </w:r>
       <w:proofErr w:type="gramEnd"/>
       <w:r>
@@ -2829,94 +732,7 @@
           <w:spacing w:val="2"/>
           <w:kern w:val="144"/>
         </w:rPr>
-        <w:t xml:space="preserve"> prazo de vigência do presente Instrumento, bem como, pelo período equivalente após o efetivo retorno ao trabalho</w:t>
-      </w:r>
-      <w:r>
-        <w:rPr>
-          <w:rFonts w:ascii="Calibri" w:eastAsia="Calibri" w:hAnsi="Calibri" w:cs="Calibri"/>
-          <w:spacing w:val="2"/>
-          <w:kern w:val="144"/>
-          <w:highlight w:val="cyan"/>
-        </w:rPr>
-        <w:t xml:space="preserve">{% </w:t>
-      </w:r>
-      <w:proofErr w:type="spellStart"/>
-      <w:r>
-        <w:rPr>
-          <w:rFonts w:ascii="Calibri" w:eastAsia="Calibri" w:hAnsi="Calibri" w:cs="Calibri"/>
-          <w:spacing w:val="2"/>
-          <w:kern w:val="144"/>
-          <w:highlight w:val="cyan"/>
-        </w:rPr>
-        <w:t>else</w:t>
-      </w:r>
-      <w:proofErr w:type="spellEnd"/>
-      <w:r>
-        <w:rPr>
-          <w:rFonts w:ascii="Calibri" w:eastAsia="Calibri" w:hAnsi="Calibri" w:cs="Calibri"/>
-          <w:spacing w:val="2"/>
-          <w:kern w:val="144"/>
-          <w:highlight w:val="cyan"/>
-        </w:rPr>
-        <w:t xml:space="preserve"> %}</w:t>
-      </w:r>
-      <w:r>
-        <w:rPr>
-          <w:rFonts w:ascii="Calibri" w:eastAsia="Calibri" w:hAnsi="Calibri" w:cs="Calibri"/>
-          <w:spacing w:val="2"/>
-          <w:kern w:val="144"/>
-          <w:highlight w:val="yellow"/>
-        </w:rPr>
-        <w:t xml:space="preserve">{{ </w:t>
-      </w:r>
-      <w:proofErr w:type="spellStart"/>
-      <w:r>
-        <w:rPr>
-          <w:rFonts w:ascii="Calibri" w:eastAsia="Calibri" w:hAnsi="Calibri" w:cs="Calibri"/>
-          <w:spacing w:val="2"/>
-          <w:kern w:val="144"/>
-          <w:highlight w:val="yellow"/>
-        </w:rPr>
-        <w:t>tempo_garantia_emprego</w:t>
-      </w:r>
-      <w:proofErr w:type="spellEnd"/>
-      <w:r>
-        <w:rPr>
-          <w:rFonts w:ascii="Calibri" w:eastAsia="Calibri" w:hAnsi="Calibri" w:cs="Calibri"/>
-          <w:spacing w:val="2"/>
-          <w:kern w:val="144"/>
-          <w:highlight w:val="yellow"/>
-        </w:rPr>
-        <w:t xml:space="preserve"> }}</w:t>
-      </w:r>
-      <w:r>
-        <w:rPr>
-          <w:rFonts w:ascii="Calibri" w:eastAsia="Calibri" w:hAnsi="Calibri" w:cs="Calibri"/>
-          <w:spacing w:val="2"/>
-          <w:kern w:val="144"/>
-          <w:highlight w:val="cyan"/>
-        </w:rPr>
-        <w:t xml:space="preserve">{% </w:t>
-      </w:r>
-      <w:proofErr w:type="spellStart"/>
-      <w:r>
-        <w:rPr>
-          <w:rFonts w:ascii="Calibri" w:eastAsia="Calibri" w:hAnsi="Calibri" w:cs="Calibri"/>
-          <w:spacing w:val="2"/>
-          <w:kern w:val="144"/>
-          <w:highlight w:val="cyan"/>
-        </w:rPr>
-        <w:t>endif</w:t>
-      </w:r>
-      <w:proofErr w:type="spellEnd"/>
-      <w:r>
-        <w:rPr>
-          <w:rFonts w:ascii="Calibri" w:eastAsia="Calibri" w:hAnsi="Calibri" w:cs="Calibri"/>
-          <w:spacing w:val="2"/>
-          <w:kern w:val="144"/>
-          <w:highlight w:val="cyan"/>
-        </w:rPr>
-        <w:t xml:space="preserve"> %}.</w:t>
+        <w:t xml:space="preserve"> prazo de vigência do presente Instrumento, bem como, pelo período equivalente após o efetivo retorno ao trabalho{% else %}{{ tempo_garantia_emprego }}{% endif %}.</w:t>
       </w:r>
     </w:p>
     <w:p>
@@ -3049,7 +865,6 @@
           <w:rFonts w:ascii="Calibri" w:eastAsia="Calibri" w:hAnsi="Calibri" w:cs="Calibri"/>
           <w:spacing w:val="2"/>
           <w:kern w:val="144"/>
-          <w:highlight w:val="yellow"/>
           <w:lang w:val="en-US"/>
         </w:rPr>
         <w:t>{</w:t>
@@ -3060,87 +875,19 @@
           <w:rFonts w:ascii="Calibri" w:eastAsia="Calibri" w:hAnsi="Calibri" w:cs="Calibri"/>
           <w:spacing w:val="2"/>
           <w:kern w:val="144"/>
-          <w:highlight w:val="yellow"/>
           <w:lang w:val="en-US"/>
         </w:rPr>
-        <w:t xml:space="preserve">{ </w:t>
-      </w:r>
-      <w:proofErr w:type="spellStart"/>
-      <w:r>
-        <w:rPr>
-          <w:rFonts w:ascii="Calibri" w:eastAsia="Calibri" w:hAnsi="Calibri" w:cs="Calibri"/>
-          <w:spacing w:val="2"/>
-          <w:kern w:val="144"/>
-          <w:highlight w:val="yellow"/>
+        <w:t>{ title</w:t>
+      </w:r>
+      <w:proofErr w:type="gramEnd"/>
+      <w:r>
+        <w:rPr>
+          <w:rFonts w:ascii="Calibri" w:eastAsia="Calibri" w:hAnsi="Calibri" w:cs="Calibri"/>
+          <w:spacing w:val="2"/>
+          <w:kern w:val="144"/>
           <w:lang w:val="en-US"/>
         </w:rPr>
-        <w:t>title</w:t>
-      </w:r>
-      <w:proofErr w:type="gramEnd"/>
-      <w:r>
-        <w:rPr>
-          <w:rFonts w:ascii="Calibri" w:eastAsia="Calibri" w:hAnsi="Calibri" w:cs="Calibri"/>
-          <w:spacing w:val="2"/>
-          <w:kern w:val="144"/>
-          <w:highlight w:val="yellow"/>
-          <w:lang w:val="en-US"/>
-        </w:rPr>
-        <w:t>_case</w:t>
-      </w:r>
-      <w:proofErr w:type="spellEnd"/>
-      <w:r>
-        <w:rPr>
-          <w:rFonts w:ascii="Calibri" w:eastAsia="Calibri" w:hAnsi="Calibri" w:cs="Calibri"/>
-          <w:spacing w:val="2"/>
-          <w:kern w:val="144"/>
-          <w:highlight w:val="yellow"/>
-          <w:lang w:val="en-US"/>
-        </w:rPr>
-        <w:t>(</w:t>
-      </w:r>
-      <w:proofErr w:type="spellStart"/>
-      <w:r>
-        <w:rPr>
-          <w:rFonts w:ascii="Calibri" w:eastAsia="Calibri" w:hAnsi="Calibri" w:cs="Calibri"/>
-          <w:spacing w:val="2"/>
-          <w:kern w:val="144"/>
-          <w:highlight w:val="yellow"/>
-          <w:lang w:val="en-US"/>
-        </w:rPr>
-        <w:t>signature_local</w:t>
-      </w:r>
-      <w:proofErr w:type="spellEnd"/>
-      <w:r>
-        <w:rPr>
-          <w:rFonts w:ascii="Calibri" w:eastAsia="Calibri" w:hAnsi="Calibri" w:cs="Calibri"/>
-          <w:spacing w:val="2"/>
-          <w:kern w:val="144"/>
-          <w:highlight w:val="yellow"/>
-          <w:lang w:val="en-US"/>
-        </w:rPr>
-        <w:t xml:space="preserve"> | lower) }}, {{</w:t>
-      </w:r>
-      <w:proofErr w:type="spellStart"/>
-      <w:r>
-        <w:rPr>
-          <w:rFonts w:ascii="Calibri" w:eastAsia="Calibri" w:hAnsi="Calibri" w:cs="Calibri"/>
-          <w:spacing w:val="2"/>
-          <w:kern w:val="144"/>
-          <w:highlight w:val="yellow"/>
-          <w:lang w:val="en-US"/>
-        </w:rPr>
-        <w:t>signature_date</w:t>
-      </w:r>
-      <w:proofErr w:type="spellEnd"/>
-      <w:r>
-        <w:rPr>
-          <w:rFonts w:ascii="Calibri" w:eastAsia="Calibri" w:hAnsi="Calibri" w:cs="Calibri"/>
-          <w:spacing w:val="2"/>
-          <w:kern w:val="144"/>
-          <w:highlight w:val="yellow"/>
-          <w:lang w:val="en-US"/>
-        </w:rPr>
-        <w:t xml:space="preserve"> }}.</w:t>
+        <w:t>_case(signature_local | lower) }}, {{signature_date }}.</w:t>
       </w:r>
     </w:p>
     <w:tbl>
@@ -3272,21 +1019,7 @@
                 <w:shd w:val="clear" w:color="auto" w:fill="FF9900"/>
                 <w:lang w:val="en-US"/>
               </w:rPr>
-              <w:t xml:space="preserve">{  </w:t>
-            </w:r>
-            <w:proofErr w:type="spellStart"/>
-            <w:r>
-              <w:rPr>
-                <w:rFonts w:ascii="Calibri" w:eastAsia="Calibri" w:hAnsi="Calibri" w:cs="Calibri"/>
-                <w:color w:val="FFFFFF"/>
-                <w:spacing w:val="2"/>
-                <w:kern w:val="144"/>
-                <w:sz w:val="18"/>
-                <w:szCs w:val="18"/>
-                <w:shd w:val="clear" w:color="auto" w:fill="FF9900"/>
-                <w:lang w:val="en-US"/>
-              </w:rPr>
-              <w:t>generate</w:t>
+              <w:t>{  generate</w:t>
             </w:r>
             <w:proofErr w:type="gramEnd"/>
             <w:r>
@@ -3300,77 +1033,7 @@
                 <w:shd w:val="clear" w:color="auto" w:fill="FF9900"/>
                 <w:lang w:val="en-US"/>
               </w:rPr>
-              <w:t>_anchor</w:t>
-            </w:r>
-            <w:proofErr w:type="spellEnd"/>
-            <w:r>
-              <w:rPr>
-                <w:rFonts w:ascii="Calibri" w:eastAsia="Calibri" w:hAnsi="Calibri" w:cs="Calibri"/>
-                <w:color w:val="FFFFFF"/>
-                <w:spacing w:val="2"/>
-                <w:kern w:val="144"/>
-                <w:sz w:val="18"/>
-                <w:szCs w:val="18"/>
-                <w:shd w:val="clear" w:color="auto" w:fill="FF9900"/>
-                <w:lang w:val="en-US"/>
-              </w:rPr>
-              <w:t>('</w:t>
-            </w:r>
-            <w:proofErr w:type="spellStart"/>
-            <w:r>
-              <w:rPr>
-                <w:rFonts w:ascii="Calibri" w:eastAsia="Calibri" w:hAnsi="Calibri" w:cs="Calibri"/>
-                <w:color w:val="FFFFFF"/>
-                <w:spacing w:val="2"/>
-                <w:kern w:val="144"/>
-                <w:sz w:val="18"/>
-                <w:szCs w:val="18"/>
-                <w:shd w:val="clear" w:color="auto" w:fill="FF9900"/>
-                <w:lang w:val="en-US"/>
-              </w:rPr>
-              <w:t>signHere</w:t>
-            </w:r>
-            <w:proofErr w:type="spellEnd"/>
-            <w:r>
-              <w:rPr>
-                <w:rFonts w:ascii="Calibri" w:eastAsia="Calibri" w:hAnsi="Calibri" w:cs="Calibri"/>
-                <w:color w:val="FFFFFF"/>
-                <w:spacing w:val="2"/>
-                <w:kern w:val="144"/>
-                <w:sz w:val="18"/>
-                <w:szCs w:val="18"/>
-                <w:shd w:val="clear" w:color="auto" w:fill="FF9900"/>
-                <w:lang w:val="en-US"/>
-              </w:rPr>
-              <w:t xml:space="preserve">', </w:t>
-            </w:r>
-            <w:proofErr w:type="spellStart"/>
-            <w:r>
-              <w:rPr>
-                <w:rFonts w:ascii="Calibri" w:eastAsia="Calibri" w:hAnsi="Calibri" w:cs="Calibri"/>
-                <w:color w:val="FFFFFF"/>
-                <w:spacing w:val="2"/>
-                <w:kern w:val="144"/>
-                <w:sz w:val="18"/>
-                <w:szCs w:val="18"/>
-                <w:shd w:val="clear" w:color="auto" w:fill="FF9900"/>
-                <w:lang w:val="en-US"/>
-              </w:rPr>
-              <w:t>school_email</w:t>
-            </w:r>
-            <w:proofErr w:type="spellEnd"/>
-            <w:r>
-              <w:rPr>
-                <w:rFonts w:ascii="Calibri" w:eastAsia="Calibri" w:hAnsi="Calibri" w:cs="Calibri"/>
-                <w:color w:val="FFFFFF"/>
-                <w:spacing w:val="2"/>
-                <w:kern w:val="144"/>
-                <w:sz w:val="18"/>
-                <w:szCs w:val="18"/>
-                <w:shd w:val="clear" w:color="auto" w:fill="FF9900"/>
-                <w:lang w:val="en-US"/>
-              </w:rPr>
-              <w:t>)  }}</w:t>
+              <w:t>_anchor('signHere', school_email)  }}</w:t>
             </w:r>
           </w:p>
           <w:p>
@@ -3409,7 +1072,6 @@
                 <w:b/>
                 <w:spacing w:val="2"/>
                 <w:kern w:val="144"/>
-                <w:highlight w:val="yellow"/>
                 <w:lang w:val="en-US"/>
               </w:rPr>
             </w:pPr>
@@ -3419,34 +1081,9 @@
                 <w:b/>
                 <w:spacing w:val="2"/>
                 <w:kern w:val="144"/>
-                <w:highlight w:val="yellow"/>
                 <w:lang w:val="en-US"/>
               </w:rPr>
-              <w:t>{{ school[“</w:t>
-            </w:r>
-            <w:proofErr w:type="spellStart"/>
-            <w:r>
-              <w:rPr>
-                <w:rFonts w:ascii="Calibri" w:eastAsia="Calibri" w:hAnsi="Calibri" w:cs="Calibri"/>
-                <w:b/>
-                <w:spacing w:val="2"/>
-                <w:kern w:val="144"/>
-                <w:highlight w:val="yellow"/>
-                <w:lang w:val="en-US"/>
-              </w:rPr>
-              <w:t>legal_name</w:t>
-            </w:r>
-            <w:proofErr w:type="spellEnd"/>
-            <w:r>
-              <w:rPr>
-                <w:rFonts w:ascii="Calibri" w:eastAsia="Calibri" w:hAnsi="Calibri" w:cs="Calibri"/>
-                <w:b/>
-                <w:spacing w:val="2"/>
-                <w:kern w:val="144"/>
-                <w:highlight w:val="yellow"/>
-                <w:lang w:val="en-US"/>
-              </w:rPr>
-              <w:t>”] | upper }}</w:t>
+              <w:t>{{ school[“legal_name”] | upper }}</w:t>
             </w:r>
           </w:p>
         </w:tc>
@@ -3476,7 +1113,6 @@
                 <w:kern w:val="144"/>
                 <w:sz w:val="16"/>
                 <w:szCs w:val="16"/>
-                <w:highlight w:val="cyan"/>
                 <w:lang w:val="en-US"/>
               </w:rPr>
               <w:t>{%p for item in workers %}</w:t>
@@ -3538,21 +1174,7 @@
                 <w:shd w:val="clear" w:color="auto" w:fill="FF9900"/>
                 <w:lang w:val="en-US"/>
               </w:rPr>
-              <w:t xml:space="preserve">{ </w:t>
-            </w:r>
-            <w:proofErr w:type="spellStart"/>
-            <w:r>
-              <w:rPr>
-                <w:rFonts w:ascii="Calibri" w:eastAsia="Calibri" w:hAnsi="Calibri" w:cs="Calibri"/>
-                <w:color w:val="FFFFFF"/>
-                <w:spacing w:val="2"/>
-                <w:kern w:val="144"/>
-                <w:sz w:val="18"/>
-                <w:szCs w:val="18"/>
-                <w:shd w:val="clear" w:color="auto" w:fill="FF9900"/>
-                <w:lang w:val="en-US"/>
-              </w:rPr>
-              <w:t>generate</w:t>
+              <w:t>{ generate</w:t>
             </w:r>
             <w:proofErr w:type="gramEnd"/>
             <w:r>
@@ -3566,77 +1188,7 @@
                 <w:shd w:val="clear" w:color="auto" w:fill="FF9900"/>
                 <w:lang w:val="en-US"/>
               </w:rPr>
-              <w:t>_anchor</w:t>
-            </w:r>
-            <w:proofErr w:type="spellEnd"/>
-            <w:r>
-              <w:rPr>
-                <w:rFonts w:ascii="Calibri" w:eastAsia="Calibri" w:hAnsi="Calibri" w:cs="Calibri"/>
-                <w:color w:val="FFFFFF"/>
-                <w:spacing w:val="2"/>
-                <w:kern w:val="144"/>
-                <w:sz w:val="18"/>
-                <w:szCs w:val="18"/>
-                <w:shd w:val="clear" w:color="auto" w:fill="FF9900"/>
-                <w:lang w:val="en-US"/>
-              </w:rPr>
-              <w:t>('</w:t>
-            </w:r>
-            <w:proofErr w:type="spellStart"/>
-            <w:r>
-              <w:rPr>
-                <w:rFonts w:ascii="Calibri" w:eastAsia="Calibri" w:hAnsi="Calibri" w:cs="Calibri"/>
-                <w:color w:val="FFFFFF"/>
-                <w:spacing w:val="2"/>
-                <w:kern w:val="144"/>
-                <w:sz w:val="18"/>
-                <w:szCs w:val="18"/>
-                <w:shd w:val="clear" w:color="auto" w:fill="FF9900"/>
-                <w:lang w:val="en-US"/>
-              </w:rPr>
-              <w:t>signHere</w:t>
-            </w:r>
-            <w:proofErr w:type="spellEnd"/>
-            <w:r>
-              <w:rPr>
-                <w:rFonts w:ascii="Calibri" w:eastAsia="Calibri" w:hAnsi="Calibri" w:cs="Calibri"/>
-                <w:color w:val="FFFFFF"/>
-                <w:spacing w:val="2"/>
-                <w:kern w:val="144"/>
-                <w:sz w:val="18"/>
-                <w:szCs w:val="18"/>
-                <w:shd w:val="clear" w:color="auto" w:fill="FF9900"/>
-                <w:lang w:val="en-US"/>
-              </w:rPr>
-              <w:t xml:space="preserve">', </w:t>
-            </w:r>
-            <w:proofErr w:type="spellStart"/>
-            <w:r>
-              <w:rPr>
-                <w:rFonts w:ascii="Calibri" w:eastAsia="Calibri" w:hAnsi="Calibri" w:cs="Calibri"/>
-                <w:color w:val="FFFFFF"/>
-                <w:spacing w:val="2"/>
-                <w:kern w:val="144"/>
-                <w:sz w:val="18"/>
-                <w:szCs w:val="18"/>
-                <w:shd w:val="clear" w:color="auto" w:fill="FF9900"/>
-                <w:lang w:val="en-US"/>
-              </w:rPr>
-              <w:t>item.email</w:t>
-            </w:r>
-            <w:proofErr w:type="spellEnd"/>
-            <w:r>
-              <w:rPr>
-                <w:rFonts w:ascii="Calibri" w:eastAsia="Calibri" w:hAnsi="Calibri" w:cs="Calibri"/>
-                <w:color w:val="FFFFFF"/>
-                <w:spacing w:val="2"/>
-                <w:kern w:val="144"/>
-                <w:sz w:val="18"/>
-                <w:szCs w:val="18"/>
-                <w:shd w:val="clear" w:color="auto" w:fill="FF9900"/>
-                <w:lang w:val="en-US"/>
-              </w:rPr>
-              <w:t>)  }}</w:t>
+              <w:t>_anchor('signHere', item.email)  }}</w:t>
             </w:r>
           </w:p>
           <w:p>
@@ -3676,7 +1228,6 @@
                 <w:kern w:val="144"/>
                 <w:sz w:val="16"/>
                 <w:szCs w:val="16"/>
-                <w:highlight w:val="cyan"/>
                 <w:lang w:val="en-US"/>
               </w:rPr>
             </w:pPr>
@@ -3686,31 +1237,16 @@
                 <w:b/>
                 <w:spacing w:val="2"/>
                 <w:kern w:val="144"/>
-                <w:highlight w:val="yellow"/>
                 <w:lang w:val="en-US"/>
               </w:rPr>
-              <w:t xml:space="preserve">{{ </w:t>
+              <w:t>{{ item.name.text</w:t>
             </w:r>
-            <w:proofErr w:type="spellStart"/>
             <w:r>
               <w:rPr>
                 <w:rFonts w:ascii="Calibri" w:eastAsia="Calibri" w:hAnsi="Calibri" w:cs="Calibri"/>
                 <w:b/>
                 <w:spacing w:val="2"/>
                 <w:kern w:val="144"/>
-                <w:highlight w:val="yellow"/>
-                <w:lang w:val="en-US"/>
-              </w:rPr>
-              <w:t>item.name.text</w:t>
-            </w:r>
-            <w:proofErr w:type="spellEnd"/>
-            <w:r>
-              <w:rPr>
-                <w:rFonts w:ascii="Calibri" w:eastAsia="Calibri" w:hAnsi="Calibri" w:cs="Calibri"/>
-                <w:b/>
-                <w:spacing w:val="2"/>
-                <w:kern w:val="144"/>
-                <w:highlight w:val="yellow"/>
                 <w:lang w:val="en-US"/>
               </w:rPr>
               <w:t xml:space="preserve"> | upper }}</w:t>
@@ -3727,7 +1263,6 @@
                 <w:kern w:val="144"/>
                 <w:sz w:val="16"/>
                 <w:szCs w:val="16"/>
-                <w:highlight w:val="yellow"/>
                 <w:lang w:val="en-US"/>
               </w:rPr>
             </w:pPr>
@@ -3738,36 +1273,9 @@
                 <w:kern w:val="144"/>
                 <w:sz w:val="16"/>
                 <w:szCs w:val="16"/>
-                <w:highlight w:val="cyan"/>
                 <w:lang w:val="en-US"/>
               </w:rPr>
-              <w:t xml:space="preserve">{%p </w:t>
-            </w:r>
-            <w:proofErr w:type="spellStart"/>
-            <w:r>
-              <w:rPr>
-                <w:rFonts w:ascii="Calibri" w:eastAsia="Calibri" w:hAnsi="Calibri" w:cs="Calibri"/>
-                <w:spacing w:val="2"/>
-                <w:kern w:val="144"/>
-                <w:sz w:val="16"/>
-                <w:szCs w:val="16"/>
-                <w:highlight w:val="cyan"/>
-                <w:lang w:val="en-US"/>
-              </w:rPr>
-              <w:t>endfor</w:t>
-            </w:r>
-            <w:proofErr w:type="spellEnd"/>
-            <w:r>
-              <w:rPr>
-                <w:rFonts w:ascii="Calibri" w:eastAsia="Calibri" w:hAnsi="Calibri" w:cs="Calibri"/>
-                <w:spacing w:val="2"/>
-                <w:kern w:val="144"/>
-                <w:sz w:val="16"/>
-                <w:szCs w:val="16"/>
-                <w:highlight w:val="cyan"/>
-                <w:lang w:val="en-US"/>
-              </w:rPr>
-              <w:t xml:space="preserve"> %}</w:t>
+              <w:t>{%p endfor %}</w:t>
             </w:r>
           </w:p>
         </w:tc>
@@ -3781,7 +1289,6 @@
           <w:b/>
           <w:spacing w:val="2"/>
           <w:kern w:val="144"/>
-          <w:highlight w:val="yellow"/>
           <w:lang w:val="en-US"/>
         </w:rPr>
       </w:pPr>
@@ -4088,7 +1595,7 @@
   <w:abstractNum w:abstractNumId="2">
     <w:nsid w:val="0BE80495"/>
     <w:multiLevelType w:val="multilevel"/>
-    <w:tmpl w:val="C2E8C0BC"/>
+    <w:tmpl w:val="68E81CE6"/>
     <w:lvl w:ilvl="0">
       <w:start w:val="1"/>
       <w:numFmt w:val="decimal"/>
@@ -4139,8 +1646,8 @@
     </w:lvl>
     <w:lvl w:ilvl="3">
       <w:start w:val="1"/>
-      <w:numFmt w:val="ordinalText"/>
-      <w:lvlText w:val="Parágrafo %4:"/>
+      <w:numFmt w:val="decimal"/>
+      <w:lvlText w:val="Parágrafo %4º:"/>
       <w:lvlJc w:val="left"/>
       <w:pPr>
         <w:tabs>

</xml_diff>